<commit_message>
Added TF and Redis details
</commit_message>
<xml_diff>
--- a/Resume-Jim_Stagg.docx
+++ b/Resume-Jim_Stagg.docx
@@ -25,7 +25,7 @@
     </w:p>
     <w:p>
       <w:pPr>
-        <w:pStyle w:val="Normal1"/>
+        <w:pStyle w:val="LOnormal"/>
         <w:spacing w:lineRule="auto" w:line="276"/>
         <w:jc w:val="center"/>
         <w:rPr>
@@ -36,12 +36,27 @@
         <w:rPr>
           <w:rFonts w:eastAsia="EB Garamond" w:cs="EB Garamond" w:ascii="Cambria" w:hAnsi="Cambria"/>
         </w:rPr>
-        <w:t>jstagg@gmail.com | 770-710-3459 | http://jstagg.github.io</w:t>
-      </w:r>
-    </w:p>
-    <w:p>
-      <w:pPr>
-        <w:pStyle w:val="Normal1"/>
+        <w:t xml:space="preserve">jstagg@gmail.com | 770-710-3459 | </w:t>
+      </w:r>
+      <w:hyperlink r:id="rId2">
+        <w:r>
+          <w:rPr>
+            <w:rStyle w:val="InternetLink"/>
+            <w:rFonts w:eastAsia="EB Garamond" w:cs="EB Garamond" w:ascii="Cambria" w:hAnsi="Cambria"/>
+          </w:rPr>
+          <w:t>http://jstagg.github.io</w:t>
+        </w:r>
+      </w:hyperlink>
+      <w:r>
+        <w:rPr>
+          <w:rFonts w:eastAsia="EB Garamond" w:cs="EB Garamond" w:ascii="Cambria" w:hAnsi="Cambria"/>
+        </w:rPr>
+        <w:t xml:space="preserve"> | https://www.linkedin.com/in/jstagg</w:t>
+      </w:r>
+    </w:p>
+    <w:p>
+      <w:pPr>
+        <w:pStyle w:val="LOnormal"/>
         <w:spacing w:lineRule="auto" w:line="276"/>
         <w:jc w:val="center"/>
         <w:rPr>
@@ -57,7 +72,7 @@
     </w:p>
     <w:p>
       <w:pPr>
-        <w:pStyle w:val="Normal1"/>
+        <w:pStyle w:val="LOnormal"/>
         <w:spacing w:lineRule="auto" w:line="240"/>
         <w:rPr>
           <w:rFonts w:ascii="Cambria" w:hAnsi="Cambria" w:eastAsia="EB Garamond" w:cs="EB Garamond"/>
@@ -71,7 +86,7 @@
     </w:p>
     <w:p>
       <w:pPr>
-        <w:pStyle w:val="Normal1"/>
+        <w:pStyle w:val="LOnormal"/>
         <w:keepNext w:val="false"/>
         <w:keepLines w:val="false"/>
         <w:spacing w:lineRule="auto" w:line="240" w:before="0" w:after="80"/>
@@ -92,7 +107,7 @@
     </w:p>
     <w:p>
       <w:pPr>
-        <w:pStyle w:val="Normal1"/>
+        <w:pStyle w:val="LOnormal"/>
         <w:spacing w:lineRule="auto" w:line="276" w:before="200" w:after="0"/>
         <w:rPr>
           <w:rFonts w:ascii="Cambria" w:hAnsi="Cambria"/>
@@ -186,7 +201,7 @@
     </w:p>
     <w:p>
       <w:pPr>
-        <w:pStyle w:val="Normal1"/>
+        <w:pStyle w:val="LOnormal"/>
         <w:spacing w:lineRule="auto" w:line="240"/>
         <w:rPr>
           <w:rFonts w:ascii="Cambria" w:hAnsi="Cambria"/>
@@ -207,7 +222,7 @@
     </w:p>
     <w:p>
       <w:pPr>
-        <w:pStyle w:val="Normal1"/>
+        <w:pStyle w:val="LOnormal"/>
         <w:spacing w:lineRule="auto" w:line="240"/>
         <w:rPr>
           <w:rFonts w:ascii="Cambria" w:hAnsi="Cambria"/>
@@ -228,7 +243,7 @@
     </w:p>
     <w:p>
       <w:pPr>
-        <w:pStyle w:val="Normal1"/>
+        <w:pStyle w:val="LOnormal"/>
         <w:spacing w:lineRule="auto" w:line="240"/>
         <w:rPr>
           <w:rFonts w:ascii="Cambria" w:hAnsi="Cambria"/>
@@ -249,7 +264,7 @@
     </w:p>
     <w:p>
       <w:pPr>
-        <w:pStyle w:val="Normal1"/>
+        <w:pStyle w:val="LOnormal"/>
         <w:spacing w:lineRule="auto" w:line="240"/>
         <w:rPr>
           <w:rFonts w:ascii="Cambria" w:hAnsi="Cambria"/>
@@ -270,7 +285,7 @@
     </w:p>
     <w:p>
       <w:pPr>
-        <w:pStyle w:val="Normal1"/>
+        <w:pStyle w:val="LOnormal"/>
         <w:spacing w:lineRule="auto" w:line="240"/>
         <w:rPr>
           <w:rFonts w:ascii="Cambria" w:hAnsi="Cambria"/>
@@ -291,7 +306,7 @@
     </w:p>
     <w:p>
       <w:pPr>
-        <w:pStyle w:val="Normal1"/>
+        <w:pStyle w:val="LOnormal"/>
         <w:spacing w:lineRule="auto" w:line="240"/>
         <w:rPr>
           <w:rFonts w:ascii="Cambria" w:hAnsi="Cambria"/>
@@ -312,7 +327,7 @@
     </w:p>
     <w:p>
       <w:pPr>
-        <w:pStyle w:val="Normal1"/>
+        <w:pStyle w:val="LOnormal"/>
         <w:spacing w:lineRule="auto" w:line="240"/>
         <w:rPr>
           <w:rFonts w:ascii="Cambria" w:hAnsi="Cambria"/>
@@ -333,7 +348,7 @@
     </w:p>
     <w:p>
       <w:pPr>
-        <w:pStyle w:val="Normal1"/>
+        <w:pStyle w:val="LOnormal"/>
         <w:spacing w:lineRule="auto" w:line="240"/>
         <w:rPr>
           <w:rFonts w:ascii="Cambria" w:hAnsi="Cambria"/>
@@ -354,7 +369,7 @@
     </w:p>
     <w:p>
       <w:pPr>
-        <w:pStyle w:val="Normal1"/>
+        <w:pStyle w:val="LOnormal"/>
         <w:spacing w:lineRule="auto" w:line="240"/>
         <w:rPr>
           <w:rFonts w:ascii="Cambria" w:hAnsi="Cambria"/>
@@ -375,7 +390,7 @@
     </w:p>
     <w:p>
       <w:pPr>
-        <w:pStyle w:val="Normal1"/>
+        <w:pStyle w:val="LOnormal"/>
         <w:spacing w:lineRule="auto" w:line="240"/>
         <w:rPr>
           <w:rFonts w:ascii="Cambria" w:hAnsi="Cambria"/>
@@ -396,7 +411,7 @@
     </w:p>
     <w:p>
       <w:pPr>
-        <w:pStyle w:val="Normal1"/>
+        <w:pStyle w:val="LOnormal"/>
         <w:spacing w:lineRule="auto" w:line="240"/>
         <w:rPr>
           <w:rFonts w:ascii="Cambria" w:hAnsi="Cambria"/>
@@ -417,7 +432,7 @@
     </w:p>
     <w:p>
       <w:pPr>
-        <w:pStyle w:val="Normal1"/>
+        <w:pStyle w:val="LOnormal"/>
         <w:spacing w:lineRule="auto" w:line="240"/>
         <w:rPr>
           <w:rFonts w:ascii="Cambria" w:hAnsi="Cambria"/>
@@ -438,7 +453,7 @@
     </w:p>
     <w:p>
       <w:pPr>
-        <w:pStyle w:val="Normal1"/>
+        <w:pStyle w:val="LOnormal"/>
         <w:spacing w:lineRule="auto" w:line="240"/>
         <w:rPr>
           <w:rFonts w:ascii="Cambria" w:hAnsi="Cambria"/>
@@ -459,7 +474,7 @@
     </w:p>
     <w:p>
       <w:pPr>
-        <w:pStyle w:val="Normal1"/>
+        <w:pStyle w:val="LOnormal"/>
         <w:spacing w:lineRule="auto" w:line="240"/>
         <w:rPr>
           <w:rFonts w:ascii="Cambria" w:hAnsi="Cambria"/>
@@ -480,7 +495,7 @@
     </w:p>
     <w:p>
       <w:pPr>
-        <w:pStyle w:val="Normal1"/>
+        <w:pStyle w:val="LOnormal"/>
         <w:spacing w:lineRule="auto" w:line="240"/>
         <w:rPr>
           <w:rFonts w:ascii="Cambria" w:hAnsi="Cambria"/>
@@ -547,7 +562,7 @@
     </w:p>
     <w:p>
       <w:pPr>
-        <w:pStyle w:val="Normal1"/>
+        <w:pStyle w:val="LOnormal"/>
         <w:spacing w:lineRule="auto" w:line="240"/>
         <w:rPr>
           <w:rFonts w:ascii="Cambria" w:hAnsi="Cambria"/>
@@ -568,7 +583,7 @@
     </w:p>
     <w:p>
       <w:pPr>
-        <w:pStyle w:val="Normal1"/>
+        <w:pStyle w:val="LOnormal"/>
         <w:spacing w:lineRule="auto" w:line="240"/>
         <w:rPr>
           <w:rFonts w:ascii="Cambria" w:hAnsi="Cambria"/>
@@ -589,7 +604,7 @@
     </w:p>
     <w:p>
       <w:pPr>
-        <w:pStyle w:val="Normal1"/>
+        <w:pStyle w:val="LOnormal"/>
         <w:spacing w:lineRule="auto" w:line="240"/>
         <w:rPr>
           <w:rFonts w:ascii="Cambria" w:hAnsi="Cambria"/>
@@ -610,7 +625,7 @@
     </w:p>
     <w:p>
       <w:pPr>
-        <w:pStyle w:val="Normal1"/>
+        <w:pStyle w:val="LOnormal"/>
         <w:spacing w:lineRule="auto" w:line="240"/>
         <w:rPr>
           <w:rFonts w:ascii="Cambria" w:hAnsi="Cambria"/>
@@ -631,7 +646,7 @@
     </w:p>
     <w:p>
       <w:pPr>
-        <w:pStyle w:val="Normal1"/>
+        <w:pStyle w:val="LOnormal"/>
         <w:spacing w:lineRule="auto" w:line="240"/>
         <w:rPr>
           <w:rFonts w:ascii="Cambria" w:hAnsi="Cambria"/>
@@ -698,7 +713,7 @@
     </w:p>
     <w:p>
       <w:pPr>
-        <w:pStyle w:val="Normal1"/>
+        <w:pStyle w:val="LOnormal"/>
         <w:spacing w:lineRule="auto" w:line="240"/>
         <w:rPr>
           <w:rFonts w:ascii="Cambria" w:hAnsi="Cambria"/>
@@ -719,7 +734,7 @@
     </w:p>
     <w:p>
       <w:pPr>
-        <w:pStyle w:val="Normal1"/>
+        <w:pStyle w:val="LOnormal"/>
         <w:spacing w:lineRule="auto" w:line="240"/>
         <w:rPr>
           <w:rFonts w:ascii="Cambria" w:hAnsi="Cambria"/>
@@ -740,7 +755,7 @@
     </w:p>
     <w:p>
       <w:pPr>
-        <w:pStyle w:val="Normal1"/>
+        <w:pStyle w:val="LOnormal"/>
         <w:spacing w:lineRule="auto" w:line="240"/>
         <w:rPr>
           <w:rFonts w:ascii="Cambria" w:hAnsi="Cambria"/>
@@ -761,7 +776,7 @@
     </w:p>
     <w:p>
       <w:pPr>
-        <w:pStyle w:val="Normal1"/>
+        <w:pStyle w:val="LOnormal"/>
         <w:spacing w:lineRule="auto" w:line="240"/>
         <w:rPr>
           <w:rFonts w:ascii="Cambria" w:hAnsi="Cambria"/>
@@ -782,7 +797,7 @@
     </w:p>
     <w:p>
       <w:pPr>
-        <w:pStyle w:val="Normal1"/>
+        <w:pStyle w:val="LOnormal"/>
         <w:spacing w:lineRule="auto" w:line="240"/>
         <w:rPr>
           <w:rFonts w:ascii="Cambria" w:hAnsi="Cambria"/>
@@ -849,7 +864,7 @@
     </w:p>
     <w:p>
       <w:pPr>
-        <w:pStyle w:val="Normal1"/>
+        <w:pStyle w:val="LOnormal"/>
         <w:spacing w:lineRule="auto" w:line="240"/>
         <w:rPr>
           <w:rFonts w:ascii="Cambria" w:hAnsi="Cambria"/>
@@ -870,7 +885,7 @@
     </w:p>
     <w:p>
       <w:pPr>
-        <w:pStyle w:val="Normal1"/>
+        <w:pStyle w:val="LOnormal"/>
         <w:spacing w:lineRule="auto" w:line="240"/>
         <w:rPr>
           <w:rFonts w:ascii="Cambria" w:hAnsi="Cambria"/>
@@ -891,7 +906,7 @@
     </w:p>
     <w:p>
       <w:pPr>
-        <w:pStyle w:val="Normal1"/>
+        <w:pStyle w:val="LOnormal"/>
         <w:spacing w:lineRule="auto" w:line="240"/>
         <w:rPr>
           <w:rFonts w:ascii="Cambria" w:hAnsi="Cambria"/>
@@ -912,7 +927,7 @@
     </w:p>
     <w:p>
       <w:pPr>
-        <w:pStyle w:val="Normal1"/>
+        <w:pStyle w:val="LOnormal"/>
         <w:spacing w:lineRule="auto" w:line="240"/>
         <w:rPr>
           <w:rFonts w:ascii="Cambria" w:hAnsi="Cambria"/>
@@ -996,7 +1011,7 @@
     </w:p>
     <w:p>
       <w:pPr>
-        <w:pStyle w:val="Normal1"/>
+        <w:pStyle w:val="LOnormal"/>
         <w:spacing w:lineRule="auto" w:line="240"/>
         <w:rPr>
           <w:rFonts w:ascii="Cambria" w:hAnsi="Cambria"/>
@@ -1080,7 +1095,7 @@
     </w:p>
     <w:p>
       <w:pPr>
-        <w:pStyle w:val="Normal1"/>
+        <w:pStyle w:val="LOnormal"/>
         <w:spacing w:lineRule="auto" w:line="240"/>
         <w:rPr>
           <w:rFonts w:ascii="Cambria" w:hAnsi="Cambria"/>
@@ -1101,7 +1116,7 @@
     </w:p>
     <w:p>
       <w:pPr>
-        <w:pStyle w:val="Normal1"/>
+        <w:pStyle w:val="LOnormal"/>
         <w:spacing w:lineRule="auto" w:line="240"/>
         <w:rPr>
           <w:rFonts w:ascii="Cambria" w:hAnsi="Cambria"/>
@@ -1185,7 +1200,7 @@
     </w:p>
     <w:p>
       <w:pPr>
-        <w:pStyle w:val="Normal1"/>
+        <w:pStyle w:val="LOnormal"/>
         <w:spacing w:lineRule="auto" w:line="240"/>
         <w:rPr>
           <w:rFonts w:ascii="Cambria" w:hAnsi="Cambria"/>
@@ -1206,7 +1221,7 @@
     </w:p>
     <w:p>
       <w:pPr>
-        <w:pStyle w:val="Normal1"/>
+        <w:pStyle w:val="LOnormal"/>
         <w:spacing w:lineRule="auto" w:line="240"/>
         <w:rPr>
           <w:rFonts w:ascii="Cambria" w:hAnsi="Cambria"/>
@@ -1227,7 +1242,7 @@
     </w:p>
     <w:p>
       <w:pPr>
-        <w:pStyle w:val="Normal1"/>
+        <w:pStyle w:val="LOnormal"/>
         <w:spacing w:lineRule="auto" w:line="240"/>
         <w:rPr>
           <w:rFonts w:ascii="Cambria" w:hAnsi="Cambria"/>
@@ -1248,7 +1263,7 @@
     </w:p>
     <w:p>
       <w:pPr>
-        <w:pStyle w:val="Normal1"/>
+        <w:pStyle w:val="LOnormal"/>
         <w:spacing w:lineRule="auto" w:line="240"/>
         <w:rPr>
           <w:rFonts w:ascii="Cambria" w:hAnsi="Cambria"/>
@@ -1332,7 +1347,7 @@
     </w:p>
     <w:p>
       <w:pPr>
-        <w:pStyle w:val="Normal1"/>
+        <w:pStyle w:val="LOnormal"/>
         <w:spacing w:lineRule="auto" w:line="240"/>
         <w:rPr>
           <w:rFonts w:ascii="Cambria" w:hAnsi="Cambria"/>
@@ -1353,7 +1368,7 @@
     </w:p>
     <w:p>
       <w:pPr>
-        <w:pStyle w:val="Normal1"/>
+        <w:pStyle w:val="LOnormal"/>
         <w:spacing w:lineRule="auto" w:line="240"/>
         <w:rPr>
           <w:rFonts w:ascii="Cambria" w:hAnsi="Cambria"/>
@@ -1374,7 +1389,7 @@
     </w:p>
     <w:p>
       <w:pPr>
-        <w:pStyle w:val="Normal1"/>
+        <w:pStyle w:val="LOnormal"/>
         <w:spacing w:lineRule="auto" w:line="240"/>
         <w:rPr>
           <w:rFonts w:ascii="Cambria" w:hAnsi="Cambria"/>
@@ -1412,7 +1427,7 @@
     </w:p>
     <w:p>
       <w:pPr>
-        <w:pStyle w:val="Normal1"/>
+        <w:pStyle w:val="LOnormal"/>
         <w:spacing w:lineRule="auto" w:line="240"/>
         <w:rPr>
           <w:rFonts w:ascii="Cambria" w:hAnsi="Cambria"/>
@@ -1427,7 +1442,7 @@
     </w:p>
     <w:p>
       <w:pPr>
-        <w:pStyle w:val="Normal1"/>
+        <w:pStyle w:val="LOnormal"/>
         <w:spacing w:lineRule="auto" w:line="240"/>
         <w:rPr>
           <w:rFonts w:ascii="Cambria" w:hAnsi="Cambria"/>
@@ -1442,7 +1457,7 @@
     </w:p>
     <w:p>
       <w:pPr>
-        <w:pStyle w:val="Normal1"/>
+        <w:pStyle w:val="LOnormal"/>
         <w:spacing w:lineRule="auto" w:line="240"/>
         <w:rPr>
           <w:rFonts w:ascii="Cambria" w:hAnsi="Cambria"/>
@@ -1474,7 +1489,7 @@
     </w:p>
     <w:p>
       <w:pPr>
-        <w:pStyle w:val="Normal1"/>
+        <w:pStyle w:val="LOnormal"/>
         <w:spacing w:lineRule="auto" w:line="240"/>
         <w:rPr>
           <w:rFonts w:ascii="Cambria" w:hAnsi="Cambria"/>
@@ -1506,7 +1521,7 @@
     </w:p>
     <w:p>
       <w:pPr>
-        <w:pStyle w:val="Normal1"/>
+        <w:pStyle w:val="LOnormal"/>
         <w:rPr>
           <w:rFonts w:ascii="Cambria" w:hAnsi="Cambria"/>
         </w:rPr>
@@ -1520,7 +1535,47 @@
     </w:p>
     <w:p>
       <w:pPr>
-        <w:pStyle w:val="Normal1"/>
+        <w:pStyle w:val="LOnormal"/>
+        <w:rPr>
+          <w:rFonts w:ascii="Cambria" w:hAnsi="Cambria"/>
+        </w:rPr>
+      </w:pPr>
+      <w:r>
+        <w:rPr>
+          <w:rFonts w:eastAsia="EB Garamond" w:cs="EB Garamond" w:ascii="Cambria" w:hAnsi="Cambria"/>
+        </w:rPr>
+        <w:t xml:space="preserve">    • </w:t>
+      </w:r>
+      <w:r>
+        <w:rPr>
+          <w:rFonts w:eastAsia="EB Garamond" w:cs="EB Garamond" w:ascii="Cambria" w:hAnsi="Cambria"/>
+        </w:rPr>
+        <w:t xml:space="preserve">Docker build with automated data import into Redis </w:t>
+      </w:r>
+      <w:r>
+        <w:rPr>
+          <w:rFonts w:eastAsia="EB Garamond" w:cs="EB Garamond" w:ascii="Cambria" w:hAnsi="Cambria"/>
+        </w:rPr>
+        <w:t>container</w:t>
+      </w:r>
+      <w:r>
+        <w:rPr>
+          <w:rFonts w:eastAsia="EB Garamond" w:cs="EB Garamond" w:ascii="Cambria" w:hAnsi="Cambria"/>
+        </w:rPr>
+        <w:t xml:space="preserve"> with Go web service front-end</w:t>
+        <w:br/>
+        <w:t xml:space="preserve">       </w:t>
+      </w:r>
+      <w:r>
+        <w:rPr>
+          <w:rFonts w:eastAsia="EB Garamond" w:cs="EB Garamond" w:ascii="Cambria" w:hAnsi="Cambria"/>
+        </w:rPr>
+        <w:t>built into a second container</w:t>
+      </w:r>
+    </w:p>
+    <w:p>
+      <w:pPr>
+        <w:pStyle w:val="LOnormal"/>
         <w:rPr>
           <w:rFonts w:ascii="Cambria" w:hAnsi="Cambria"/>
         </w:rPr>
@@ -1540,7 +1595,7 @@
     </w:p>
     <w:p>
       <w:pPr>
-        <w:pStyle w:val="Normal1"/>
+        <w:pStyle w:val="LOnormal"/>
         <w:rPr>
           <w:rFonts w:ascii="Cambria" w:hAnsi="Cambria"/>
         </w:rPr>
@@ -1560,27 +1615,7 @@
     </w:p>
     <w:p>
       <w:pPr>
-        <w:pStyle w:val="Normal1"/>
-        <w:rPr>
-          <w:rFonts w:ascii="Cambria" w:hAnsi="Cambria"/>
-        </w:rPr>
-      </w:pPr>
-      <w:r>
-        <w:rPr>
-          <w:rFonts w:eastAsia="EB Garamond" w:cs="EB Garamond" w:ascii="Cambria" w:hAnsi="Cambria"/>
-        </w:rPr>
-        <w:t xml:space="preserve">    • </w:t>
-      </w:r>
-      <w:r>
-        <w:rPr>
-          <w:rFonts w:eastAsia="EB Garamond" w:cs="EB Garamond" w:ascii="Cambria" w:hAnsi="Cambria"/>
-        </w:rPr>
-        <w:t>Docker build with automated data import into Redis with Go web service front-end</w:t>
-      </w:r>
-    </w:p>
-    <w:p>
-      <w:pPr>
-        <w:pStyle w:val="Normal1"/>
+        <w:pStyle w:val="LOnormal"/>
         <w:rPr>
           <w:rFonts w:ascii="Cambria" w:hAnsi="Cambria"/>
         </w:rPr>
@@ -1600,27 +1635,29 @@
     </w:p>
     <w:p>
       <w:pPr>
-        <w:pStyle w:val="Normal1"/>
-        <w:rPr>
-          <w:rFonts w:ascii="Cambria" w:hAnsi="Cambria"/>
-        </w:rPr>
-      </w:pPr>
-      <w:r>
-        <w:rPr>
-          <w:rFonts w:eastAsia="EB Garamond" w:cs="EB Garamond" w:ascii="Cambria" w:hAnsi="Cambria"/>
-        </w:rPr>
-        <w:t xml:space="preserve">    • </w:t>
-      </w:r>
-      <w:r>
-        <w:rPr>
-          <w:rFonts w:eastAsia="EB Garamond" w:cs="EB Garamond" w:ascii="Cambria" w:hAnsi="Cambria"/>
-        </w:rPr>
-        <w:t>Docker build with automated data import into CouchDB (hey, it has its own web service front-end!)</w:t>
-      </w:r>
-    </w:p>
-    <w:p>
-      <w:pPr>
-        <w:pStyle w:val="Normal1"/>
+        <w:pStyle w:val="LOnormal"/>
+        <w:rPr>
+          <w:rFonts w:ascii="Cambria" w:hAnsi="Cambria"/>
+        </w:rPr>
+      </w:pPr>
+      <w:r>
+        <w:rPr>
+          <w:rFonts w:eastAsia="EB Garamond" w:cs="EB Garamond" w:ascii="Cambria" w:hAnsi="Cambria"/>
+        </w:rPr>
+        <w:t xml:space="preserve">    • </w:t>
+      </w:r>
+      <w:r>
+        <w:rPr>
+          <w:rFonts w:eastAsia="EB Garamond" w:cs="EB Garamond" w:ascii="Cambria" w:hAnsi="Cambria"/>
+        </w:rPr>
+        <w:t xml:space="preserve">Docker build with automated data import into CouchDB (hey, it has its own web service </w:t>
+        <w:br/>
+        <w:t xml:space="preserve">       front-end!)</w:t>
+      </w:r>
+    </w:p>
+    <w:p>
+      <w:pPr>
+        <w:pStyle w:val="LOnormal"/>
         <w:rPr>
           <w:rFonts w:ascii="Cambria" w:hAnsi="Cambria"/>
         </w:rPr>
@@ -1640,7 +1677,7 @@
     </w:p>
     <w:p>
       <w:pPr>
-        <w:pStyle w:val="Normal1"/>
+        <w:pStyle w:val="LOnormal"/>
         <w:rPr>
           <w:rFonts w:ascii="Cambria" w:hAnsi="Cambria"/>
         </w:rPr>
@@ -1660,7 +1697,7 @@
     </w:p>
     <w:p>
       <w:pPr>
-        <w:pStyle w:val="Normal1"/>
+        <w:pStyle w:val="LOnormal"/>
         <w:rPr>
           <w:rFonts w:ascii="Cambria" w:hAnsi="Cambria"/>
         </w:rPr>
@@ -1676,6 +1713,31 @@
           <w:rFonts w:eastAsia="EB Garamond" w:cs="EB Garamond" w:ascii="Cambria" w:hAnsi="Cambria"/>
         </w:rPr>
         <w:t>Amazon Aurora (PostgreSQL option) demo with simplified data set from above</w:t>
+      </w:r>
+    </w:p>
+    <w:p>
+      <w:pPr>
+        <w:pStyle w:val="LOnormal"/>
+        <w:rPr>
+          <w:rFonts w:ascii="Cambria" w:hAnsi="Cambria"/>
+        </w:rPr>
+      </w:pPr>
+      <w:r>
+        <w:rPr>
+          <w:rFonts w:eastAsia="EB Garamond" w:cs="EB Garamond" w:ascii="Cambria" w:hAnsi="Cambria"/>
+        </w:rPr>
+        <w:t xml:space="preserve">    • </w:t>
+      </w:r>
+      <w:r>
+        <w:rPr>
+          <w:rFonts w:eastAsia="EB Garamond" w:cs="EB Garamond" w:ascii="Cambria" w:hAnsi="Cambria"/>
+          <w:color w:val="auto"/>
+          <w:kern w:val="0"/>
+          <w:sz w:val="22"/>
+          <w:szCs w:val="22"/>
+          <w:lang w:val="en" w:eastAsia="zh-CN" w:bidi="hi-IN"/>
+        </w:rPr>
+        <w:t>Terraform POC to build/destroy AWS infrastructure</w:t>
       </w:r>
     </w:p>
     <w:p>
@@ -1697,17 +1759,23 @@
     </w:p>
     <w:p>
       <w:pPr>
-        <w:pStyle w:val="Normal1"/>
-        <w:spacing w:lineRule="auto" w:line="240"/>
-        <w:rPr>
-          <w:rFonts w:ascii="Cambria" w:hAnsi="Cambria"/>
-        </w:rPr>
-      </w:pPr>
-      <w:r>
-        <w:rPr>
-          <w:rFonts w:eastAsia="EB Garamond" w:cs="EB Garamond" w:ascii="Cambria" w:hAnsi="Cambria"/>
-        </w:rPr>
-        <w:t>DevOps practitioner, Application Reliability Team Manager, Kanban believer, Lean practitioner, Sterling Order Management, Redhat JBoss, Redhat HornetQ JMS, SOAP APIs, REST APIs, XML, JSON, complex SQL, VMware, PagerDuty, Datadog, Ansible, MongoDB, Oracle RDBMS, SQL Server, PostgreSQL, Apache ServiceMix, Apache JMeter, IIS, Java, Perl, Bash, Docker, Jenkins, GitLab, GitHub, Apache HTTPD, Nginx, Redhat Enterprise Linux, CentOS, Ubuntu, Debian, FreeBSD, OpenBSD, Axapta, Microsoft Dynamics AX, IT Operations, Disaster Recovery, Business Continuance, Kubernetes</w:t>
+        <w:pStyle w:val="LOnormal"/>
+        <w:spacing w:lineRule="auto" w:line="240"/>
+        <w:rPr>
+          <w:rFonts w:ascii="Cambria" w:hAnsi="Cambria"/>
+        </w:rPr>
+      </w:pPr>
+      <w:r>
+        <w:rPr>
+          <w:rFonts w:eastAsia="EB Garamond" w:cs="EB Garamond" w:ascii="Cambria" w:hAnsi="Cambria"/>
+        </w:rPr>
+        <w:t xml:space="preserve">DevOps practitioner, Application Reliability Team Manager, Kanban believer, Lean practitioner, Sterling Order Management, Redhat JBoss, Redhat HornetQ JMS, SOAP APIs, REST APIs, XML, JSON, complex SQL, VMware, PagerDuty, Datadog, Ansible, MongoDB, Oracle RDBMS, SQL Server, PostgreSQL, Apache ServiceMix, Apache JMeter, IIS, Java, Perl, Bash, Docker, Jenkins, GitLab, GitHub, Apache HTTPD, Nginx, Redhat Enterprise Linux, CentOS, Ubuntu, Debian, FreeBSD, OpenBSD, Axapta, Microsoft Dynamics AX, IT Operations, Disaster Recovery, Business Continuance, Kubernetes, </w:t>
+      </w:r>
+      <w:r>
+        <w:rPr>
+          <w:rFonts w:eastAsia="EB Garamond" w:cs="EB Garamond" w:ascii="Cambria" w:hAnsi="Cambria"/>
+        </w:rPr>
+        <w:t>Terraform, Go, CouchDB, Cassandra</w:t>
       </w:r>
     </w:p>
     <w:sectPr>
@@ -1729,7 +1797,6 @@
     <w:rPrDefault>
       <w:rPr>
         <w:rFonts w:ascii="Arial" w:hAnsi="Arial" w:eastAsia="Arial" w:cs="Arial"/>
-        <w:sz w:val="22"/>
         <w:szCs w:val="22"/>
         <w:lang w:val="en" w:eastAsia="zh-CN" w:bidi="hi-IN"/>
       </w:rPr>
@@ -1745,6 +1812,7 @@
     <w:qFormat/>
     <w:pPr>
       <w:widowControl/>
+      <w:suppressAutoHyphens w:val="true"/>
       <w:bidi w:val="0"/>
       <w:spacing w:lineRule="auto" w:line="276" w:before="0" w:after="0"/>
       <w:jc w:val="left"/>
@@ -1760,8 +1828,8 @@
   </w:style>
   <w:style w:type="paragraph" w:styleId="Heading1">
     <w:name w:val="Heading 1"/>
-    <w:basedOn w:val="Normal1"/>
-    <w:next w:val="Normal1"/>
+    <w:basedOn w:val="LOnormal"/>
+    <w:next w:val="LOnormal"/>
     <w:qFormat/>
     <w:pPr>
       <w:keepNext w:val="true"/>
@@ -1776,8 +1844,8 @@
   </w:style>
   <w:style w:type="paragraph" w:styleId="Heading2">
     <w:name w:val="Heading 2"/>
-    <w:basedOn w:val="Normal1"/>
-    <w:next w:val="Normal1"/>
+    <w:basedOn w:val="LOnormal"/>
+    <w:next w:val="LOnormal"/>
     <w:qFormat/>
     <w:pPr>
       <w:keepNext w:val="true"/>
@@ -1792,8 +1860,8 @@
   </w:style>
   <w:style w:type="paragraph" w:styleId="Heading3">
     <w:name w:val="Heading 3"/>
-    <w:basedOn w:val="Normal1"/>
-    <w:next w:val="Normal1"/>
+    <w:basedOn w:val="LOnormal"/>
+    <w:next w:val="LOnormal"/>
     <w:qFormat/>
     <w:pPr>
       <w:keepNext w:val="true"/>
@@ -1809,8 +1877,8 @@
   </w:style>
   <w:style w:type="paragraph" w:styleId="Heading4">
     <w:name w:val="Heading 4"/>
-    <w:basedOn w:val="Normal1"/>
-    <w:next w:val="Normal1"/>
+    <w:basedOn w:val="LOnormal"/>
+    <w:next w:val="LOnormal"/>
     <w:qFormat/>
     <w:pPr>
       <w:keepNext w:val="true"/>
@@ -1827,8 +1895,8 @@
   </w:style>
   <w:style w:type="paragraph" w:styleId="Heading5">
     <w:name w:val="Heading 5"/>
-    <w:basedOn w:val="Normal1"/>
-    <w:next w:val="Normal1"/>
+    <w:basedOn w:val="LOnormal"/>
+    <w:next w:val="LOnormal"/>
     <w:qFormat/>
     <w:pPr>
       <w:keepNext w:val="true"/>
@@ -1843,8 +1911,8 @@
   </w:style>
   <w:style w:type="paragraph" w:styleId="Heading6">
     <w:name w:val="Heading 6"/>
-    <w:basedOn w:val="Normal1"/>
-    <w:next w:val="Normal1"/>
+    <w:basedOn w:val="LOnormal"/>
+    <w:next w:val="LOnormal"/>
     <w:qFormat/>
     <w:pPr>
       <w:keepNext w:val="true"/>
@@ -1856,6 +1924,14 @@
       <w:color w:val="666666"/>
       <w:sz w:val="22"/>
       <w:szCs w:val="22"/>
+    </w:rPr>
+  </w:style>
+  <w:style w:type="character" w:styleId="InternetLink">
+    <w:name w:val="Hyperlink"/>
+    <w:rPr>
+      <w:color w:val="000080"/>
+      <w:u w:val="single"/>
+      <w:lang w:val="zxx" w:eastAsia="zxx" w:bidi="zxx"/>
     </w:rPr>
   </w:style>
   <w:style w:type="paragraph" w:styleId="Heading">
@@ -1916,11 +1992,12 @@
       <w:rFonts w:cs="Lucida Sans"/>
     </w:rPr>
   </w:style>
-  <w:style w:type="paragraph" w:styleId="Normal1" w:default="1">
+  <w:style w:type="paragraph" w:styleId="LOnormal" w:default="1">
     <w:name w:val="LO-normal"/>
     <w:qFormat/>
     <w:pPr>
       <w:widowControl/>
+      <w:suppressAutoHyphens w:val="true"/>
       <w:bidi w:val="0"/>
       <w:spacing w:lineRule="auto" w:line="276" w:before="0" w:after="0"/>
       <w:jc w:val="left"/>
@@ -1936,8 +2013,8 @@
   </w:style>
   <w:style w:type="paragraph" w:styleId="Title">
     <w:name w:val="Title"/>
-    <w:basedOn w:val="Normal1"/>
-    <w:next w:val="Normal1"/>
+    <w:basedOn w:val="LOnormal"/>
+    <w:next w:val="LOnormal"/>
     <w:qFormat/>
     <w:pPr>
       <w:keepNext w:val="true"/>
@@ -1951,8 +2028,8 @@
   </w:style>
   <w:style w:type="paragraph" w:styleId="Subtitle">
     <w:name w:val="Subtitle"/>
-    <w:basedOn w:val="Normal1"/>
-    <w:next w:val="Normal1"/>
+    <w:basedOn w:val="LOnormal"/>
+    <w:next w:val="LOnormal"/>
     <w:qFormat/>
     <w:pPr>
       <w:keepNext w:val="true"/>

</xml_diff>

<commit_message>
Q1 2021 Update 1
</commit_message>
<xml_diff>
--- a/Resume-Jim_Stagg.docx
+++ b/Resume-Jim_Stagg.docx
@@ -125,7 +125,20 @@
           <w:rFonts w:eastAsia="EB Garamond" w:cs="EB Garamond" w:ascii="Cambria" w:hAnsi="Cambria"/>
           <w:b/>
         </w:rPr>
-        <w:t xml:space="preserve">App Dev Team Manager, Architect, DevOps Practitioner, </w:t>
+        <w:t xml:space="preserve">App Dev Manager, Architect, DevOps Practitioner, </w:t>
+      </w:r>
+      <w:r>
+        <w:rPr>
+          <w:rFonts w:eastAsia="EB Garamond" w:cs="EB Garamond" w:ascii="Cambria" w:hAnsi="Cambria"/>
+          <w:b/>
+        </w:rPr>
+        <w:t xml:space="preserve">SRE, </w:t>
+      </w:r>
+      <w:r>
+        <w:rPr>
+          <w:rFonts w:eastAsia="EB Garamond" w:cs="EB Garamond" w:ascii="Cambria" w:hAnsi="Cambria"/>
+          <w:b/>
+        </w:rPr>
         <w:br/>
         <w:t>NoSQL/RDBMS Manager, 👁❤️Perl! (and yes, I still code!)</w:t>
       </w:r>
@@ -142,7 +155,31 @@
         <w:rPr>
           <w:rFonts w:eastAsia="EB Garamond" w:cs="EB Garamond" w:ascii="Cambria" w:hAnsi="Cambria"/>
         </w:rPr>
-        <w:t xml:space="preserve">Join me at a dry erase board, and we'll be friends for life! I guide diverse teams to deliver value through empathy and systems thinking. I manage design, development and site reliability efforts, CI/CD systems and database platforms. </w:t>
+        <w:t xml:space="preserve">Join me at a dry erase board, and we'll be friends for life! I guide diverse teams to deliver value through empathy and systems thinking. I manage </w:t>
+      </w:r>
+      <w:r>
+        <w:rPr>
+          <w:rFonts w:eastAsia="EB Garamond" w:cs="EB Garamond" w:ascii="Cambria" w:hAnsi="Cambria"/>
+        </w:rPr>
+        <w:t xml:space="preserve">the </w:t>
+      </w:r>
+      <w:r>
+        <w:rPr>
+          <w:rFonts w:eastAsia="EB Garamond" w:cs="EB Garamond" w:ascii="Cambria" w:hAnsi="Cambria"/>
+        </w:rPr>
+        <w:t xml:space="preserve">design, development and site reliability efforts </w:t>
+      </w:r>
+      <w:r>
+        <w:rPr>
+          <w:rFonts w:eastAsia="EB Garamond" w:cs="EB Garamond" w:ascii="Cambria" w:hAnsi="Cambria"/>
+        </w:rPr>
+        <w:t>of custom and packaged applications,</w:t>
+      </w:r>
+      <w:r>
+        <w:rPr>
+          <w:rFonts w:eastAsia="EB Garamond" w:cs="EB Garamond" w:ascii="Cambria" w:hAnsi="Cambria"/>
+        </w:rPr>
+        <w:t xml:space="preserve"> CI/CD systems and database platforms. </w:t>
       </w:r>
       <w:r>
         <w:rPr>
@@ -208,7 +245,19 @@
         <w:rPr>
           <w:rFonts w:eastAsia="EB Garamond" w:cs="EB Garamond" w:ascii="Cambria" w:hAnsi="Cambria"/>
         </w:rPr>
-        <w:t xml:space="preserve"> with modern architectural patterns (microservices, stranglers, circuit breakers, CQRS and when I should have chosen event sourcing!). </w:t>
+        <w:t xml:space="preserve"> with modern architectural patterns (microservices, stranglers, circuit breakers </w:t>
+      </w:r>
+      <w:r>
+        <w:rPr>
+          <w:rFonts w:eastAsia="EB Garamond" w:cs="EB Garamond" w:ascii="Cambria" w:hAnsi="Cambria"/>
+        </w:rPr>
+        <w:t>and</w:t>
+      </w:r>
+      <w:r>
+        <w:rPr>
+          <w:rFonts w:eastAsia="EB Garamond" w:cs="EB Garamond" w:ascii="Cambria" w:hAnsi="Cambria"/>
+        </w:rPr>
+        <w:t xml:space="preserve"> CQRS). </w:t>
       </w:r>
       <w:r>
         <w:rPr>
@@ -219,13 +268,13 @@
           <w:szCs w:val="22"/>
           <w:lang w:val="en" w:eastAsia="zh-CN" w:bidi="hi-IN"/>
         </w:rPr>
-        <w:t>I’m experienced with traditional</w:t>
-      </w:r>
-      <w:r>
-        <w:rPr>
-          <w:rFonts w:eastAsia="EB Garamond" w:cs="EB Garamond" w:ascii="Cambria" w:hAnsi="Cambria"/>
-        </w:rPr>
-        <w:t xml:space="preserve"> resiliency </w:t>
+        <w:t xml:space="preserve">I’m experienced with </w:t>
+      </w:r>
+      <w:r>
+        <w:rPr>
+          <w:rFonts w:eastAsia="EB Garamond" w:cs="EB Garamond" w:ascii="Cambria" w:hAnsi="Cambria"/>
+        </w:rPr>
+        <w:t xml:space="preserve">resiliency </w:t>
       </w:r>
       <w:r>
         <w:rPr>
@@ -259,104 +308,7 @@
         <w:rPr>
           <w:rFonts w:eastAsia="EB Garamond" w:cs="EB Garamond" w:ascii="Cambria" w:hAnsi="Cambria"/>
         </w:rPr>
-        <w:t xml:space="preserve"> network-level abstractions with F5 NLBs or Nginx. I read and support Java, JavaScript, ASP.NET, C#, Python, Business Basic (UBL), C and Go for code reviews and SRE work. I develop in Perl, Bash, Complex SQL, and Python.</w:t>
-      </w:r>
-    </w:p>
-    <w:p>
-      <w:pPr>
-        <w:pStyle w:val="Heading1"/>
-        <w:spacing w:lineRule="auto" w:line="240" w:before="400" w:after="0"/>
-        <w:rPr>
-          <w:rFonts w:ascii="Cambria" w:hAnsi="Cambria"/>
-        </w:rPr>
-      </w:pPr>
-      <w:bookmarkStart w:id="1" w:name="_qvph5hj4eit"/>
-      <w:bookmarkEnd w:id="1"/>
-      <w:r>
-        <w:rPr>
-          <w:rFonts w:eastAsia="EB Garamond" w:cs="EB Garamond" w:ascii="Cambria" w:hAnsi="Cambria"/>
-        </w:rPr>
-        <w:t>Experience</w:t>
-      </w:r>
-    </w:p>
-    <w:p>
-      <w:pPr>
-        <w:pStyle w:val="Heading2"/>
-        <w:spacing w:lineRule="auto" w:line="240" w:before="200" w:after="0"/>
-        <w:rPr>
-          <w:rFonts w:ascii="Cambria" w:hAnsi="Cambria"/>
-        </w:rPr>
-      </w:pPr>
-      <w:bookmarkStart w:id="2" w:name="_88r1g85mkxjs"/>
-      <w:bookmarkEnd w:id="2"/>
-      <w:r>
-        <w:rPr>
-          <w:rFonts w:eastAsia="EB Garamond" w:cs="EB Garamond" w:ascii="Cambria" w:hAnsi="Cambria"/>
-        </w:rPr>
-        <w:t>S.P. Richards Company</w:t>
-      </w:r>
-    </w:p>
-    <w:p>
-      <w:pPr>
-        <w:pStyle w:val="Heading3"/>
-        <w:spacing w:lineRule="auto" w:line="240" w:before="200" w:after="80"/>
-        <w:rPr>
-          <w:rFonts w:ascii="Cambria" w:hAnsi="Cambria"/>
-        </w:rPr>
-      </w:pPr>
-      <w:r>
-        <w:rPr>
-          <w:rFonts w:eastAsia="EB Garamond" w:cs="EB Garamond" w:ascii="Cambria" w:hAnsi="Cambria"/>
-        </w:rPr>
-        <w:t>Applications Development Manager</w:t>
-      </w:r>
-    </w:p>
-    <w:p>
-      <w:pPr>
-        <w:pStyle w:val="Heading4"/>
-        <w:rPr>
-          <w:rFonts w:ascii="Cambria" w:hAnsi="Cambria"/>
-        </w:rPr>
-      </w:pPr>
-      <w:r>
-        <w:rPr>
-          <w:rFonts w:ascii="Cambria" w:hAnsi="Cambria"/>
-        </w:rPr>
-        <w:t>October 2015 to Present</w:t>
-      </w:r>
-    </w:p>
-    <w:p>
-      <w:pPr>
-        <w:pStyle w:val="LOnormal"/>
-        <w:numPr>
-          <w:ilvl w:val="0"/>
-          <w:numId w:val="1"/>
-        </w:numPr>
-        <w:spacing w:lineRule="auto" w:line="240"/>
-        <w:rPr/>
-      </w:pPr>
-      <w:r>
-        <w:rPr>
-          <w:rFonts w:eastAsia="EB Garamond" w:cs="EB Garamond" w:ascii="Cambria" w:hAnsi="Cambria"/>
-        </w:rPr>
-        <w:t>Decomposed legacy Backorder Allocation function into a microservice pattern</w:t>
-      </w:r>
-    </w:p>
-    <w:p>
-      <w:pPr>
-        <w:pStyle w:val="LOnormal"/>
-        <w:numPr>
-          <w:ilvl w:val="0"/>
-          <w:numId w:val="1"/>
-        </w:numPr>
-        <w:spacing w:lineRule="auto" w:line="240"/>
-        <w:rPr/>
-      </w:pPr>
-      <w:r>
-        <w:rPr>
-          <w:rFonts w:eastAsia="EB Garamond" w:cs="EB Garamond" w:ascii="Cambria" w:hAnsi="Cambria"/>
-        </w:rPr>
-        <w:t>Rebuil</w:t>
+        <w:t xml:space="preserve"> network-level abstractions with F5 NLBs or Nginx. I </w:t>
       </w:r>
       <w:r>
         <w:rPr>
@@ -367,278 +319,32 @@
           <w:szCs w:val="22"/>
           <w:lang w:val="en" w:eastAsia="zh-CN" w:bidi="hi-IN"/>
         </w:rPr>
-        <w:t>t</w:t>
-      </w:r>
-      <w:r>
-        <w:rPr>
-          <w:rFonts w:eastAsia="EB Garamond" w:cs="EB Garamond" w:ascii="Cambria" w:hAnsi="Cambria"/>
-        </w:rPr>
-        <w:t xml:space="preserve"> business continuance capabilities as systems testing coordinator</w:t>
-      </w:r>
-    </w:p>
-    <w:p>
-      <w:pPr>
-        <w:pStyle w:val="LOnormal"/>
-        <w:numPr>
-          <w:ilvl w:val="0"/>
-          <w:numId w:val="1"/>
-        </w:numPr>
-        <w:spacing w:lineRule="auto" w:line="240"/>
-        <w:rPr/>
-      </w:pPr>
-      <w:r>
-        <w:rPr>
-          <w:rFonts w:eastAsia="EB Garamond" w:cs="EB Garamond" w:ascii="Cambria" w:hAnsi="Cambria"/>
-        </w:rPr>
-        <w:t>Integrated DBAs into Application Reliability team (Oracle, Exadata, SQL Server, MongoDB)</w:t>
-      </w:r>
-    </w:p>
-    <w:p>
-      <w:pPr>
-        <w:pStyle w:val="LOnormal"/>
-        <w:numPr>
-          <w:ilvl w:val="0"/>
-          <w:numId w:val="1"/>
-        </w:numPr>
-        <w:spacing w:lineRule="auto" w:line="240"/>
-        <w:rPr/>
-      </w:pPr>
-      <w:r>
-        <w:rPr>
-          <w:rFonts w:eastAsia="EB Garamond" w:cs="EB Garamond" w:ascii="Cambria" w:hAnsi="Cambria"/>
-        </w:rPr>
-        <w:t>Moved 50% of order line volume to new OMS</w:t>
-      </w:r>
-    </w:p>
-    <w:p>
-      <w:pPr>
-        <w:pStyle w:val="LOnormal"/>
-        <w:numPr>
-          <w:ilvl w:val="0"/>
-          <w:numId w:val="1"/>
-        </w:numPr>
-        <w:spacing w:lineRule="auto" w:line="240"/>
-        <w:rPr/>
-      </w:pPr>
-      <w:r>
-        <w:rPr>
-          <w:rFonts w:eastAsia="EB Garamond" w:cs="EB Garamond" w:ascii="Cambria" w:hAnsi="Cambria"/>
-        </w:rPr>
-        <w:t>Drove 95% of deployments to become non-impacting, daily events (was 15% in 2018)</w:t>
-      </w:r>
-    </w:p>
-    <w:p>
-      <w:pPr>
-        <w:pStyle w:val="LOnormal"/>
-        <w:numPr>
-          <w:ilvl w:val="0"/>
-          <w:numId w:val="1"/>
-        </w:numPr>
-        <w:spacing w:lineRule="auto" w:line="240"/>
-        <w:rPr/>
-      </w:pPr>
-      <w:r>
-        <w:rPr>
-          <w:rFonts w:eastAsia="EB Garamond" w:cs="EB Garamond" w:ascii="Cambria" w:hAnsi="Cambria"/>
-        </w:rPr>
-        <w:t>Turned a top 20 customer into a top 5 customer by designing a new promising solution</w:t>
-      </w:r>
-    </w:p>
-    <w:p>
-      <w:pPr>
-        <w:pStyle w:val="LOnormal"/>
-        <w:numPr>
-          <w:ilvl w:val="0"/>
-          <w:numId w:val="1"/>
-        </w:numPr>
-        <w:spacing w:lineRule="auto" w:line="240"/>
-        <w:rPr/>
-      </w:pPr>
-      <w:r>
-        <w:rPr>
-          <w:rFonts w:eastAsia="EB Garamond" w:cs="EB Garamond" w:ascii="Cambria" w:hAnsi="Cambria"/>
-        </w:rPr>
-        <w:t>Guided ASP.NET development team to deliver major sales order entry &amp; editing additions to customer portal</w:t>
-      </w:r>
-    </w:p>
-    <w:p>
-      <w:pPr>
-        <w:pStyle w:val="LOnormal"/>
-        <w:numPr>
-          <w:ilvl w:val="0"/>
-          <w:numId w:val="1"/>
-        </w:numPr>
-        <w:spacing w:lineRule="auto" w:line="240"/>
-        <w:rPr/>
-      </w:pPr>
-      <w:r>
-        <w:rPr>
-          <w:rFonts w:eastAsia="EB Garamond" w:cs="EB Garamond" w:ascii="Cambria" w:hAnsi="Cambria"/>
-        </w:rPr>
-        <w:t>Evangelized and adopted Kanban process for visualizing team workflow</w:t>
-      </w:r>
-    </w:p>
-    <w:p>
-      <w:pPr>
-        <w:pStyle w:val="LOnormal"/>
-        <w:numPr>
-          <w:ilvl w:val="0"/>
-          <w:numId w:val="1"/>
-        </w:numPr>
-        <w:spacing w:lineRule="auto" w:line="240"/>
-        <w:rPr/>
-      </w:pPr>
-      <w:r>
-        <w:rPr>
-          <w:rFonts w:eastAsia="EB Garamond" w:cs="EB Garamond" w:ascii="Cambria" w:hAnsi="Cambria"/>
-        </w:rPr>
-        <w:t>Led customer portal team to deliver order entry/edit functionality for two major new channels of business</w:t>
-      </w:r>
-    </w:p>
-    <w:p>
-      <w:pPr>
-        <w:pStyle w:val="LOnormal"/>
-        <w:numPr>
-          <w:ilvl w:val="0"/>
-          <w:numId w:val="1"/>
-        </w:numPr>
-        <w:spacing w:lineRule="auto" w:line="240"/>
-        <w:rPr/>
-      </w:pPr>
-      <w:r>
-        <w:rPr>
-          <w:rFonts w:eastAsia="EB Garamond" w:cs="EB Garamond" w:ascii="Cambria" w:hAnsi="Cambria"/>
-        </w:rPr>
-        <w:t>Wrote incident monitoring with PagerDuty via Perl, Bash and Python</w:t>
-      </w:r>
-    </w:p>
-    <w:p>
-      <w:pPr>
-        <w:pStyle w:val="LOnormal"/>
-        <w:numPr>
-          <w:ilvl w:val="0"/>
-          <w:numId w:val="1"/>
-        </w:numPr>
-        <w:spacing w:lineRule="auto" w:line="240"/>
-        <w:rPr/>
-      </w:pPr>
-      <w:r>
-        <w:rPr>
-          <w:rFonts w:eastAsia="EB Garamond" w:cs="EB Garamond" w:ascii="Cambria" w:hAnsi="Cambria"/>
-        </w:rPr>
-        <w:t>Visualized sales KPIs for wide viewing with Datadog via Perl, Bash and Python</w:t>
-      </w:r>
-    </w:p>
-    <w:p>
-      <w:pPr>
-        <w:pStyle w:val="LOnormal"/>
-        <w:numPr>
-          <w:ilvl w:val="0"/>
-          <w:numId w:val="1"/>
-        </w:numPr>
-        <w:spacing w:lineRule="auto" w:line="240"/>
-        <w:rPr/>
-      </w:pPr>
-      <w:r>
-        <w:rPr>
-          <w:rFonts w:eastAsia="EB Garamond" w:cs="EB Garamond" w:ascii="Cambria" w:hAnsi="Cambria"/>
-        </w:rPr>
-        <w:t>Developed &amp; matured key systems monitoring with Perl, Bash and Python</w:t>
-      </w:r>
-    </w:p>
-    <w:p>
-      <w:pPr>
-        <w:pStyle w:val="LOnormal"/>
-        <w:numPr>
-          <w:ilvl w:val="0"/>
-          <w:numId w:val="1"/>
-        </w:numPr>
-        <w:spacing w:lineRule="auto" w:line="240"/>
-        <w:rPr/>
-      </w:pPr>
-      <w:r>
-        <w:rPr>
-          <w:rFonts w:eastAsia="EB Garamond" w:cs="EB Garamond" w:ascii="Cambria" w:hAnsi="Cambria"/>
-        </w:rPr>
-        <w:t>Scripted application management scripts with Ansible, Bash and Perl</w:t>
-      </w:r>
-    </w:p>
-    <w:p>
-      <w:pPr>
-        <w:pStyle w:val="LOnormal"/>
-        <w:numPr>
-          <w:ilvl w:val="0"/>
-          <w:numId w:val="1"/>
-        </w:numPr>
-        <w:spacing w:lineRule="auto" w:line="240"/>
-        <w:rPr/>
-      </w:pPr>
-      <w:r>
-        <w:rPr>
-          <w:rFonts w:eastAsia="EB Garamond" w:cs="EB Garamond" w:ascii="Cambria" w:hAnsi="Cambria"/>
-        </w:rPr>
-        <w:t>Created &amp; maintained CI/CD pipelines in Jenkins</w:t>
-      </w:r>
-    </w:p>
-    <w:p>
-      <w:pPr>
-        <w:pStyle w:val="LOnormal"/>
-        <w:numPr>
-          <w:ilvl w:val="0"/>
-          <w:numId w:val="1"/>
-        </w:numPr>
-        <w:spacing w:lineRule="auto" w:line="240"/>
-        <w:rPr>
-          <w:rFonts w:ascii="Cambria" w:hAnsi="Cambria"/>
-        </w:rPr>
-      </w:pPr>
-      <w:r>
-        <w:rPr>
-          <w:rFonts w:eastAsia="EB Garamond" w:cs="EB Garamond" w:ascii="Cambria" w:hAnsi="Cambria"/>
-        </w:rPr>
-        <w:t>Reduced costs and risks through proving system viability evidence via JMeter load testing</w:t>
-      </w:r>
-    </w:p>
-    <w:p>
-      <w:pPr>
-        <w:pStyle w:val="Heading3"/>
-        <w:spacing w:lineRule="auto" w:line="240"/>
-        <w:rPr>
-          <w:rFonts w:ascii="Cambria" w:hAnsi="Cambria"/>
-        </w:rPr>
-      </w:pPr>
-      <w:r>
-        <w:rPr>
-          <w:rFonts w:eastAsia="EB Garamond" w:cs="EB Garamond" w:ascii="Cambria" w:hAnsi="Cambria"/>
-        </w:rPr>
-        <w:t>Application Architect</w:t>
-      </w:r>
-    </w:p>
-    <w:p>
-      <w:pPr>
-        <w:pStyle w:val="Heading4"/>
-        <w:spacing w:lineRule="auto" w:line="240"/>
-        <w:rPr>
-          <w:rFonts w:ascii="Cambria" w:hAnsi="Cambria"/>
-        </w:rPr>
-      </w:pPr>
-      <w:r>
-        <w:rPr>
-          <w:rFonts w:ascii="Cambria" w:hAnsi="Cambria"/>
-        </w:rPr>
-        <w:t>November 2010 to October 2015</w:t>
-      </w:r>
-    </w:p>
-    <w:p>
-      <w:pPr>
-        <w:pStyle w:val="LOnormal"/>
-        <w:numPr>
-          <w:ilvl w:val="0"/>
-          <w:numId w:val="2"/>
-        </w:numPr>
-        <w:spacing w:lineRule="auto" w:line="240"/>
-        <w:rPr/>
-      </w:pPr>
+        <w:t>code</w:t>
+      </w:r>
+      <w:r>
+        <w:rPr>
+          <w:rFonts w:eastAsia="EB Garamond" w:cs="EB Garamond" w:ascii="Cambria" w:hAnsi="Cambria"/>
+        </w:rPr>
+        <w:t xml:space="preserve"> in Perl, Bash, </w:t>
+      </w:r>
+      <w:r>
+        <w:rPr>
+          <w:rFonts w:eastAsia="EB Garamond" w:cs="EB Garamond" w:ascii="Cambria" w:hAnsi="Cambria"/>
+        </w:rPr>
+        <w:t xml:space="preserve">Go, </w:t>
+      </w:r>
+      <w:r>
+        <w:rPr>
+          <w:rFonts w:eastAsia="EB Garamond" w:cs="EB Garamond" w:ascii="Cambria" w:hAnsi="Cambria"/>
+        </w:rPr>
+        <w:t xml:space="preserve">Python, </w:t>
+      </w:r>
+      <w:r>
+        <w:rPr>
+          <w:rFonts w:eastAsia="EB Garamond" w:cs="EB Garamond" w:ascii="Cambria" w:hAnsi="Cambria"/>
+        </w:rPr>
+        <w:t xml:space="preserve">Complex SQL, Java, a bit of Groovy and </w:t>
+      </w:r>
       <w:r>
         <w:rPr>
           <w:rFonts w:eastAsia="EB Garamond" w:cs="EB Garamond" w:ascii="Cambria" w:hAnsi="Cambria"/>
@@ -648,141 +354,151 @@
           <w:szCs w:val="22"/>
           <w:lang w:val="en" w:eastAsia="zh-CN" w:bidi="hi-IN"/>
         </w:rPr>
-        <w:t>Designed/build/support of custom Java applications (financials, interfaces, etc)</w:t>
-      </w:r>
-    </w:p>
-    <w:p>
-      <w:pPr>
-        <w:pStyle w:val="LOnormal"/>
-        <w:numPr>
-          <w:ilvl w:val="0"/>
-          <w:numId w:val="2"/>
-        </w:numPr>
-        <w:spacing w:lineRule="auto" w:line="240"/>
-        <w:rPr/>
-      </w:pPr>
-      <w:r>
-        <w:rPr>
-          <w:rFonts w:eastAsia="EB Garamond" w:cs="EB Garamond" w:ascii="Cambria" w:hAnsi="Cambria"/>
-        </w:rPr>
-        <w:t>Designed/implemented Promising Module in Sterling OMS with heavy custom interface work using Java and Apache Camel to orchestrate service calls into Promising Module</w:t>
-      </w:r>
-    </w:p>
-    <w:p>
-      <w:pPr>
-        <w:pStyle w:val="LOnormal"/>
-        <w:numPr>
-          <w:ilvl w:val="0"/>
-          <w:numId w:val="2"/>
-        </w:numPr>
-        <w:spacing w:lineRule="auto" w:line="240"/>
-        <w:rPr/>
-      </w:pPr>
-      <w:r>
-        <w:rPr>
-          <w:rFonts w:eastAsia="EB Garamond" w:cs="EB Garamond" w:ascii="Cambria" w:hAnsi="Cambria"/>
-        </w:rPr>
-        <w:t>Designed/implemented Pricing &amp; Inventory modules in Sterling OMS with heavy emphasis on both pricing API performance and custom Java to keep inventory data in sync in real time with other systems</w:t>
-      </w:r>
-    </w:p>
-    <w:p>
-      <w:pPr>
-        <w:pStyle w:val="LOnormal"/>
-        <w:numPr>
-          <w:ilvl w:val="0"/>
-          <w:numId w:val="2"/>
-        </w:numPr>
-        <w:spacing w:lineRule="auto" w:line="240"/>
-        <w:rPr/>
-      </w:pPr>
-      <w:r>
-        <w:rPr>
-          <w:rFonts w:eastAsia="EB Garamond" w:cs="EB Garamond" w:ascii="Cambria" w:hAnsi="Cambria"/>
-        </w:rPr>
-        <w:t>Designed/implemented History Data module in Sterling OMS with most of the focus on a balance of traditional ETL patterns with the use of native APIs and custom data loading applications</w:t>
-      </w:r>
-    </w:p>
-    <w:p>
-      <w:pPr>
-        <w:pStyle w:val="LOnormal"/>
-        <w:numPr>
-          <w:ilvl w:val="0"/>
-          <w:numId w:val="2"/>
-        </w:numPr>
-        <w:spacing w:lineRule="auto" w:line="240"/>
-        <w:rPr/>
-      </w:pPr>
-      <w:r>
-        <w:rPr>
-          <w:rFonts w:eastAsia="EB Garamond" w:cs="EB Garamond" w:ascii="Cambria" w:hAnsi="Cambria"/>
-        </w:rPr>
-        <w:t>Stabilized deployment process (with Bash scripts, GitLab as SCM and Ant for builds)</w:t>
-      </w:r>
-    </w:p>
-    <w:p>
-      <w:pPr>
-        <w:pStyle w:val="LOnormal"/>
-        <w:numPr>
-          <w:ilvl w:val="0"/>
-          <w:numId w:val="2"/>
-        </w:numPr>
-        <w:spacing w:lineRule="auto" w:line="240"/>
-        <w:rPr>
-          <w:rFonts w:ascii="Cambria" w:hAnsi="Cambria"/>
-        </w:rPr>
-      </w:pPr>
-      <w:r>
-        <w:rPr>
-          <w:rFonts w:eastAsia="EB Garamond" w:cs="EB Garamond" w:ascii="Cambria" w:hAnsi="Cambria"/>
-        </w:rPr>
-        <w:t>Presented at IBM Smarter Commerce Global Summit</w:t>
+        <w:t>some</w:t>
+      </w:r>
+      <w:r>
+        <w:rPr>
+          <w:rFonts w:eastAsia="EB Garamond" w:cs="EB Garamond" w:ascii="Cambria" w:hAnsi="Cambria"/>
+        </w:rPr>
+        <w:t xml:space="preserve"> UBL.</w:t>
+      </w:r>
+    </w:p>
+    <w:p>
+      <w:pPr>
+        <w:pStyle w:val="Heading1"/>
+        <w:spacing w:lineRule="auto" w:line="240" w:before="400" w:after="0"/>
+        <w:rPr>
+          <w:rFonts w:ascii="Cambria" w:hAnsi="Cambria"/>
+        </w:rPr>
+      </w:pPr>
+      <w:bookmarkStart w:id="1" w:name="_qvph5hj4eit"/>
+      <w:bookmarkEnd w:id="1"/>
+      <w:r>
+        <w:rPr>
+          <w:rFonts w:eastAsia="EB Garamond" w:cs="EB Garamond" w:ascii="Cambria" w:hAnsi="Cambria"/>
+        </w:rPr>
+        <w:t>Experience</w:t>
+      </w:r>
+    </w:p>
+    <w:p>
+      <w:pPr>
+        <w:pStyle w:val="Heading2"/>
+        <w:spacing w:lineRule="auto" w:line="240" w:before="200" w:after="0"/>
+        <w:rPr>
+          <w:rFonts w:ascii="Cambria" w:hAnsi="Cambria"/>
+        </w:rPr>
+      </w:pPr>
+      <w:bookmarkStart w:id="2" w:name="_88r1g85mkxjs"/>
+      <w:bookmarkEnd w:id="2"/>
+      <w:r>
+        <w:rPr>
+          <w:rFonts w:eastAsia="EB Garamond" w:cs="EB Garamond" w:ascii="Cambria" w:hAnsi="Cambria"/>
+        </w:rPr>
+        <w:t>S.P. Richards Company</w:t>
       </w:r>
     </w:p>
     <w:p>
       <w:pPr>
         <w:pStyle w:val="Heading3"/>
-        <w:spacing w:lineRule="auto" w:line="240"/>
-        <w:rPr>
-          <w:rFonts w:ascii="Cambria" w:hAnsi="Cambria"/>
-        </w:rPr>
-      </w:pPr>
-      <w:r>
-        <w:rPr>
-          <w:rFonts w:eastAsia="EB Garamond" w:cs="EB Garamond" w:ascii="Cambria" w:hAnsi="Cambria"/>
-        </w:rPr>
-        <w:t>Application Administrator</w:t>
+        <w:spacing w:lineRule="auto" w:line="240" w:before="200" w:after="80"/>
+        <w:rPr>
+          <w:rFonts w:ascii="Cambria" w:hAnsi="Cambria"/>
+        </w:rPr>
+      </w:pPr>
+      <w:r>
+        <w:rPr>
+          <w:rFonts w:eastAsia="EB Garamond" w:cs="EB Garamond" w:ascii="Cambria" w:hAnsi="Cambria"/>
+        </w:rPr>
+        <w:t>Applications Development Manager</w:t>
       </w:r>
     </w:p>
     <w:p>
       <w:pPr>
         <w:pStyle w:val="Heading4"/>
-        <w:spacing w:lineRule="auto" w:line="240"/>
-        <w:rPr>
-          <w:rFonts w:ascii="Cambria" w:hAnsi="Cambria"/>
-        </w:rPr>
-      </w:pPr>
-      <w:r>
-        <w:rPr>
-          <w:rFonts w:ascii="Cambria" w:hAnsi="Cambria"/>
-        </w:rPr>
-        <w:t>June 2006 to October 2010</w:t>
-      </w:r>
-    </w:p>
-    <w:p>
-      <w:pPr>
-        <w:pStyle w:val="LOnormal"/>
-        <w:numPr>
-          <w:ilvl w:val="0"/>
-          <w:numId w:val="3"/>
-        </w:numPr>
-        <w:spacing w:lineRule="auto" w:line="240"/>
-        <w:rPr/>
-      </w:pPr>
-      <w:r>
-        <w:rPr>
-          <w:rFonts w:eastAsia="EB Garamond" w:cs="EB Garamond" w:ascii="Cambria" w:hAnsi="Cambria"/>
-        </w:rPr>
-        <w:t xml:space="preserve">Drove standardization of Java Ant build pipeline for custom and packaged Java </w:t>
+        <w:rPr>
+          <w:rFonts w:ascii="Cambria" w:hAnsi="Cambria"/>
+        </w:rPr>
+      </w:pPr>
+      <w:r>
+        <w:rPr>
+          <w:rFonts w:ascii="Cambria" w:hAnsi="Cambria"/>
+        </w:rPr>
+        <w:t>October 2015 to Present</w:t>
+      </w:r>
+    </w:p>
+    <w:p>
+      <w:pPr>
+        <w:pStyle w:val="Heading5"/>
+        <w:rPr>
+          <w:rFonts w:ascii="Arial" w:hAnsi="Arial" w:eastAsia="Arial" w:cs="Arial"/>
+          <w:color w:val="666666"/>
+          <w:kern w:val="0"/>
+          <w:sz w:val="22"/>
+          <w:szCs w:val="22"/>
+          <w:lang w:val="en" w:eastAsia="zh-CN" w:bidi="hi-IN"/>
+        </w:rPr>
+      </w:pPr>
+      <w:r>
+        <w:rPr>
+          <w:rFonts w:eastAsia="Arial" w:cs="Arial"/>
+          <w:color w:val="666666"/>
+          <w:kern w:val="0"/>
+          <w:sz w:val="22"/>
+          <w:szCs w:val="22"/>
+          <w:lang w:val="en" w:eastAsia="zh-CN" w:bidi="hi-IN"/>
+        </w:rPr>
+        <w:t>As a Manager</w:t>
+      </w:r>
+    </w:p>
+    <w:p>
+      <w:pPr>
+        <w:pStyle w:val="LOnormal"/>
+        <w:numPr>
+          <w:ilvl w:val="0"/>
+          <w:numId w:val="8"/>
+        </w:numPr>
+        <w:spacing w:lineRule="auto" w:line="240"/>
+        <w:rPr/>
+      </w:pPr>
+      <w:r>
+        <w:rPr>
+          <w:rFonts w:eastAsia="EB Garamond" w:cs="EB Garamond" w:ascii="Cambria" w:hAnsi="Cambria"/>
+        </w:rPr>
+        <w:t>Managed successful implementation of customer-facing and internal-facing sales analytics applications in 2021</w:t>
+      </w:r>
+    </w:p>
+    <w:p>
+      <w:pPr>
+        <w:pStyle w:val="LOnormal"/>
+        <w:numPr>
+          <w:ilvl w:val="0"/>
+          <w:numId w:val="8"/>
+        </w:numPr>
+        <w:spacing w:lineRule="auto" w:line="240"/>
+        <w:rPr/>
+      </w:pPr>
+      <w:r>
+        <w:rPr>
+          <w:rFonts w:eastAsia="EB Garamond" w:cs="EB Garamond" w:ascii="Cambria" w:hAnsi="Cambria"/>
+        </w:rPr>
+        <w:t>Increased revenue by 3 basis points through a residential parcel billing project in 2020</w:t>
+      </w:r>
+    </w:p>
+    <w:p>
+      <w:pPr>
+        <w:pStyle w:val="LOnormal"/>
+        <w:numPr>
+          <w:ilvl w:val="0"/>
+          <w:numId w:val="8"/>
+        </w:numPr>
+        <w:spacing w:lineRule="auto" w:line="240"/>
+        <w:rPr/>
+      </w:pPr>
+      <w:r>
+        <w:rPr>
+          <w:rFonts w:eastAsia="EB Garamond" w:cs="EB Garamond" w:ascii="Cambria" w:hAnsi="Cambria"/>
+        </w:rPr>
+        <w:t xml:space="preserve">My team was ahead of everyone in </w:t>
       </w:r>
       <w:r>
         <w:rPr>
@@ -793,94 +509,914 @@
           <w:szCs w:val="22"/>
           <w:lang w:val="en" w:eastAsia="zh-CN" w:bidi="hi-IN"/>
         </w:rPr>
-        <w:t>delivery</w:t>
-      </w:r>
-    </w:p>
-    <w:p>
-      <w:pPr>
-        <w:pStyle w:val="LOnormal"/>
-        <w:numPr>
-          <w:ilvl w:val="0"/>
-          <w:numId w:val="3"/>
-        </w:numPr>
-        <w:spacing w:lineRule="auto" w:line="240"/>
-        <w:rPr/>
-      </w:pPr>
-      <w:r>
-        <w:rPr>
-          <w:rFonts w:eastAsia="EB Garamond" w:cs="EB Garamond" w:ascii="Cambria" w:hAnsi="Cambria"/>
-        </w:rPr>
-        <w:t>Implemented Purchasing and master data loading modules in Sterling OMS</w:t>
-      </w:r>
-    </w:p>
-    <w:p>
-      <w:pPr>
-        <w:pStyle w:val="LOnormal"/>
-        <w:numPr>
-          <w:ilvl w:val="0"/>
-          <w:numId w:val="3"/>
-        </w:numPr>
-        <w:spacing w:lineRule="auto" w:line="240"/>
-        <w:rPr/>
-      </w:pPr>
-      <w:r>
-        <w:rPr>
-          <w:rFonts w:eastAsia="EB Garamond" w:cs="EB Garamond" w:ascii="Cambria" w:hAnsi="Cambria"/>
-        </w:rPr>
-        <w:t>Implemented PROS pricing &amp; analytics solutions (as Jitterbit ETL developer)</w:t>
-      </w:r>
-    </w:p>
-    <w:p>
-      <w:pPr>
-        <w:pStyle w:val="LOnormal"/>
-        <w:numPr>
-          <w:ilvl w:val="0"/>
-          <w:numId w:val="3"/>
-        </w:numPr>
-        <w:spacing w:lineRule="auto" w:line="240"/>
-        <w:rPr/>
-      </w:pPr>
-      <w:r>
-        <w:rPr>
-          <w:rFonts w:eastAsia="EB Garamond" w:cs="EB Garamond" w:ascii="Cambria" w:hAnsi="Cambria"/>
-        </w:rPr>
-        <w:t>Created extensive monitoring/automated recovery scripts in Perl and Batch for Axapta</w:t>
-      </w:r>
-    </w:p>
-    <w:p>
-      <w:pPr>
-        <w:pStyle w:val="LOnormal"/>
-        <w:numPr>
-          <w:ilvl w:val="0"/>
-          <w:numId w:val="3"/>
-        </w:numPr>
-        <w:spacing w:lineRule="auto" w:line="240"/>
-        <w:rPr/>
-      </w:pPr>
-      <w:r>
-        <w:rPr>
-          <w:rFonts w:eastAsia="EB Garamond" w:cs="EB Garamond" w:ascii="Cambria" w:hAnsi="Cambria"/>
-        </w:rPr>
-        <w:t>Led Axapta 4/Sterling OMS project (as PM, tester, admin and occasional X++ developer)</w:t>
-      </w:r>
-    </w:p>
-    <w:p>
-      <w:pPr>
-        <w:pStyle w:val="LOnormal"/>
-        <w:numPr>
-          <w:ilvl w:val="0"/>
-          <w:numId w:val="3"/>
-        </w:numPr>
-        <w:spacing w:lineRule="auto" w:line="240"/>
-        <w:rPr>
-          <w:rFonts w:ascii="Cambria" w:hAnsi="Cambria"/>
-        </w:rPr>
-      </w:pPr>
-      <w:r>
-        <w:rPr>
-          <w:rFonts w:eastAsia="EB Garamond" w:cs="EB Garamond" w:ascii="Cambria" w:hAnsi="Cambria"/>
-        </w:rPr>
-        <w:t>Integrated Horizon subsidiary network into SPR network (as systems architect)</w:t>
+        <w:t xml:space="preserve">terms of </w:t>
+      </w:r>
+      <w:r>
+        <w:rPr>
+          <w:rFonts w:eastAsia="EB Garamond" w:cs="EB Garamond" w:ascii="Cambria" w:hAnsi="Cambria"/>
+        </w:rPr>
+        <w:t xml:space="preserve">pandemic readiness because of </w:t>
+      </w:r>
+      <w:r>
+        <w:rPr>
+          <w:rFonts w:eastAsia="EB Garamond" w:cs="EB Garamond" w:ascii="Cambria" w:hAnsi="Cambria"/>
+        </w:rPr>
+        <w:t xml:space="preserve">our </w:t>
+      </w:r>
+      <w:r>
+        <w:rPr>
+          <w:rFonts w:eastAsia="EB Garamond" w:cs="EB Garamond" w:ascii="Cambria" w:hAnsi="Cambria"/>
+        </w:rPr>
+        <w:t xml:space="preserve">prior gameplanning </w:t>
+      </w:r>
+      <w:r>
+        <w:rPr>
+          <w:rFonts w:eastAsia="EB Garamond" w:cs="EB Garamond" w:ascii="Cambria" w:hAnsi="Cambria"/>
+        </w:rPr>
+        <w:t>for distributed working</w:t>
+      </w:r>
+    </w:p>
+    <w:p>
+      <w:pPr>
+        <w:pStyle w:val="LOnormal"/>
+        <w:numPr>
+          <w:ilvl w:val="0"/>
+          <w:numId w:val="8"/>
+        </w:numPr>
+        <w:spacing w:lineRule="auto" w:line="240"/>
+        <w:rPr/>
+      </w:pPr>
+      <w:r>
+        <w:rPr>
+          <w:rFonts w:eastAsia="EB Garamond" w:cs="EB Garamond" w:ascii="Cambria" w:hAnsi="Cambria"/>
+        </w:rPr>
+        <w:t>Reduced system-based warehouse exceptions by 90-percent in 2020</w:t>
+      </w:r>
+    </w:p>
+    <w:p>
+      <w:pPr>
+        <w:pStyle w:val="LOnormal"/>
+        <w:numPr>
+          <w:ilvl w:val="0"/>
+          <w:numId w:val="8"/>
+        </w:numPr>
+        <w:spacing w:lineRule="auto" w:line="240"/>
+        <w:rPr/>
+      </w:pPr>
+      <w:r>
+        <w:rPr>
+          <w:rFonts w:eastAsia="EB Garamond" w:cs="EB Garamond" w:ascii="Cambria" w:hAnsi="Cambria"/>
+        </w:rPr>
+        <w:t>Moved over 50% of order line volume to new OMS in 2020</w:t>
+      </w:r>
+    </w:p>
+    <w:p>
+      <w:pPr>
+        <w:pStyle w:val="LOnormal"/>
+        <w:numPr>
+          <w:ilvl w:val="0"/>
+          <w:numId w:val="8"/>
+        </w:numPr>
+        <w:spacing w:lineRule="auto" w:line="240"/>
+        <w:rPr/>
+      </w:pPr>
+      <w:r>
+        <w:rPr>
+          <w:rFonts w:eastAsia="EB Garamond" w:cs="EB Garamond" w:ascii="Cambria" w:hAnsi="Cambria"/>
+        </w:rPr>
+        <w:t>Implemented Oracle Exadata Machine in 2020</w:t>
+      </w:r>
+    </w:p>
+    <w:p>
+      <w:pPr>
+        <w:pStyle w:val="LOnormal"/>
+        <w:numPr>
+          <w:ilvl w:val="0"/>
+          <w:numId w:val="8"/>
+        </w:numPr>
+        <w:spacing w:lineRule="auto" w:line="240"/>
+        <w:rPr/>
+      </w:pPr>
+      <w:r>
+        <w:rPr>
+          <w:rFonts w:eastAsia="EB Garamond" w:cs="EB Garamond" w:ascii="Cambria" w:hAnsi="Cambria"/>
+        </w:rPr>
+        <w:t>Moved primary and disaster recovery data centers in 2020</w:t>
+      </w:r>
+    </w:p>
+    <w:p>
+      <w:pPr>
+        <w:pStyle w:val="LOnormal"/>
+        <w:numPr>
+          <w:ilvl w:val="0"/>
+          <w:numId w:val="8"/>
+        </w:numPr>
+        <w:spacing w:lineRule="auto" w:line="240"/>
+        <w:rPr/>
+      </w:pPr>
+      <w:r>
+        <w:rPr>
+          <w:rFonts w:eastAsia="EB Garamond" w:cs="EB Garamond" w:ascii="Cambria" w:hAnsi="Cambria"/>
+        </w:rPr>
+        <w:t>Integrated DBAs into Application Reliability team in 2020</w:t>
+      </w:r>
+    </w:p>
+    <w:p>
+      <w:pPr>
+        <w:pStyle w:val="LOnormal"/>
+        <w:numPr>
+          <w:ilvl w:val="0"/>
+          <w:numId w:val="8"/>
+        </w:numPr>
+        <w:spacing w:lineRule="auto" w:line="240"/>
+        <w:rPr/>
+      </w:pPr>
+      <w:r>
+        <w:rPr>
+          <w:rFonts w:eastAsia="EB Garamond" w:cs="EB Garamond" w:ascii="Cambria" w:hAnsi="Cambria"/>
+        </w:rPr>
+        <w:t>Drove 95% of deployments to become non-impacting, daily events by 2019 (was 15% in 2018)</w:t>
+      </w:r>
+    </w:p>
+    <w:p>
+      <w:pPr>
+        <w:pStyle w:val="LOnormal"/>
+        <w:numPr>
+          <w:ilvl w:val="0"/>
+          <w:numId w:val="8"/>
+        </w:numPr>
+        <w:spacing w:lineRule="auto" w:line="240"/>
+        <w:rPr/>
+      </w:pPr>
+      <w:r>
+        <w:rPr>
+          <w:rFonts w:eastAsia="EB Garamond" w:cs="EB Garamond" w:ascii="Cambria" w:hAnsi="Cambria"/>
+        </w:rPr>
+        <w:t>Created Application Reliability Team (think "SRE Team") in 2018</w:t>
+      </w:r>
+    </w:p>
+    <w:p>
+      <w:pPr>
+        <w:pStyle w:val="LOnormal"/>
+        <w:numPr>
+          <w:ilvl w:val="0"/>
+          <w:numId w:val="8"/>
+        </w:numPr>
+        <w:spacing w:lineRule="auto" w:line="240"/>
+        <w:rPr/>
+      </w:pPr>
+      <w:r>
+        <w:rPr>
+          <w:rFonts w:eastAsia="EB Garamond" w:cs="EB Garamond" w:ascii="Cambria" w:hAnsi="Cambria"/>
+        </w:rPr>
+        <w:t>Guided .NET dev team to deliver major additions to customer portal in 2017</w:t>
+      </w:r>
+    </w:p>
+    <w:p>
+      <w:pPr>
+        <w:pStyle w:val="LOnormal"/>
+        <w:numPr>
+          <w:ilvl w:val="0"/>
+          <w:numId w:val="8"/>
+        </w:numPr>
+        <w:spacing w:lineRule="auto" w:line="240"/>
+        <w:rPr/>
+      </w:pPr>
+      <w:r>
+        <w:rPr>
+          <w:rFonts w:eastAsia="EB Garamond" w:cs="EB Garamond" w:ascii="Cambria" w:hAnsi="Cambria"/>
+        </w:rPr>
+        <w:t>Stabilized .NET dev team upon inheritance who had 400-percent turnover in a year in 2016</w:t>
+      </w:r>
+    </w:p>
+    <w:p>
+      <w:pPr>
+        <w:pStyle w:val="LOnormal"/>
+        <w:numPr>
+          <w:ilvl w:val="0"/>
+          <w:numId w:val="8"/>
+        </w:numPr>
+        <w:spacing w:lineRule="auto" w:line="240"/>
+        <w:rPr/>
+      </w:pPr>
+      <w:r>
+        <w:rPr>
+          <w:rFonts w:eastAsia="EB Garamond" w:cs="EB Garamond" w:ascii="Cambria" w:hAnsi="Cambria"/>
+        </w:rPr>
+        <w:t>Upgraded &amp; supported custom Java customer rebates financial applications in 2017</w:t>
+      </w:r>
+    </w:p>
+    <w:p>
+      <w:pPr>
+        <w:pStyle w:val="LOnormal"/>
+        <w:numPr>
+          <w:ilvl w:val="0"/>
+          <w:numId w:val="8"/>
+        </w:numPr>
+        <w:spacing w:lineRule="auto" w:line="240"/>
+        <w:rPr/>
+      </w:pPr>
+      <w:r>
+        <w:rPr>
+          <w:rFonts w:eastAsia="EB Garamond" w:cs="EB Garamond" w:ascii="Cambria" w:hAnsi="Cambria"/>
+        </w:rPr>
+        <w:t>Evangelized and adopted Kanban process for visualizing team workflow</w:t>
+      </w:r>
+    </w:p>
+    <w:p>
+      <w:pPr>
+        <w:pStyle w:val="LOnormal"/>
+        <w:numPr>
+          <w:ilvl w:val="0"/>
+          <w:numId w:val="8"/>
+        </w:numPr>
+        <w:spacing w:lineRule="auto" w:line="240"/>
+        <w:rPr/>
+      </w:pPr>
+      <w:r>
+        <w:rPr>
+          <w:rFonts w:eastAsia="EB Garamond" w:cs="EB Garamond" w:ascii="Cambria" w:hAnsi="Cambria"/>
+        </w:rPr>
+        <w:t>Developed runbooks for common activites</w:t>
+      </w:r>
+    </w:p>
+    <w:p>
+      <w:pPr>
+        <w:pStyle w:val="Heading5"/>
+        <w:rPr/>
+      </w:pPr>
+      <w:r>
+        <w:rPr/>
+        <w:t>A</w:t>
+      </w:r>
+      <w:r>
+        <w:rPr/>
+        <w:t xml:space="preserve">s an </w:t>
+      </w:r>
+      <w:r>
+        <w:rPr>
+          <w:rFonts w:eastAsia="Arial" w:cs="Arial"/>
+          <w:color w:val="666666"/>
+          <w:kern w:val="0"/>
+          <w:sz w:val="22"/>
+          <w:szCs w:val="22"/>
+          <w:lang w:val="en" w:eastAsia="zh-CN" w:bidi="hi-IN"/>
+        </w:rPr>
+        <w:t>Architect</w:t>
+      </w:r>
+    </w:p>
+    <w:p>
+      <w:pPr>
+        <w:pStyle w:val="LOnormal"/>
+        <w:numPr>
+          <w:ilvl w:val="0"/>
+          <w:numId w:val="9"/>
+        </w:numPr>
+        <w:spacing w:lineRule="auto" w:line="240"/>
+        <w:rPr/>
+      </w:pPr>
+      <w:r>
+        <w:rPr>
+          <w:rFonts w:eastAsia="EB Garamond" w:cs="EB Garamond" w:ascii="Cambria" w:hAnsi="Cambria"/>
+        </w:rPr>
+        <w:t>Turned a top 20 customer into a top 5 customer by designing a new promising solution</w:t>
+      </w:r>
+    </w:p>
+    <w:p>
+      <w:pPr>
+        <w:pStyle w:val="LOnormal"/>
+        <w:numPr>
+          <w:ilvl w:val="0"/>
+          <w:numId w:val="9"/>
+        </w:numPr>
+        <w:spacing w:lineRule="auto" w:line="240"/>
+        <w:rPr/>
+      </w:pPr>
+      <w:r>
+        <w:rPr>
+          <w:rFonts w:eastAsia="EB Garamond" w:cs="EB Garamond" w:ascii="Cambria" w:hAnsi="Cambria"/>
+        </w:rPr>
+        <w:t>Decomposed legacy Backorder Allocation function into a microservice pattern</w:t>
+      </w:r>
+    </w:p>
+    <w:p>
+      <w:pPr>
+        <w:pStyle w:val="LOnormal"/>
+        <w:numPr>
+          <w:ilvl w:val="0"/>
+          <w:numId w:val="9"/>
+        </w:numPr>
+        <w:spacing w:lineRule="auto" w:line="240"/>
+        <w:rPr/>
+      </w:pPr>
+      <w:r>
+        <w:rPr>
+          <w:rFonts w:eastAsia="EB Garamond" w:cs="EB Garamond" w:ascii="Cambria" w:hAnsi="Cambria"/>
+        </w:rPr>
+        <w:t>Reimagined business continuance capabilities in hyperconverged virtual infrastructure</w:t>
+      </w:r>
+    </w:p>
+    <w:p>
+      <w:pPr>
+        <w:pStyle w:val="LOnormal"/>
+        <w:numPr>
+          <w:ilvl w:val="0"/>
+          <w:numId w:val="9"/>
+        </w:numPr>
+        <w:spacing w:lineRule="auto" w:line="240"/>
+        <w:rPr/>
+      </w:pPr>
+      <w:r>
+        <w:rPr>
+          <w:rFonts w:eastAsia="EB Garamond" w:cs="EB Garamond" w:ascii="Cambria" w:hAnsi="Cambria"/>
+        </w:rPr>
+        <w:t>Designed solution to decompose and reassemble large orders for easier handling</w:t>
+      </w:r>
+    </w:p>
+    <w:p>
+      <w:pPr>
+        <w:pStyle w:val="LOnormal"/>
+        <w:numPr>
+          <w:ilvl w:val="0"/>
+          <w:numId w:val="9"/>
+        </w:numPr>
+        <w:spacing w:lineRule="auto" w:line="240"/>
+        <w:rPr/>
+      </w:pPr>
+      <w:r>
+        <w:rPr>
+          <w:rFonts w:eastAsia="EB Garamond" w:cs="EB Garamond" w:ascii="Cambria" w:hAnsi="Cambria"/>
+        </w:rPr>
+        <w:t>Designed a modular approach to increasing order management system capacity</w:t>
+      </w:r>
+    </w:p>
+    <w:p>
+      <w:pPr>
+        <w:pStyle w:val="LOnormal"/>
+        <w:numPr>
+          <w:ilvl w:val="0"/>
+          <w:numId w:val="9"/>
+        </w:numPr>
+        <w:spacing w:lineRule="auto" w:line="240"/>
+        <w:rPr/>
+      </w:pPr>
+      <w:r>
+        <w:rPr>
+          <w:rFonts w:eastAsia="EB Garamond" w:cs="EB Garamond" w:ascii="Cambria" w:hAnsi="Cambria"/>
+        </w:rPr>
+        <w:t>Designed strangler services for legacy routing web services</w:t>
+      </w:r>
+    </w:p>
+    <w:p>
+      <w:pPr>
+        <w:pStyle w:val="LOnormal"/>
+        <w:numPr>
+          <w:ilvl w:val="0"/>
+          <w:numId w:val="9"/>
+        </w:numPr>
+        <w:spacing w:lineRule="auto" w:line="240"/>
+        <w:rPr/>
+      </w:pPr>
+      <w:r>
+        <w:rPr>
+          <w:rFonts w:eastAsia="EB Garamond" w:cs="EB Garamond" w:ascii="Cambria" w:hAnsi="Cambria"/>
+        </w:rPr>
+        <w:t>Designed an inventory abstraction layer to deocuple and minimize system downtime using an event sourcing approach</w:t>
+      </w:r>
+    </w:p>
+    <w:p>
+      <w:pPr>
+        <w:pStyle w:val="LOnormal"/>
+        <w:spacing w:lineRule="auto" w:line="240"/>
+        <w:rPr>
+          <w:rFonts w:ascii="Cambria" w:hAnsi="Cambria" w:eastAsia="EB Garamond" w:cs="EB Garamond"/>
+        </w:rPr>
+      </w:pPr>
+      <w:r>
+        <w:rPr/>
+      </w:r>
+    </w:p>
+    <w:p>
+      <w:pPr>
+        <w:pStyle w:val="Heading5"/>
+        <w:rPr/>
+      </w:pPr>
+      <w:r>
+        <w:rPr/>
+        <w:t xml:space="preserve">As </w:t>
+      </w:r>
+      <w:r>
+        <w:rPr/>
+        <w:t xml:space="preserve">Security </w:t>
+      </w:r>
+      <w:r>
+        <w:rPr/>
+        <w:t>professional</w:t>
+      </w:r>
+    </w:p>
+    <w:p>
+      <w:pPr>
+        <w:pStyle w:val="LOnormal"/>
+        <w:numPr>
+          <w:ilvl w:val="0"/>
+          <w:numId w:val="10"/>
+        </w:numPr>
+        <w:spacing w:lineRule="auto" w:line="240"/>
+        <w:rPr/>
+      </w:pPr>
+      <w:r>
+        <w:rPr>
+          <w:rFonts w:eastAsia="EB Garamond" w:cs="EB Garamond" w:ascii="Cambria" w:hAnsi="Cambria"/>
+        </w:rPr>
+        <w:t>Migrated web portal autentication system from custom RDBMS to Active Directory</w:t>
+      </w:r>
+    </w:p>
+    <w:p>
+      <w:pPr>
+        <w:pStyle w:val="LOnormal"/>
+        <w:numPr>
+          <w:ilvl w:val="0"/>
+          <w:numId w:val="10"/>
+        </w:numPr>
+        <w:spacing w:lineRule="auto" w:line="240"/>
+        <w:rPr/>
+      </w:pPr>
+      <w:r>
+        <w:rPr>
+          <w:rFonts w:eastAsia="EB Garamond" w:cs="EB Garamond" w:ascii="Cambria" w:hAnsi="Cambria"/>
+        </w:rPr>
+        <w:t>Implemented Whitehat Sentinel (SAST) solution into delivery pipeline</w:t>
+      </w:r>
+    </w:p>
+    <w:p>
+      <w:pPr>
+        <w:pStyle w:val="LOnormal"/>
+        <w:numPr>
+          <w:ilvl w:val="0"/>
+          <w:numId w:val="10"/>
+        </w:numPr>
+        <w:spacing w:lineRule="auto" w:line="240"/>
+        <w:rPr/>
+      </w:pPr>
+      <w:r>
+        <w:rPr>
+          <w:rFonts w:eastAsia="EB Garamond" w:cs="EB Garamond" w:ascii="Cambria" w:hAnsi="Cambria"/>
+        </w:rPr>
+        <w:t>Penetration testing remediation (with Black Lantern Security)</w:t>
+      </w:r>
+    </w:p>
+    <w:p>
+      <w:pPr>
+        <w:pStyle w:val="LOnormal"/>
+        <w:numPr>
+          <w:ilvl w:val="0"/>
+          <w:numId w:val="10"/>
+        </w:numPr>
+        <w:spacing w:lineRule="auto" w:line="240"/>
+        <w:rPr/>
+      </w:pPr>
+      <w:r>
+        <w:rPr>
+          <w:rFonts w:eastAsia="EB Garamond" w:cs="EB Garamond" w:ascii="Cambria" w:hAnsi="Cambria"/>
+        </w:rPr>
+        <w:t>Updated a homegrown authorization/tokenization system to meet modern standards</w:t>
+      </w:r>
+    </w:p>
+    <w:p>
+      <w:pPr>
+        <w:pStyle w:val="LOnormal"/>
+        <w:numPr>
+          <w:ilvl w:val="0"/>
+          <w:numId w:val="10"/>
+        </w:numPr>
+        <w:spacing w:lineRule="auto" w:line="240"/>
+        <w:rPr/>
+      </w:pPr>
+      <w:r>
+        <w:rPr>
+          <w:rFonts w:eastAsia="EB Garamond" w:cs="EB Garamond" w:ascii="Cambria" w:hAnsi="Cambria"/>
+        </w:rPr>
+        <w:t>Dynamic network isolation project</w:t>
+      </w:r>
+    </w:p>
+    <w:p>
+      <w:pPr>
+        <w:pStyle w:val="LOnormal"/>
+        <w:numPr>
+          <w:ilvl w:val="0"/>
+          <w:numId w:val="10"/>
+        </w:numPr>
+        <w:spacing w:lineRule="auto" w:line="240"/>
+        <w:rPr/>
+      </w:pPr>
+      <w:r>
+        <w:rPr>
+          <w:rFonts w:eastAsia="EB Garamond" w:cs="EB Garamond" w:ascii="Cambria" w:hAnsi="Cambria"/>
+        </w:rPr>
+        <w:t xml:space="preserve">Attack surface </w:t>
+      </w:r>
+      <w:r>
+        <w:rPr>
+          <w:rFonts w:eastAsia="EB Garamond" w:cs="EB Garamond" w:ascii="Cambria" w:hAnsi="Cambria"/>
+        </w:rPr>
+        <w:t>reduction analysis</w:t>
+      </w:r>
+    </w:p>
+    <w:p>
+      <w:pPr>
+        <w:pStyle w:val="LOnormal"/>
+        <w:numPr>
+          <w:ilvl w:val="0"/>
+          <w:numId w:val="10"/>
+        </w:numPr>
+        <w:spacing w:lineRule="auto" w:line="240"/>
+        <w:rPr/>
+      </w:pPr>
+      <w:r>
+        <w:rPr>
+          <w:rFonts w:eastAsia="EB Garamond" w:cs="EB Garamond" w:ascii="Cambria" w:hAnsi="Cambria"/>
+        </w:rPr>
+        <w:t>Potential breach investigation</w:t>
+      </w:r>
+    </w:p>
+    <w:p>
+      <w:pPr>
+        <w:pStyle w:val="LOnormal"/>
+        <w:spacing w:lineRule="auto" w:line="240"/>
+        <w:rPr>
+          <w:rFonts w:ascii="Cambria" w:hAnsi="Cambria" w:eastAsia="EB Garamond" w:cs="EB Garamond"/>
+        </w:rPr>
+      </w:pPr>
+      <w:r>
+        <w:rPr/>
+      </w:r>
+    </w:p>
+    <w:p>
+      <w:pPr>
+        <w:pStyle w:val="Heading5"/>
+        <w:rPr/>
+      </w:pPr>
+      <w:r>
+        <w:rPr/>
+        <w:t xml:space="preserve">As a </w:t>
+      </w:r>
+      <w:r>
+        <w:rPr/>
+        <w:t xml:space="preserve">DevOps </w:t>
+      </w:r>
+      <w:r>
+        <w:rPr/>
+        <w:t>practitioner</w:t>
+      </w:r>
+    </w:p>
+    <w:p>
+      <w:pPr>
+        <w:pStyle w:val="LOnormal"/>
+        <w:numPr>
+          <w:ilvl w:val="0"/>
+          <w:numId w:val="11"/>
+        </w:numPr>
+        <w:spacing w:lineRule="auto" w:line="240"/>
+        <w:rPr/>
+      </w:pPr>
+      <w:r>
+        <w:rPr>
+          <w:rFonts w:eastAsia="EB Garamond" w:cs="EB Garamond" w:ascii="Cambria" w:hAnsi="Cambria"/>
+        </w:rPr>
+        <w:t>Routinely research into Java code for incident resolution</w:t>
+      </w:r>
+    </w:p>
+    <w:p>
+      <w:pPr>
+        <w:pStyle w:val="LOnormal"/>
+        <w:numPr>
+          <w:ilvl w:val="0"/>
+          <w:numId w:val="11"/>
+        </w:numPr>
+        <w:spacing w:lineRule="auto" w:line="240"/>
+        <w:rPr/>
+      </w:pPr>
+      <w:r>
+        <w:rPr>
+          <w:rFonts w:eastAsia="EB Garamond" w:cs="EB Garamond" w:ascii="Cambria" w:hAnsi="Cambria"/>
+        </w:rPr>
+        <w:t>Created incident monitoring with PagerDuty via Perl, Bash and Python</w:t>
+      </w:r>
+    </w:p>
+    <w:p>
+      <w:pPr>
+        <w:pStyle w:val="LOnormal"/>
+        <w:numPr>
+          <w:ilvl w:val="0"/>
+          <w:numId w:val="11"/>
+        </w:numPr>
+        <w:spacing w:lineRule="auto" w:line="240"/>
+        <w:rPr/>
+      </w:pPr>
+      <w:r>
+        <w:rPr>
+          <w:rFonts w:eastAsia="EB Garamond" w:cs="EB Garamond" w:ascii="Cambria" w:hAnsi="Cambria"/>
+        </w:rPr>
+        <w:t>Created public dashboards of KPIs with Datadog via Perl, Bash and Python</w:t>
+      </w:r>
+    </w:p>
+    <w:p>
+      <w:pPr>
+        <w:pStyle w:val="LOnormal"/>
+        <w:numPr>
+          <w:ilvl w:val="0"/>
+          <w:numId w:val="11"/>
+        </w:numPr>
+        <w:spacing w:lineRule="auto" w:line="240"/>
+        <w:rPr/>
+      </w:pPr>
+      <w:r>
+        <w:rPr>
+          <w:rFonts w:eastAsia="EB Garamond" w:cs="EB Garamond" w:ascii="Cambria" w:hAnsi="Cambria"/>
+        </w:rPr>
+        <w:t>Created key systems monitoring with Perl, Bash and Python</w:t>
+      </w:r>
+    </w:p>
+    <w:p>
+      <w:pPr>
+        <w:pStyle w:val="LOnormal"/>
+        <w:numPr>
+          <w:ilvl w:val="0"/>
+          <w:numId w:val="11"/>
+        </w:numPr>
+        <w:spacing w:lineRule="auto" w:line="240"/>
+        <w:rPr/>
+      </w:pPr>
+      <w:r>
+        <w:rPr>
+          <w:rFonts w:eastAsia="EB Garamond" w:cs="EB Garamond" w:ascii="Cambria" w:hAnsi="Cambria"/>
+        </w:rPr>
+        <w:t>Created CI/CD pipelines with Jenkins and Groovy</w:t>
+      </w:r>
+    </w:p>
+    <w:p>
+      <w:pPr>
+        <w:pStyle w:val="LOnormal"/>
+        <w:numPr>
+          <w:ilvl w:val="0"/>
+          <w:numId w:val="11"/>
+        </w:numPr>
+        <w:spacing w:lineRule="auto" w:line="240"/>
+        <w:rPr/>
+      </w:pPr>
+      <w:r>
+        <w:rPr>
+          <w:rFonts w:eastAsia="EB Garamond" w:cs="EB Garamond" w:ascii="Cambria" w:hAnsi="Cambria"/>
+        </w:rPr>
+        <w:t>Reduced costs and risks with JMeter through load and stress testing</w:t>
+      </w:r>
+    </w:p>
+    <w:p>
+      <w:pPr>
+        <w:pStyle w:val="LOnormal"/>
+        <w:numPr>
+          <w:ilvl w:val="0"/>
+          <w:numId w:val="11"/>
+        </w:numPr>
+        <w:spacing w:lineRule="auto" w:line="240"/>
+        <w:rPr/>
+      </w:pPr>
+      <w:r>
+        <w:rPr>
+          <w:rFonts w:eastAsia="EB Garamond" w:cs="EB Garamond" w:ascii="Cambria" w:hAnsi="Cambria"/>
+        </w:rPr>
+        <w:t>Created defensive web application verification with Selenium</w:t>
+      </w:r>
+    </w:p>
+    <w:p>
+      <w:pPr>
+        <w:pStyle w:val="LOnormal"/>
+        <w:numPr>
+          <w:ilvl w:val="0"/>
+          <w:numId w:val="11"/>
+        </w:numPr>
+        <w:spacing w:lineRule="auto" w:line="240"/>
+        <w:rPr/>
+      </w:pPr>
+      <w:r>
+        <w:rPr>
+          <w:rFonts w:eastAsia="EB Garamond" w:cs="EB Garamond" w:ascii="Cambria" w:hAnsi="Cambria"/>
+        </w:rPr>
+        <w:t>Created defensive web service verification with Jmeter</w:t>
+      </w:r>
+    </w:p>
+    <w:p>
+      <w:pPr>
+        <w:pStyle w:val="LOnormal"/>
+        <w:numPr>
+          <w:ilvl w:val="0"/>
+          <w:numId w:val="11"/>
+        </w:numPr>
+        <w:spacing w:lineRule="auto" w:line="240"/>
+        <w:rPr/>
+      </w:pPr>
+      <w:r>
+        <w:rPr>
+          <w:rFonts w:eastAsia="EB Garamond" w:cs="EB Garamond" w:ascii="Cambria" w:hAnsi="Cambria"/>
+        </w:rPr>
+        <w:t>Wrappered fragile processes with circuit breaking programs</w:t>
+      </w:r>
+    </w:p>
+    <w:p>
+      <w:pPr>
+        <w:pStyle w:val="LOnormal"/>
+        <w:spacing w:lineRule="auto" w:line="240"/>
+        <w:rPr>
+          <w:rFonts w:ascii="Cambria" w:hAnsi="Cambria" w:eastAsia="EB Garamond" w:cs="EB Garamond"/>
+        </w:rPr>
+      </w:pPr>
+      <w:r>
+        <w:rPr/>
+      </w:r>
+    </w:p>
+    <w:p>
+      <w:pPr>
+        <w:pStyle w:val="Heading5"/>
+        <w:rPr/>
+      </w:pPr>
+      <w:r>
+        <w:rPr>
+          <w:rFonts w:eastAsia="Arial" w:cs="Arial"/>
+          <w:color w:val="666666"/>
+          <w:kern w:val="0"/>
+          <w:sz w:val="22"/>
+          <w:szCs w:val="22"/>
+          <w:lang w:val="en" w:eastAsia="zh-CN" w:bidi="hi-IN"/>
+        </w:rPr>
+        <w:t>As a d</w:t>
+      </w:r>
+      <w:r>
+        <w:rPr/>
+        <w:t>evelop</w:t>
+      </w:r>
+      <w:r>
+        <w:rPr>
+          <w:rFonts w:eastAsia="Arial" w:cs="Arial"/>
+          <w:color w:val="666666"/>
+          <w:kern w:val="0"/>
+          <w:sz w:val="22"/>
+          <w:szCs w:val="22"/>
+          <w:lang w:val="en" w:eastAsia="zh-CN" w:bidi="hi-IN"/>
+        </w:rPr>
+        <w:t>er</w:t>
+      </w:r>
+    </w:p>
+    <w:p>
+      <w:pPr>
+        <w:pStyle w:val="LOnormal"/>
+        <w:numPr>
+          <w:ilvl w:val="0"/>
+          <w:numId w:val="12"/>
+        </w:numPr>
+        <w:spacing w:lineRule="auto" w:line="240"/>
+        <w:rPr/>
+      </w:pPr>
+      <w:r>
+        <w:rPr>
+          <w:rFonts w:eastAsia="EB Garamond" w:cs="EB Garamond" w:ascii="Cambria" w:hAnsi="Cambria"/>
+        </w:rPr>
+        <w:t>Coded common operational reporting framework in Perl</w:t>
+      </w:r>
+    </w:p>
+    <w:p>
+      <w:pPr>
+        <w:pStyle w:val="LOnormal"/>
+        <w:numPr>
+          <w:ilvl w:val="0"/>
+          <w:numId w:val="12"/>
+        </w:numPr>
+        <w:spacing w:lineRule="auto" w:line="240"/>
+        <w:rPr/>
+      </w:pPr>
+      <w:r>
+        <w:rPr>
+          <w:rFonts w:eastAsia="EB Garamond" w:cs="EB Garamond" w:ascii="Cambria" w:hAnsi="Cambria"/>
+        </w:rPr>
+        <w:t>Coded Go programs to support sales analytics project</w:t>
+      </w:r>
+    </w:p>
+    <w:p>
+      <w:pPr>
+        <w:pStyle w:val="LOnormal"/>
+        <w:numPr>
+          <w:ilvl w:val="0"/>
+          <w:numId w:val="12"/>
+        </w:numPr>
+        <w:spacing w:lineRule="auto" w:line="240"/>
+        <w:rPr/>
+      </w:pPr>
+      <w:r>
+        <w:rPr>
+          <w:rFonts w:eastAsia="EB Garamond" w:cs="EB Garamond" w:ascii="Cambria" w:hAnsi="Cambria"/>
+        </w:rPr>
+        <w:t>Coded Perl programs for application orchestration and file management</w:t>
+      </w:r>
+    </w:p>
+    <w:p>
+      <w:pPr>
+        <w:pStyle w:val="LOnormal"/>
+        <w:numPr>
+          <w:ilvl w:val="0"/>
+          <w:numId w:val="12"/>
+        </w:numPr>
+        <w:spacing w:lineRule="auto" w:line="240"/>
+        <w:rPr/>
+      </w:pPr>
+      <w:r>
+        <w:rPr>
+          <w:rFonts w:eastAsia="EB Garamond" w:cs="EB Garamond" w:ascii="Cambria" w:hAnsi="Cambria"/>
+        </w:rPr>
+        <w:t>Coded UBL programs for residential parcel billing project</w:t>
+      </w:r>
+    </w:p>
+    <w:p>
+      <w:pPr>
+        <w:pStyle w:val="LOnormal"/>
+        <w:numPr>
+          <w:ilvl w:val="0"/>
+          <w:numId w:val="12"/>
+        </w:numPr>
+        <w:spacing w:lineRule="auto" w:line="240"/>
+        <w:rPr/>
+      </w:pPr>
+      <w:r>
+        <w:rPr>
+          <w:rFonts w:eastAsia="EB Garamond" w:cs="EB Garamond" w:ascii="Cambria" w:hAnsi="Cambria"/>
+        </w:rPr>
+        <w:t>Modified SSRS reports to use new SSAS dimensions</w:t>
+      </w:r>
+    </w:p>
+    <w:p>
+      <w:pPr>
+        <w:pStyle w:val="LOnormal"/>
+        <w:numPr>
+          <w:ilvl w:val="0"/>
+          <w:numId w:val="12"/>
+        </w:numPr>
+        <w:spacing w:lineRule="auto" w:line="240"/>
+        <w:rPr/>
+      </w:pPr>
+      <w:r>
+        <w:rPr>
+          <w:rFonts w:eastAsia="EB Garamond" w:cs="EB Garamond" w:ascii="Cambria" w:hAnsi="Cambria"/>
+        </w:rPr>
+        <w:t>Created containerized Docker/Go/Redis web service proof of concept</w:t>
+      </w:r>
+    </w:p>
+    <w:p>
+      <w:pPr>
+        <w:pStyle w:val="LOnormal"/>
+        <w:numPr>
+          <w:ilvl w:val="0"/>
+          <w:numId w:val="12"/>
+        </w:numPr>
+        <w:spacing w:lineRule="auto" w:line="240"/>
+        <w:rPr/>
+      </w:pPr>
+      <w:r>
+        <w:rPr>
+          <w:rFonts w:eastAsia="EB Garamond" w:cs="EB Garamond" w:ascii="Cambria" w:hAnsi="Cambria"/>
+        </w:rPr>
+        <w:t>Created containerized Docker/Go/MongoDB web service proof of concept</w:t>
+      </w:r>
+    </w:p>
+    <w:p>
+      <w:pPr>
+        <w:pStyle w:val="LOnormal"/>
+        <w:numPr>
+          <w:ilvl w:val="0"/>
+          <w:numId w:val="12"/>
+        </w:numPr>
+        <w:spacing w:lineRule="auto" w:line="240"/>
+        <w:rPr/>
+      </w:pPr>
+      <w:r>
+        <w:rPr>
+          <w:rFonts w:eastAsia="EB Garamond" w:cs="EB Garamond" w:ascii="Cambria" w:hAnsi="Cambria"/>
+        </w:rPr>
+        <w:t>Created containerized Docker/CouchDB web service proof of concept</w:t>
+      </w:r>
+    </w:p>
+    <w:p>
+      <w:pPr>
+        <w:pStyle w:val="LOnormal"/>
+        <w:numPr>
+          <w:ilvl w:val="0"/>
+          <w:numId w:val="12"/>
+        </w:numPr>
+        <w:spacing w:lineRule="auto" w:line="240"/>
+        <w:rPr/>
+      </w:pPr>
+      <w:r>
+        <w:rPr>
+          <w:rFonts w:eastAsia="EB Garamond" w:cs="EB Garamond" w:ascii="Cambria" w:hAnsi="Cambria"/>
+        </w:rPr>
+        <w:t>Created AWS Amazon Keyspaces (Cassandra DB) proof of concept</w:t>
       </w:r>
     </w:p>
     <w:p>
@@ -895,7 +1431,7 @@
         <w:rPr>
           <w:rFonts w:eastAsia="EB Garamond" w:cs="EB Garamond" w:ascii="Cambria" w:hAnsi="Cambria"/>
         </w:rPr>
-        <w:t>Senior Windows System Administrator</w:t>
+        <w:t>Application Architect</w:t>
       </w:r>
     </w:p>
     <w:p>
@@ -910,32 +1446,15 @@
         <w:rPr>
           <w:rFonts w:ascii="Cambria" w:hAnsi="Cambria"/>
         </w:rPr>
-        <w:t>January 2001 to June 2006</w:t>
-      </w:r>
-    </w:p>
-    <w:p>
-      <w:pPr>
-        <w:pStyle w:val="LOnormal"/>
-        <w:numPr>
-          <w:ilvl w:val="0"/>
-          <w:numId w:val="4"/>
-        </w:numPr>
-        <w:spacing w:lineRule="auto" w:line="240"/>
-        <w:rPr/>
-      </w:pPr>
-      <w:r>
-        <w:rPr>
-          <w:rFonts w:eastAsia="EB Garamond" w:cs="EB Garamond" w:ascii="Cambria" w:hAnsi="Cambria"/>
-        </w:rPr>
-        <w:t>Led migration from Window NT 4.0 Domain to Active Directory project (PM/architect/tester)</w:t>
-      </w:r>
-    </w:p>
-    <w:p>
-      <w:pPr>
-        <w:pStyle w:val="LOnormal"/>
-        <w:numPr>
-          <w:ilvl w:val="0"/>
-          <w:numId w:val="4"/>
+        <w:t>November 2010 to October 2015</w:t>
+      </w:r>
+    </w:p>
+    <w:p>
+      <w:pPr>
+        <w:pStyle w:val="LOnormal"/>
+        <w:numPr>
+          <w:ilvl w:val="0"/>
+          <w:numId w:val="1"/>
         </w:numPr>
         <w:spacing w:lineRule="auto" w:line="240"/>
         <w:rPr/>
@@ -949,19 +1468,25 @@
           <w:szCs w:val="22"/>
           <w:lang w:val="en" w:eastAsia="zh-CN" w:bidi="hi-IN"/>
         </w:rPr>
-        <w:t>Upgraded Exchange 5.5 to Exchange 2003</w:t>
-      </w:r>
-    </w:p>
-    <w:p>
-      <w:pPr>
-        <w:pStyle w:val="LOnormal"/>
-        <w:numPr>
-          <w:ilvl w:val="0"/>
-          <w:numId w:val="4"/>
-        </w:numPr>
-        <w:spacing w:lineRule="auto" w:line="240"/>
-        <w:rPr/>
-      </w:pPr>
+        <w:t>Designed/build/support of custom Java applications (financials, interfaces, etc)</w:t>
+      </w:r>
+    </w:p>
+    <w:p>
+      <w:pPr>
+        <w:pStyle w:val="LOnormal"/>
+        <w:numPr>
+          <w:ilvl w:val="0"/>
+          <w:numId w:val="1"/>
+        </w:numPr>
+        <w:spacing w:lineRule="auto" w:line="240"/>
+        <w:rPr/>
+      </w:pPr>
+      <w:r>
+        <w:rPr>
+          <w:rFonts w:eastAsia="EB Garamond" w:cs="EB Garamond" w:ascii="Cambria" w:hAnsi="Cambria"/>
+        </w:rPr>
+        <w:t xml:space="preserve">Designed/implemented Promising Module in Sterling OMS </w:t>
+      </w:r>
       <w:r>
         <w:rPr>
           <w:rFonts w:eastAsia="EB Garamond" w:cs="EB Garamond" w:ascii="Cambria" w:hAnsi="Cambria"/>
@@ -971,24 +1496,209 @@
           <w:szCs w:val="22"/>
           <w:lang w:val="en" w:eastAsia="zh-CN" w:bidi="hi-IN"/>
         </w:rPr>
-        <w:t>Built first web server farm behind F5 LTM for customer-facing portal</w:t>
-      </w:r>
-    </w:p>
-    <w:p>
-      <w:pPr>
-        <w:pStyle w:val="LOnormal"/>
-        <w:numPr>
-          <w:ilvl w:val="0"/>
-          <w:numId w:val="4"/>
-        </w:numPr>
-        <w:spacing w:lineRule="auto" w:line="240"/>
-        <w:rPr/>
-      </w:pPr>
-      <w:r>
-        <w:rPr>
-          <w:rFonts w:eastAsia="EB Garamond" w:cs="EB Garamond" w:ascii="Cambria" w:hAnsi="Cambria"/>
-        </w:rPr>
-        <w:t xml:space="preserve">Led </w:t>
+        <w:t xml:space="preserve">with </w:t>
+      </w:r>
+      <w:r>
+        <w:rPr>
+          <w:rFonts w:eastAsia="EB Garamond" w:cs="EB Garamond" w:ascii="Cambria" w:hAnsi="Cambria"/>
+        </w:rPr>
+        <w:t>custom Java and Apache Camel to orchestrate service calls into Promising Module</w:t>
+      </w:r>
+    </w:p>
+    <w:p>
+      <w:pPr>
+        <w:pStyle w:val="LOnormal"/>
+        <w:numPr>
+          <w:ilvl w:val="0"/>
+          <w:numId w:val="1"/>
+        </w:numPr>
+        <w:spacing w:lineRule="auto" w:line="240"/>
+        <w:rPr/>
+      </w:pPr>
+      <w:r>
+        <w:rPr>
+          <w:rFonts w:eastAsia="EB Garamond" w:cs="EB Garamond" w:ascii="Cambria" w:hAnsi="Cambria"/>
+        </w:rPr>
+        <w:t xml:space="preserve">Designed/implemented </w:t>
+      </w:r>
+      <w:r>
+        <w:rPr>
+          <w:rFonts w:eastAsia="EB Garamond" w:cs="EB Garamond" w:ascii="Cambria" w:hAnsi="Cambria"/>
+        </w:rPr>
+        <w:t xml:space="preserve">highly performant </w:t>
+      </w:r>
+      <w:r>
+        <w:rPr>
+          <w:rFonts w:eastAsia="EB Garamond" w:cs="EB Garamond" w:ascii="Cambria" w:hAnsi="Cambria"/>
+        </w:rPr>
+        <w:t>Pricing &amp; Inventory modules in Sterling OMS</w:t>
+      </w:r>
+    </w:p>
+    <w:p>
+      <w:pPr>
+        <w:pStyle w:val="LOnormal"/>
+        <w:numPr>
+          <w:ilvl w:val="0"/>
+          <w:numId w:val="1"/>
+        </w:numPr>
+        <w:spacing w:lineRule="auto" w:line="240"/>
+        <w:rPr/>
+      </w:pPr>
+      <w:r>
+        <w:rPr>
+          <w:rFonts w:eastAsia="EB Garamond" w:cs="EB Garamond" w:ascii="Cambria" w:hAnsi="Cambria"/>
+        </w:rPr>
+        <w:t>Designed and implemented a RDBMS/NoSQL CQRS solution to brige two separate order management backends</w:t>
+      </w:r>
+    </w:p>
+    <w:p>
+      <w:pPr>
+        <w:pStyle w:val="LOnormal"/>
+        <w:numPr>
+          <w:ilvl w:val="0"/>
+          <w:numId w:val="1"/>
+        </w:numPr>
+        <w:spacing w:lineRule="auto" w:line="240"/>
+        <w:rPr/>
+      </w:pPr>
+      <w:r>
+        <w:rPr>
+          <w:rFonts w:eastAsia="EB Garamond" w:cs="EB Garamond" w:ascii="Cambria" w:hAnsi="Cambria"/>
+        </w:rPr>
+        <w:t xml:space="preserve">Designed/implemented History Data </w:t>
+      </w:r>
+      <w:r>
+        <w:rPr>
+          <w:rFonts w:eastAsia="EB Garamond" w:cs="EB Garamond" w:ascii="Cambria" w:hAnsi="Cambria"/>
+        </w:rPr>
+        <w:t xml:space="preserve">Loading </w:t>
+      </w:r>
+      <w:r>
+        <w:rPr>
+          <w:rFonts w:eastAsia="EB Garamond" w:cs="EB Garamond" w:ascii="Cambria" w:hAnsi="Cambria"/>
+        </w:rPr>
+        <w:t>module in Sterling OMS</w:t>
+      </w:r>
+    </w:p>
+    <w:p>
+      <w:pPr>
+        <w:pStyle w:val="LOnormal"/>
+        <w:numPr>
+          <w:ilvl w:val="0"/>
+          <w:numId w:val="1"/>
+        </w:numPr>
+        <w:spacing w:lineRule="auto" w:line="240"/>
+        <w:rPr/>
+      </w:pPr>
+      <w:r>
+        <w:rPr>
+          <w:rFonts w:eastAsia="EB Garamond" w:cs="EB Garamond" w:ascii="Cambria" w:hAnsi="Cambria"/>
+        </w:rPr>
+        <w:t>Stabilized deployment process with Bash scripts, GitLab as SCM and Ant for builds</w:t>
+      </w:r>
+    </w:p>
+    <w:p>
+      <w:pPr>
+        <w:pStyle w:val="LOnormal"/>
+        <w:numPr>
+          <w:ilvl w:val="0"/>
+          <w:numId w:val="1"/>
+        </w:numPr>
+        <w:spacing w:lineRule="auto" w:line="240"/>
+        <w:rPr>
+          <w:rFonts w:ascii="Cambria" w:hAnsi="Cambria"/>
+        </w:rPr>
+      </w:pPr>
+      <w:r>
+        <w:rPr>
+          <w:rFonts w:eastAsia="EB Garamond" w:cs="EB Garamond" w:ascii="Cambria" w:hAnsi="Cambria"/>
+        </w:rPr>
+        <w:t>Presented at IBM Smarter Commerce Global Summit</w:t>
+      </w:r>
+    </w:p>
+    <w:p>
+      <w:pPr>
+        <w:pStyle w:val="LOnormal"/>
+        <w:numPr>
+          <w:ilvl w:val="0"/>
+          <w:numId w:val="1"/>
+        </w:numPr>
+        <w:spacing w:lineRule="auto" w:line="240"/>
+        <w:rPr>
+          <w:rFonts w:ascii="Cambria" w:hAnsi="Cambria"/>
+        </w:rPr>
+      </w:pPr>
+      <w:r>
+        <w:rPr>
+          <w:rFonts w:eastAsia="EB Garamond" w:cs="EB Garamond" w:ascii="Cambria" w:hAnsi="Cambria"/>
+        </w:rPr>
+        <w:t>UI proof of concept with Sterling OMS COM module</w:t>
+      </w:r>
+    </w:p>
+    <w:p>
+      <w:pPr>
+        <w:pStyle w:val="LOnormal"/>
+        <w:numPr>
+          <w:ilvl w:val="0"/>
+          <w:numId w:val="1"/>
+        </w:numPr>
+        <w:spacing w:lineRule="auto" w:line="240"/>
+        <w:rPr>
+          <w:rFonts w:ascii="Cambria" w:hAnsi="Cambria"/>
+        </w:rPr>
+      </w:pPr>
+      <w:r>
+        <w:rPr>
+          <w:rFonts w:eastAsia="EB Garamond" w:cs="EB Garamond" w:ascii="Cambria" w:hAnsi="Cambria"/>
+        </w:rPr>
+        <w:t>Upgraded Sterling OMS from 8.5 to 9.1</w:t>
+      </w:r>
+    </w:p>
+    <w:p>
+      <w:pPr>
+        <w:pStyle w:val="Heading3"/>
+        <w:spacing w:lineRule="auto" w:line="240"/>
+        <w:rPr>
+          <w:rFonts w:ascii="Cambria" w:hAnsi="Cambria"/>
+        </w:rPr>
+      </w:pPr>
+      <w:r>
+        <w:rPr>
+          <w:rFonts w:eastAsia="EB Garamond" w:cs="EB Garamond" w:ascii="Cambria" w:hAnsi="Cambria"/>
+        </w:rPr>
+        <w:t>Application Administrator</w:t>
+      </w:r>
+    </w:p>
+    <w:p>
+      <w:pPr>
+        <w:pStyle w:val="Heading4"/>
+        <w:spacing w:lineRule="auto" w:line="240"/>
+        <w:rPr>
+          <w:rFonts w:ascii="Cambria" w:hAnsi="Cambria"/>
+        </w:rPr>
+      </w:pPr>
+      <w:r>
+        <w:rPr>
+          <w:rFonts w:ascii="Cambria" w:hAnsi="Cambria"/>
+        </w:rPr>
+        <w:t>June 2006 to October 2010</w:t>
+      </w:r>
+    </w:p>
+    <w:p>
+      <w:pPr>
+        <w:pStyle w:val="LOnormal"/>
+        <w:numPr>
+          <w:ilvl w:val="0"/>
+          <w:numId w:val="2"/>
+        </w:numPr>
+        <w:spacing w:lineRule="auto" w:line="240"/>
+        <w:rPr/>
+      </w:pPr>
+      <w:r>
+        <w:rPr>
+          <w:rFonts w:eastAsia="EB Garamond" w:cs="EB Garamond" w:ascii="Cambria" w:hAnsi="Cambria"/>
+        </w:rPr>
+        <w:t xml:space="preserve">Drove standardization of Java Ant build pipeline for custom and packaged Java </w:t>
       </w:r>
       <w:r>
         <w:rPr>
@@ -999,220 +1709,35 @@
           <w:szCs w:val="22"/>
           <w:lang w:val="en" w:eastAsia="zh-CN" w:bidi="hi-IN"/>
         </w:rPr>
-        <w:t>several network/system integration projects to fold subsidiaries into SPR network/domain</w:t>
-      </w:r>
-    </w:p>
-    <w:p>
-      <w:pPr>
-        <w:pStyle w:val="LOnormal"/>
-        <w:numPr>
-          <w:ilvl w:val="0"/>
-          <w:numId w:val="4"/>
-        </w:numPr>
-        <w:spacing w:lineRule="auto" w:line="240"/>
-        <w:rPr/>
-      </w:pPr>
-      <w:r>
-        <w:rPr>
-          <w:rFonts w:eastAsia="EB Garamond" w:cs="EB Garamond" w:ascii="Cambria" w:hAnsi="Cambria"/>
-        </w:rPr>
-        <w:t>Managed legacy OMS migration from DG/UX to HP-UX (as PM and load tester)</w:t>
-      </w:r>
-    </w:p>
-    <w:p>
-      <w:pPr>
-        <w:pStyle w:val="LOnormal"/>
-        <w:numPr>
-          <w:ilvl w:val="0"/>
-          <w:numId w:val="4"/>
-        </w:numPr>
-        <w:spacing w:lineRule="auto" w:line="240"/>
-        <w:rPr/>
-      </w:pPr>
-      <w:r>
-        <w:rPr>
-          <w:rFonts w:eastAsia="EB Garamond" w:cs="EB Garamond" w:ascii="Cambria" w:hAnsi="Cambria"/>
-        </w:rPr>
-        <w:t>Created &amp; tested SPR's initial Windows system disaster recovery plan</w:t>
-      </w:r>
-    </w:p>
-    <w:p>
-      <w:pPr>
-        <w:pStyle w:val="LOnormal"/>
-        <w:numPr>
-          <w:ilvl w:val="0"/>
-          <w:numId w:val="4"/>
-        </w:numPr>
-        <w:spacing w:lineRule="auto" w:line="240"/>
-        <w:rPr>
-          <w:rFonts w:ascii="Cambria" w:hAnsi="Cambria"/>
-        </w:rPr>
-      </w:pPr>
-      <w:r>
-        <w:rPr>
-          <w:rFonts w:eastAsia="EB Garamond" w:cs="EB Garamond" w:ascii="Cambria" w:hAnsi="Cambria"/>
-        </w:rPr>
-        <w:t>Administered SPR's first IBM AS/400 systems</w:t>
-      </w:r>
-    </w:p>
-    <w:p>
-      <w:pPr>
-        <w:pStyle w:val="Heading2"/>
-        <w:spacing w:lineRule="auto" w:line="240"/>
-        <w:rPr>
-          <w:rFonts w:ascii="Cambria" w:hAnsi="Cambria"/>
-        </w:rPr>
-      </w:pPr>
-      <w:bookmarkStart w:id="3" w:name="_p3losnyx2cgg"/>
-      <w:bookmarkEnd w:id="3"/>
-      <w:r>
-        <w:rPr>
-          <w:rFonts w:eastAsia="EB Garamond" w:cs="EB Garamond" w:ascii="Cambria" w:hAnsi="Cambria"/>
-        </w:rPr>
-        <w:t>Dealergain.com</w:t>
-      </w:r>
-    </w:p>
-    <w:p>
-      <w:pPr>
-        <w:pStyle w:val="Heading3"/>
-        <w:spacing w:lineRule="auto" w:line="240"/>
-        <w:rPr>
-          <w:rFonts w:ascii="Cambria" w:hAnsi="Cambria"/>
-        </w:rPr>
-      </w:pPr>
-      <w:r>
-        <w:rPr>
-          <w:rFonts w:eastAsia="EB Garamond" w:cs="EB Garamond" w:ascii="Cambria" w:hAnsi="Cambria"/>
-        </w:rPr>
-        <w:t>Systems Administrator</w:t>
-      </w:r>
-    </w:p>
-    <w:p>
-      <w:pPr>
-        <w:pStyle w:val="Heading4"/>
-        <w:spacing w:lineRule="auto" w:line="240"/>
-        <w:rPr>
-          <w:rFonts w:ascii="Cambria" w:hAnsi="Cambria"/>
-        </w:rPr>
-      </w:pPr>
-      <w:r>
-        <w:rPr>
-          <w:rFonts w:ascii="Cambria" w:hAnsi="Cambria"/>
-        </w:rPr>
-        <w:t>September 2000 to December 2000</w:t>
-      </w:r>
-    </w:p>
-    <w:p>
-      <w:pPr>
-        <w:pStyle w:val="LOnormal"/>
-        <w:numPr>
-          <w:ilvl w:val="0"/>
-          <w:numId w:val="5"/>
-        </w:numPr>
-        <w:spacing w:lineRule="auto" w:line="240"/>
-        <w:rPr>
-          <w:rFonts w:ascii="Cambria" w:hAnsi="Cambria"/>
-        </w:rPr>
-      </w:pPr>
-      <w:r>
-        <w:rPr>
-          <w:rFonts w:eastAsia="EB Garamond" w:cs="EB Garamond" w:ascii="Cambria" w:hAnsi="Cambria"/>
-        </w:rPr>
-        <w:t>Windows/Linux sysadmin support for startup Dealergain.com (lost funding in Dec. 2000)</w:t>
-      </w:r>
-    </w:p>
-    <w:p>
-      <w:pPr>
-        <w:pStyle w:val="Heading2"/>
-        <w:spacing w:lineRule="auto" w:line="240"/>
-        <w:rPr>
-          <w:rFonts w:ascii="Cambria" w:hAnsi="Cambria"/>
-        </w:rPr>
-      </w:pPr>
-      <w:bookmarkStart w:id="4" w:name="_am83c22omce6"/>
-      <w:bookmarkEnd w:id="4"/>
-      <w:r>
-        <w:rPr>
-          <w:rFonts w:eastAsia="EB Garamond" w:cs="EB Garamond" w:ascii="Cambria" w:hAnsi="Cambria"/>
-        </w:rPr>
-        <w:t>Expo.net</w:t>
-      </w:r>
-    </w:p>
-    <w:p>
-      <w:pPr>
-        <w:pStyle w:val="Heading3"/>
-        <w:spacing w:lineRule="auto" w:line="240"/>
-        <w:rPr>
-          <w:rFonts w:ascii="Cambria" w:hAnsi="Cambria"/>
-        </w:rPr>
-      </w:pPr>
-      <w:r>
-        <w:rPr>
-          <w:rFonts w:eastAsia="EB Garamond" w:cs="EB Garamond" w:ascii="Cambria" w:hAnsi="Cambria"/>
-        </w:rPr>
-        <w:t>Unix Systems Administrator/Web Developer</w:t>
-      </w:r>
-    </w:p>
-    <w:p>
-      <w:pPr>
-        <w:pStyle w:val="Heading4"/>
-        <w:spacing w:lineRule="auto" w:line="240"/>
-        <w:rPr>
-          <w:rFonts w:ascii="Cambria" w:hAnsi="Cambria"/>
-        </w:rPr>
-      </w:pPr>
-      <w:r>
-        <w:rPr>
-          <w:rFonts w:ascii="Cambria" w:hAnsi="Cambria"/>
-        </w:rPr>
-        <w:t>April 1999 to August 2000</w:t>
-      </w:r>
-    </w:p>
-    <w:p>
-      <w:pPr>
-        <w:pStyle w:val="LOnormal"/>
-        <w:numPr>
-          <w:ilvl w:val="0"/>
-          <w:numId w:val="6"/>
-        </w:numPr>
-        <w:spacing w:lineRule="auto" w:line="240"/>
-        <w:rPr/>
-      </w:pPr>
-      <w:r>
-        <w:rPr>
-          <w:rFonts w:eastAsia="EB Garamond" w:cs="EB Garamond" w:ascii="Cambria" w:hAnsi="Cambria"/>
-        </w:rPr>
-        <w:t>Worked one-on-one with clients to create custom web solutions (as HTML web developer)</w:t>
-      </w:r>
-    </w:p>
-    <w:p>
-      <w:pPr>
-        <w:pStyle w:val="LOnormal"/>
-        <w:numPr>
-          <w:ilvl w:val="0"/>
-          <w:numId w:val="6"/>
-        </w:numPr>
-        <w:spacing w:lineRule="auto" w:line="240"/>
-        <w:rPr/>
-      </w:pPr>
-      <w:r>
-        <w:rPr>
-          <w:rFonts w:eastAsia="EB Garamond" w:cs="EB Garamond" w:ascii="Cambria" w:hAnsi="Cambria"/>
-        </w:rPr>
-        <w:t>Supported Apache HTTPD and Perl on FreeBSD and Linux web servers</w:t>
-      </w:r>
-    </w:p>
-    <w:p>
-      <w:pPr>
-        <w:pStyle w:val="LOnormal"/>
-        <w:numPr>
-          <w:ilvl w:val="0"/>
-          <w:numId w:val="6"/>
-        </w:numPr>
-        <w:spacing w:lineRule="auto" w:line="240"/>
-        <w:rPr>
-          <w:rFonts w:ascii="Cambria" w:hAnsi="Cambria"/>
-        </w:rPr>
+        <w:t>delivery</w:t>
+      </w:r>
+    </w:p>
+    <w:p>
+      <w:pPr>
+        <w:pStyle w:val="LOnormal"/>
+        <w:numPr>
+          <w:ilvl w:val="0"/>
+          <w:numId w:val="2"/>
+        </w:numPr>
+        <w:spacing w:lineRule="auto" w:line="240"/>
+        <w:rPr/>
+      </w:pPr>
+      <w:r>
+        <w:rPr>
+          <w:rFonts w:eastAsia="EB Garamond" w:cs="EB Garamond" w:ascii="Cambria" w:hAnsi="Cambria"/>
+        </w:rPr>
+        <w:t>Implemented Purchasing and master data loading modules in Sterling OMS</w:t>
+      </w:r>
+    </w:p>
+    <w:p>
+      <w:pPr>
+        <w:pStyle w:val="LOnormal"/>
+        <w:numPr>
+          <w:ilvl w:val="0"/>
+          <w:numId w:val="2"/>
+        </w:numPr>
+        <w:spacing w:lineRule="auto" w:line="240"/>
+        <w:rPr/>
       </w:pPr>
       <w:r>
         <w:rPr>
@@ -1223,24 +1748,72 @@
           <w:szCs w:val="22"/>
           <w:lang w:val="en" w:eastAsia="zh-CN" w:bidi="hi-IN"/>
         </w:rPr>
-        <w:t>Served as Windows SME for the company</w:t>
-      </w:r>
-    </w:p>
-    <w:p>
-      <w:pPr>
-        <w:pStyle w:val="Heading2"/>
-        <w:spacing w:lineRule="auto" w:line="240"/>
-        <w:rPr>
-          <w:rFonts w:ascii="Cambria" w:hAnsi="Cambria"/>
-        </w:rPr>
-      </w:pPr>
-      <w:bookmarkStart w:id="5" w:name="_qxaav034qe96"/>
-      <w:bookmarkEnd w:id="5"/>
-      <w:r>
-        <w:rPr>
-          <w:rFonts w:eastAsia="EB Garamond" w:cs="EB Garamond" w:ascii="Cambria" w:hAnsi="Cambria"/>
-        </w:rPr>
-        <w:t>Sportime International</w:t>
+        <w:t>Developed Jitterbit/SQL Server ETL integrations for</w:t>
+      </w:r>
+      <w:r>
+        <w:rPr>
+          <w:rFonts w:eastAsia="EB Garamond" w:cs="EB Garamond" w:ascii="Cambria" w:hAnsi="Cambria"/>
+        </w:rPr>
+        <w:t xml:space="preserve"> pricing &amp; analytics </w:t>
+      </w:r>
+      <w:r>
+        <w:rPr>
+          <w:rFonts w:eastAsia="EB Garamond" w:cs="EB Garamond" w:ascii="Cambria" w:hAnsi="Cambria"/>
+        </w:rPr>
+        <w:t>project</w:t>
+      </w:r>
+    </w:p>
+    <w:p>
+      <w:pPr>
+        <w:pStyle w:val="LOnormal"/>
+        <w:numPr>
+          <w:ilvl w:val="0"/>
+          <w:numId w:val="2"/>
+        </w:numPr>
+        <w:spacing w:lineRule="auto" w:line="240"/>
+        <w:rPr/>
+      </w:pPr>
+      <w:r>
+        <w:rPr>
+          <w:rFonts w:eastAsia="EB Garamond" w:cs="EB Garamond" w:ascii="Cambria" w:hAnsi="Cambria"/>
+        </w:rPr>
+        <w:t>Created extensive monitoring/automated recovery scripts in Perl for Axapta</w:t>
+      </w:r>
+    </w:p>
+    <w:p>
+      <w:pPr>
+        <w:pStyle w:val="LOnormal"/>
+        <w:numPr>
+          <w:ilvl w:val="0"/>
+          <w:numId w:val="2"/>
+        </w:numPr>
+        <w:spacing w:lineRule="auto" w:line="240"/>
+        <w:rPr/>
+      </w:pPr>
+      <w:r>
+        <w:rPr>
+          <w:rFonts w:eastAsia="EB Garamond" w:cs="EB Garamond" w:ascii="Cambria" w:hAnsi="Cambria"/>
+        </w:rPr>
+        <w:t>Led Axapta 4/Sterling OMS project as PM, tester, admin and X++ developer</w:t>
+      </w:r>
+    </w:p>
+    <w:p>
+      <w:pPr>
+        <w:pStyle w:val="LOnormal"/>
+        <w:numPr>
+          <w:ilvl w:val="0"/>
+          <w:numId w:val="2"/>
+        </w:numPr>
+        <w:spacing w:lineRule="auto" w:line="240"/>
+        <w:rPr>
+          <w:rFonts w:ascii="Cambria" w:hAnsi="Cambria"/>
+        </w:rPr>
+      </w:pPr>
+      <w:r>
+        <w:rPr>
+          <w:rFonts w:eastAsia="EB Garamond" w:cs="EB Garamond" w:ascii="Cambria" w:hAnsi="Cambria"/>
+        </w:rPr>
+        <w:t>Integrated Horizon subsidiary network into SPR network</w:t>
       </w:r>
     </w:p>
     <w:p>
@@ -1255,7 +1828,7 @@
         <w:rPr>
           <w:rFonts w:eastAsia="EB Garamond" w:cs="EB Garamond" w:ascii="Cambria" w:hAnsi="Cambria"/>
         </w:rPr>
-        <w:t>Systems Analyst/Graphic Designer</w:t>
+        <w:t>Senior Windows System Administrator</w:t>
       </w:r>
     </w:p>
     <w:p>
@@ -1270,171 +1843,35 @@
         <w:rPr>
           <w:rFonts w:ascii="Cambria" w:hAnsi="Cambria"/>
         </w:rPr>
-        <w:t>July 1994 to March 1999</w:t>
-      </w:r>
-    </w:p>
-    <w:p>
-      <w:pPr>
-        <w:pStyle w:val="LOnormal"/>
-        <w:numPr>
-          <w:ilvl w:val="0"/>
-          <w:numId w:val="7"/>
-        </w:numPr>
-        <w:spacing w:lineRule="auto" w:line="240"/>
-        <w:rPr/>
-      </w:pPr>
-      <w:r>
-        <w:rPr>
-          <w:rFonts w:eastAsia="EB Garamond" w:cs="EB Garamond" w:ascii="Cambria" w:hAnsi="Cambria"/>
-        </w:rPr>
-        <w:t>Created first web sites for all Sportime catalogs</w:t>
-      </w:r>
-    </w:p>
-    <w:p>
-      <w:pPr>
-        <w:pStyle w:val="LOnormal"/>
-        <w:numPr>
-          <w:ilvl w:val="0"/>
-          <w:numId w:val="7"/>
-        </w:numPr>
-        <w:spacing w:lineRule="auto" w:line="240"/>
-        <w:rPr/>
-      </w:pPr>
-      <w:r>
-        <w:rPr>
-          <w:rFonts w:eastAsia="EB Garamond" w:cs="EB Garamond" w:ascii="Cambria" w:hAnsi="Cambria"/>
-        </w:rPr>
-        <w:t>Created e-commerce site with Apache HTTPD, PHP &amp; PostgreSQL</w:t>
-      </w:r>
-    </w:p>
-    <w:p>
-      <w:pPr>
-        <w:pStyle w:val="LOnormal"/>
-        <w:numPr>
-          <w:ilvl w:val="0"/>
-          <w:numId w:val="7"/>
-        </w:numPr>
-        <w:spacing w:lineRule="auto" w:line="240"/>
-        <w:rPr/>
-      </w:pPr>
-      <w:r>
-        <w:rPr>
-          <w:rFonts w:eastAsia="EB Garamond" w:cs="EB Garamond" w:ascii="Cambria" w:hAnsi="Cambria"/>
-        </w:rPr>
-        <w:t>Supported AS/400 and Novell Netware servers</w:t>
-      </w:r>
-    </w:p>
-    <w:p>
-      <w:pPr>
-        <w:pStyle w:val="LOnormal"/>
-        <w:numPr>
-          <w:ilvl w:val="0"/>
-          <w:numId w:val="7"/>
-        </w:numPr>
-        <w:spacing w:lineRule="auto" w:line="240"/>
-        <w:rPr>
-          <w:rFonts w:ascii="Cambria" w:hAnsi="Cambria"/>
-        </w:rPr>
-      </w:pPr>
-      <w:r>
-        <w:rPr>
-          <w:rFonts w:eastAsia="EB Garamond" w:cs="EB Garamond" w:ascii="Cambria" w:hAnsi="Cambria"/>
-        </w:rPr>
-        <w:t>Created pre-press coordinator position for annual cost savings of $90k</w:t>
-      </w:r>
-    </w:p>
-    <w:p>
-      <w:pPr>
-        <w:pStyle w:val="Heading2"/>
-        <w:spacing w:lineRule="auto" w:line="240"/>
-        <w:rPr>
-          <w:rFonts w:ascii="Cambria" w:hAnsi="Cambria"/>
-        </w:rPr>
-      </w:pPr>
-      <w:bookmarkStart w:id="6" w:name="_1i8t4cstofc2"/>
-      <w:bookmarkEnd w:id="6"/>
-      <w:r>
-        <w:rPr>
-          <w:rFonts w:eastAsia="EB Garamond" w:cs="EB Garamond" w:ascii="Cambria" w:hAnsi="Cambria"/>
-        </w:rPr>
-        <w:t>Fulton County Daily Report</w:t>
-      </w:r>
-    </w:p>
-    <w:p>
-      <w:pPr>
-        <w:pStyle w:val="Heading3"/>
-        <w:spacing w:lineRule="auto" w:line="240"/>
-        <w:rPr>
-          <w:rFonts w:ascii="Cambria" w:hAnsi="Cambria"/>
-        </w:rPr>
-      </w:pPr>
-      <w:r>
-        <w:rPr>
-          <w:rFonts w:eastAsia="EB Garamond" w:cs="EB Garamond" w:ascii="Cambria" w:hAnsi="Cambria"/>
-        </w:rPr>
-        <w:t>Art Director/Macintosh Systems Manager</w:t>
-      </w:r>
-    </w:p>
-    <w:p>
-      <w:pPr>
-        <w:pStyle w:val="Heading4"/>
-        <w:spacing w:lineRule="auto" w:line="240"/>
-        <w:rPr>
-          <w:rFonts w:ascii="Cambria" w:hAnsi="Cambria"/>
-        </w:rPr>
-      </w:pPr>
-      <w:r>
-        <w:rPr>
-          <w:rFonts w:ascii="Cambria" w:hAnsi="Cambria"/>
-        </w:rPr>
-        <w:t>September 1990 to June 1994</w:t>
-      </w:r>
-    </w:p>
-    <w:p>
-      <w:pPr>
-        <w:pStyle w:val="LOnormal"/>
-        <w:numPr>
-          <w:ilvl w:val="0"/>
-          <w:numId w:val="8"/>
-        </w:numPr>
-        <w:spacing w:lineRule="auto" w:line="240"/>
-        <w:rPr/>
-      </w:pPr>
-      <w:r>
-        <w:rPr>
-          <w:rFonts w:eastAsia="EB Garamond" w:cs="EB Garamond" w:ascii="Cambria" w:hAnsi="Cambria"/>
-        </w:rPr>
-        <w:t>Promoted to department head to manage daily paper production and special projects</w:t>
-      </w:r>
-    </w:p>
-    <w:p>
-      <w:pPr>
-        <w:pStyle w:val="LOnormal"/>
-        <w:numPr>
-          <w:ilvl w:val="0"/>
-          <w:numId w:val="8"/>
-        </w:numPr>
-        <w:spacing w:lineRule="auto" w:line="240"/>
-        <w:rPr/>
-      </w:pPr>
-      <w:r>
-        <w:rPr>
-          <w:rFonts w:eastAsia="EB Garamond" w:cs="EB Garamond" w:ascii="Cambria" w:hAnsi="Cambria"/>
-        </w:rPr>
-        <w:t>Coordinated daily newspaper production and art directed photo shoots for special projects</w:t>
-      </w:r>
-    </w:p>
-    <w:p>
-      <w:pPr>
-        <w:pStyle w:val="LOnormal"/>
-        <w:numPr>
-          <w:ilvl w:val="0"/>
-          <w:numId w:val="8"/>
-        </w:numPr>
-        <w:spacing w:lineRule="auto" w:line="240"/>
-        <w:rPr>
-          <w:rFonts w:ascii="Cambria" w:hAnsi="Cambria"/>
-        </w:rPr>
+        <w:t>January 2001 to June 2006</w:t>
+      </w:r>
+    </w:p>
+    <w:p>
+      <w:pPr>
+        <w:pStyle w:val="LOnormal"/>
+        <w:numPr>
+          <w:ilvl w:val="0"/>
+          <w:numId w:val="3"/>
+        </w:numPr>
+        <w:spacing w:lineRule="auto" w:line="240"/>
+        <w:rPr/>
+      </w:pPr>
+      <w:r>
+        <w:rPr>
+          <w:rFonts w:eastAsia="EB Garamond" w:cs="EB Garamond" w:ascii="Cambria" w:hAnsi="Cambria"/>
+        </w:rPr>
+        <w:t>Led migration from Window NT 4.0 Domain to Active Directory project</w:t>
+      </w:r>
+    </w:p>
+    <w:p>
+      <w:pPr>
+        <w:pStyle w:val="LOnormal"/>
+        <w:numPr>
+          <w:ilvl w:val="0"/>
+          <w:numId w:val="3"/>
+        </w:numPr>
+        <w:spacing w:lineRule="auto" w:line="240"/>
+        <w:rPr/>
       </w:pPr>
       <w:r>
         <w:rPr>
@@ -1445,153 +1882,24 @@
           <w:szCs w:val="22"/>
           <w:lang w:val="en" w:eastAsia="zh-CN" w:bidi="hi-IN"/>
         </w:rPr>
-        <w:t>Built</w:t>
-      </w:r>
-      <w:r>
-        <w:rPr>
-          <w:rFonts w:eastAsia="EB Garamond" w:cs="EB Garamond" w:ascii="Cambria" w:hAnsi="Cambria"/>
-        </w:rPr>
-        <w:t xml:space="preserve"> Macintosh-based publishing system with QuarkXPress, Adobe Photoshop &amp; Illustrator</w:t>
-      </w:r>
-    </w:p>
-    <w:p>
-      <w:pPr>
-        <w:pStyle w:val="Heading1"/>
-        <w:spacing w:lineRule="auto" w:line="240"/>
-        <w:rPr>
-          <w:rFonts w:ascii="Cambria" w:hAnsi="Cambria"/>
-        </w:rPr>
-      </w:pPr>
-      <w:bookmarkStart w:id="7" w:name="_cdodn56hy1cy"/>
-      <w:bookmarkEnd w:id="7"/>
-      <w:r>
-        <w:rPr>
-          <w:rFonts w:eastAsia="EB Garamond" w:cs="EB Garamond" w:ascii="Cambria" w:hAnsi="Cambria"/>
-        </w:rPr>
-        <w:t>Education</w:t>
-      </w:r>
-    </w:p>
-    <w:p>
-      <w:pPr>
-        <w:pStyle w:val="LOnormal"/>
-        <w:spacing w:lineRule="auto" w:line="240"/>
-        <w:rPr>
-          <w:rFonts w:ascii="Cambria" w:hAnsi="Cambria"/>
-        </w:rPr>
-      </w:pPr>
-      <w:r>
-        <w:rPr>
-          <w:rFonts w:eastAsia="EB Garamond" w:cs="EB Garamond" w:ascii="Cambria" w:hAnsi="Cambria"/>
-        </w:rPr>
-        <w:t>Embry-Riddle Aeronautical University</w:t>
-      </w:r>
-    </w:p>
-    <w:p>
-      <w:pPr>
-        <w:pStyle w:val="LOnormal"/>
-        <w:spacing w:lineRule="auto" w:line="240"/>
-        <w:rPr>
-          <w:rFonts w:ascii="Cambria" w:hAnsi="Cambria"/>
-        </w:rPr>
-      </w:pPr>
-      <w:r>
-        <w:rPr>
-          <w:rFonts w:eastAsia="EB Garamond" w:cs="EB Garamond" w:ascii="Cambria" w:hAnsi="Cambria"/>
-        </w:rPr>
-        <w:t>Bachelor of Science in Technical Management, Logistics Concentration</w:t>
-      </w:r>
-    </w:p>
-    <w:p>
-      <w:pPr>
-        <w:pStyle w:val="LOnormal"/>
-        <w:spacing w:lineRule="auto" w:line="240"/>
-        <w:rPr>
-          <w:rFonts w:ascii="Cambria" w:hAnsi="Cambria"/>
-        </w:rPr>
-      </w:pPr>
-      <w:r>
-        <w:rPr>
-          <w:rFonts w:eastAsia="EB Garamond" w:cs="EB Garamond" w:ascii="Cambria" w:hAnsi="Cambria"/>
-        </w:rPr>
-        <w:t>Graduated Summa Cum Laude (3.963)</w:t>
-      </w:r>
-    </w:p>
-    <w:p>
-      <w:pPr>
-        <w:pStyle w:val="Heading1"/>
-        <w:spacing w:lineRule="auto" w:line="240"/>
-        <w:rPr>
-          <w:rFonts w:ascii="Cambria" w:hAnsi="Cambria"/>
-        </w:rPr>
-      </w:pPr>
-      <w:bookmarkStart w:id="8" w:name="_jyo17dvpqecb"/>
-      <w:bookmarkEnd w:id="8"/>
-      <w:r>
-        <w:rPr>
-          <w:rFonts w:eastAsia="EB Garamond" w:cs="EB Garamond" w:ascii="Cambria" w:hAnsi="Cambria"/>
-        </w:rPr>
-        <w:t>Certifications</w:t>
-      </w:r>
-    </w:p>
-    <w:p>
-      <w:pPr>
-        <w:pStyle w:val="LOnormal"/>
-        <w:spacing w:lineRule="auto" w:line="240"/>
-        <w:rPr>
-          <w:rFonts w:ascii="Cambria" w:hAnsi="Cambria"/>
-        </w:rPr>
-      </w:pPr>
-      <w:r>
-        <w:rPr>
-          <w:rFonts w:eastAsia="EB Garamond" w:cs="EB Garamond" w:ascii="Cambria" w:hAnsi="Cambria"/>
-        </w:rPr>
-        <w:t>AWS Certified Cloud Practitioner</w:t>
-      </w:r>
-    </w:p>
-    <w:p>
-      <w:pPr>
-        <w:pStyle w:val="LOnormal"/>
-        <w:spacing w:lineRule="auto" w:line="240"/>
-        <w:rPr>
-          <w:rFonts w:ascii="Cambria" w:hAnsi="Cambria"/>
-        </w:rPr>
-      </w:pPr>
-      <w:r>
-        <w:rPr>
-          <w:rFonts w:eastAsia="EB Garamond" w:cs="EB Garamond" w:ascii="Cambria" w:hAnsi="Cambria"/>
-        </w:rPr>
-        <w:t>GCP Associate Cloud Engineer</w:t>
-      </w:r>
-    </w:p>
-    <w:p>
-      <w:pPr>
-        <w:pStyle w:val="Heading1"/>
-        <w:spacing w:lineRule="auto" w:line="240"/>
-        <w:rPr>
-          <w:rFonts w:ascii="Cambria" w:hAnsi="Cambria"/>
-        </w:rPr>
-      </w:pPr>
-      <w:bookmarkStart w:id="9" w:name="_48rt15so7mmj"/>
-      <w:bookmarkEnd w:id="9"/>
-      <w:r>
-        <w:rPr>
-          <w:rFonts w:ascii="Cambria" w:hAnsi="Cambria"/>
-        </w:rPr>
-        <w:t>Personal Time, aka “Stuff I Love”</w:t>
-      </w:r>
-    </w:p>
-    <w:p>
-      <w:pPr>
-        <w:pStyle w:val="LOnormal"/>
-        <w:rPr>
-          <w:rFonts w:ascii="Cambria" w:hAnsi="Cambria"/>
-        </w:rPr>
-      </w:pPr>
-      <w:r>
-        <w:rPr>
-          <w:rFonts w:eastAsia="EB Garamond" w:cs="EB Garamond" w:ascii="Cambria" w:hAnsi="Cambria"/>
-        </w:rPr>
-        <w:t xml:space="preserve">I </w:t>
+        <w:t>Built first web server farm behind F5 LTM for customer-facing portal</w:t>
+      </w:r>
+    </w:p>
+    <w:p>
+      <w:pPr>
+        <w:pStyle w:val="LOnormal"/>
+        <w:numPr>
+          <w:ilvl w:val="0"/>
+          <w:numId w:val="3"/>
+        </w:numPr>
+        <w:spacing w:lineRule="auto" w:line="240"/>
+        <w:rPr/>
+      </w:pPr>
+      <w:r>
+        <w:rPr>
+          <w:rFonts w:eastAsia="EB Garamond" w:cs="EB Garamond" w:ascii="Cambria" w:hAnsi="Cambria"/>
+        </w:rPr>
+        <w:t xml:space="preserve">Led </w:t>
       </w:r>
       <w:r>
         <w:rPr>
@@ -1602,154 +1910,8 @@
           <w:szCs w:val="22"/>
           <w:lang w:val="en" w:eastAsia="zh-CN" w:bidi="hi-IN"/>
         </w:rPr>
-        <w:t>invest time in exploring things I love</w:t>
-      </w:r>
-      <w:r>
-        <w:rPr>
-          <w:rFonts w:eastAsia="EB Garamond" w:cs="EB Garamond" w:ascii="Cambria" w:hAnsi="Cambria"/>
-        </w:rPr>
-        <w:t xml:space="preserve"> in my downtime, like:</w:t>
-      </w:r>
-    </w:p>
-    <w:p>
-      <w:pPr>
-        <w:pStyle w:val="LOnormal"/>
-        <w:numPr>
-          <w:ilvl w:val="0"/>
-          <w:numId w:val="9"/>
-        </w:numPr>
-        <w:rPr/>
-      </w:pPr>
-      <w:r>
-        <w:rPr>
-          <w:rFonts w:eastAsia="EB Garamond" w:cs="EB Garamond" w:ascii="Cambria" w:hAnsi="Cambria"/>
-        </w:rPr>
-        <w:t>Docker build with automated data import into Redis container with Go web service front-end built into a second container</w:t>
-      </w:r>
-    </w:p>
-    <w:p>
-      <w:pPr>
-        <w:pStyle w:val="LOnormal"/>
-        <w:numPr>
-          <w:ilvl w:val="0"/>
-          <w:numId w:val="9"/>
-        </w:numPr>
-        <w:rPr/>
-      </w:pPr>
-      <w:r>
-        <w:rPr>
-          <w:rFonts w:eastAsia="EB Garamond" w:cs="EB Garamond" w:ascii="Cambria" w:hAnsi="Cambria"/>
-        </w:rPr>
-        <w:t>Docker builds with GitHub CI integration to deploy Node.js machine into DockerHub</w:t>
-      </w:r>
-    </w:p>
-    <w:p>
-      <w:pPr>
-        <w:pStyle w:val="LOnormal"/>
-        <w:numPr>
-          <w:ilvl w:val="0"/>
-          <w:numId w:val="9"/>
-        </w:numPr>
-        <w:rPr/>
-      </w:pPr>
-      <w:r>
-        <w:rPr>
-          <w:rFonts w:eastAsia="EB Garamond" w:cs="EB Garamond" w:ascii="Cambria" w:hAnsi="Cambria"/>
-        </w:rPr>
-        <w:t>Docker build with automated data import into Cassandra</w:t>
-      </w:r>
-    </w:p>
-    <w:p>
-      <w:pPr>
-        <w:pStyle w:val="LOnormal"/>
-        <w:numPr>
-          <w:ilvl w:val="0"/>
-          <w:numId w:val="9"/>
-        </w:numPr>
-        <w:rPr/>
-      </w:pPr>
-      <w:r>
-        <w:rPr>
-          <w:rFonts w:eastAsia="EB Garamond" w:cs="EB Garamond" w:ascii="Cambria" w:hAnsi="Cambria"/>
-        </w:rPr>
-        <w:t>Docker build with automated data import into MongoDB with Node.js web service front-end</w:t>
-      </w:r>
-    </w:p>
-    <w:p>
-      <w:pPr>
-        <w:pStyle w:val="LOnormal"/>
-        <w:numPr>
-          <w:ilvl w:val="0"/>
-          <w:numId w:val="9"/>
-        </w:numPr>
-        <w:rPr/>
-      </w:pPr>
-      <w:r>
-        <w:rPr>
-          <w:rFonts w:eastAsia="EB Garamond" w:cs="EB Garamond" w:ascii="Cambria" w:hAnsi="Cambria"/>
-        </w:rPr>
-        <w:t>Docker build with automated data import into CouchDB</w:t>
-      </w:r>
-    </w:p>
-    <w:p>
-      <w:pPr>
-        <w:pStyle w:val="LOnormal"/>
-        <w:numPr>
-          <w:ilvl w:val="0"/>
-          <w:numId w:val="9"/>
-        </w:numPr>
-        <w:rPr/>
-      </w:pPr>
-      <w:r>
-        <w:rPr>
-          <w:rFonts w:eastAsia="EB Garamond" w:cs="EB Garamond" w:ascii="Cambria" w:hAnsi="Cambria"/>
-        </w:rPr>
-        <w:t>Kubernetes deployments of my Docker projects</w:t>
-      </w:r>
-    </w:p>
-    <w:p>
-      <w:pPr>
-        <w:pStyle w:val="LOnormal"/>
-        <w:numPr>
-          <w:ilvl w:val="0"/>
-          <w:numId w:val="9"/>
-        </w:numPr>
-        <w:rPr/>
-      </w:pPr>
-      <w:r>
-        <w:rPr>
-          <w:rFonts w:eastAsia="EB Garamond" w:cs="EB Garamond" w:ascii="Cambria" w:hAnsi="Cambria"/>
-        </w:rPr>
-        <w:t>Amazon Keyspaces demo using same data load from Docker/Cassandra project</w:t>
-      </w:r>
-    </w:p>
-    <w:p>
-      <w:pPr>
-        <w:pStyle w:val="LOnormal"/>
-        <w:numPr>
-          <w:ilvl w:val="0"/>
-          <w:numId w:val="9"/>
-        </w:numPr>
-        <w:rPr/>
-      </w:pPr>
-      <w:r>
-        <w:rPr>
-          <w:rFonts w:eastAsia="EB Garamond" w:cs="EB Garamond" w:ascii="Cambria" w:hAnsi="Cambria"/>
-        </w:rPr>
-        <w:t>Amazon Aurora (PostgreSQL option) demo with simplified data set from above</w:t>
-      </w:r>
-    </w:p>
-    <w:p>
-      <w:pPr>
-        <w:pStyle w:val="LOnormal"/>
-        <w:numPr>
-          <w:ilvl w:val="0"/>
-          <w:numId w:val="9"/>
-        </w:numPr>
-        <w:rPr>
-          <w:rFonts w:ascii="Cambria" w:hAnsi="Cambria"/>
-        </w:rPr>
-      </w:pPr>
+        <w:t>many</w:t>
+      </w:r>
       <w:r>
         <w:rPr>
           <w:rFonts w:eastAsia="EB Garamond" w:cs="EB Garamond" w:ascii="Cambria" w:hAnsi="Cambria"/>
@@ -1759,13 +1921,713 @@
           <w:szCs w:val="22"/>
           <w:lang w:val="en" w:eastAsia="zh-CN" w:bidi="hi-IN"/>
         </w:rPr>
-        <w:t>Terraform POC to build/destroy AWS infrastructure</w:t>
+        <w:t xml:space="preserve"> network/system integration projects to fold subsidiaries into SPR</w:t>
+      </w:r>
+    </w:p>
+    <w:p>
+      <w:pPr>
+        <w:pStyle w:val="LOnormal"/>
+        <w:numPr>
+          <w:ilvl w:val="0"/>
+          <w:numId w:val="3"/>
+        </w:numPr>
+        <w:spacing w:lineRule="auto" w:line="240"/>
+        <w:rPr/>
+      </w:pPr>
+      <w:r>
+        <w:rPr>
+          <w:rFonts w:eastAsia="EB Garamond" w:cs="EB Garamond" w:ascii="Cambria" w:hAnsi="Cambria"/>
+        </w:rPr>
+        <w:t xml:space="preserve">Managed legacy OMS migration </w:t>
+      </w:r>
+      <w:r>
+        <w:rPr>
+          <w:rFonts w:eastAsia="EB Garamond" w:cs="EB Garamond" w:ascii="Cambria" w:hAnsi="Cambria"/>
+        </w:rPr>
+        <w:t>project</w:t>
+      </w:r>
+      <w:r>
+        <w:rPr>
+          <w:rFonts w:eastAsia="EB Garamond" w:cs="EB Garamond" w:ascii="Cambria" w:hAnsi="Cambria"/>
+        </w:rPr>
+        <w:t xml:space="preserve"> from DG/UX to HP-UX</w:t>
+      </w:r>
+    </w:p>
+    <w:p>
+      <w:pPr>
+        <w:pStyle w:val="LOnormal"/>
+        <w:numPr>
+          <w:ilvl w:val="0"/>
+          <w:numId w:val="3"/>
+        </w:numPr>
+        <w:spacing w:lineRule="auto" w:line="240"/>
+        <w:rPr/>
+      </w:pPr>
+      <w:r>
+        <w:rPr>
+          <w:rFonts w:eastAsia="EB Garamond" w:cs="EB Garamond" w:ascii="Cambria" w:hAnsi="Cambria"/>
+        </w:rPr>
+        <w:t xml:space="preserve">Created SPR's </w:t>
+      </w:r>
+      <w:r>
+        <w:rPr>
+          <w:rFonts w:eastAsia="EB Garamond" w:cs="EB Garamond" w:ascii="Cambria" w:hAnsi="Cambria"/>
+          <w:color w:val="auto"/>
+          <w:kern w:val="0"/>
+          <w:sz w:val="22"/>
+          <w:szCs w:val="22"/>
+          <w:lang w:val="en" w:eastAsia="zh-CN" w:bidi="hi-IN"/>
+        </w:rPr>
+        <w:t>first</w:t>
+      </w:r>
+      <w:r>
+        <w:rPr>
+          <w:rFonts w:eastAsia="EB Garamond" w:cs="EB Garamond" w:ascii="Cambria" w:hAnsi="Cambria"/>
+        </w:rPr>
+        <w:t xml:space="preserve"> Windows system disaster recovery plan</w:t>
+      </w:r>
+    </w:p>
+    <w:p>
+      <w:pPr>
+        <w:pStyle w:val="LOnormal"/>
+        <w:numPr>
+          <w:ilvl w:val="0"/>
+          <w:numId w:val="3"/>
+        </w:numPr>
+        <w:spacing w:lineRule="auto" w:line="240"/>
+        <w:rPr>
+          <w:rFonts w:ascii="Cambria" w:hAnsi="Cambria"/>
+        </w:rPr>
+      </w:pPr>
+      <w:r>
+        <w:rPr>
+          <w:rFonts w:eastAsia="EB Garamond" w:cs="EB Garamond" w:ascii="Cambria" w:hAnsi="Cambria"/>
+        </w:rPr>
+        <w:t>Administered SPR's first IBM AS/400 systems</w:t>
+      </w:r>
+    </w:p>
+    <w:p>
+      <w:pPr>
+        <w:pStyle w:val="Heading2"/>
+        <w:spacing w:lineRule="auto" w:line="240"/>
+        <w:rPr>
+          <w:rFonts w:ascii="Cambria" w:hAnsi="Cambria"/>
+        </w:rPr>
+      </w:pPr>
+      <w:bookmarkStart w:id="3" w:name="_p3losnyx2cgg"/>
+      <w:bookmarkEnd w:id="3"/>
+      <w:r>
+        <w:rPr>
+          <w:rFonts w:eastAsia="EB Garamond" w:cs="EB Garamond" w:ascii="Cambria" w:hAnsi="Cambria"/>
+        </w:rPr>
+        <w:t>Dealergain.com</w:t>
+      </w:r>
+    </w:p>
+    <w:p>
+      <w:pPr>
+        <w:pStyle w:val="Heading3"/>
+        <w:spacing w:lineRule="auto" w:line="240"/>
+        <w:rPr>
+          <w:rFonts w:ascii="Cambria" w:hAnsi="Cambria"/>
+        </w:rPr>
+      </w:pPr>
+      <w:r>
+        <w:rPr>
+          <w:rFonts w:eastAsia="EB Garamond" w:cs="EB Garamond" w:ascii="Cambria" w:hAnsi="Cambria"/>
+        </w:rPr>
+        <w:t>Systems Administrator</w:t>
+      </w:r>
+    </w:p>
+    <w:p>
+      <w:pPr>
+        <w:pStyle w:val="Heading4"/>
+        <w:spacing w:lineRule="auto" w:line="240"/>
+        <w:rPr>
+          <w:rFonts w:ascii="Cambria" w:hAnsi="Cambria"/>
+        </w:rPr>
+      </w:pPr>
+      <w:r>
+        <w:rPr>
+          <w:rFonts w:ascii="Cambria" w:hAnsi="Cambria"/>
+        </w:rPr>
+        <w:t>September 2000 to December 2000</w:t>
+      </w:r>
+    </w:p>
+    <w:p>
+      <w:pPr>
+        <w:pStyle w:val="LOnormal"/>
+        <w:numPr>
+          <w:ilvl w:val="0"/>
+          <w:numId w:val="4"/>
+        </w:numPr>
+        <w:spacing w:lineRule="auto" w:line="240"/>
+        <w:rPr>
+          <w:rFonts w:ascii="Cambria" w:hAnsi="Cambria"/>
+        </w:rPr>
+      </w:pPr>
+      <w:r>
+        <w:rPr>
+          <w:rFonts w:eastAsia="EB Garamond" w:cs="EB Garamond" w:ascii="Cambria" w:hAnsi="Cambria"/>
+        </w:rPr>
+        <w:t xml:space="preserve">Supported </w:t>
+      </w:r>
+      <w:r>
+        <w:rPr>
+          <w:rFonts w:eastAsia="EB Garamond" w:cs="EB Garamond" w:ascii="Cambria" w:hAnsi="Cambria"/>
+        </w:rPr>
+        <w:t xml:space="preserve">Windows </w:t>
+      </w:r>
+      <w:r>
+        <w:rPr>
+          <w:rFonts w:eastAsia="EB Garamond" w:cs="EB Garamond" w:ascii="Cambria" w:hAnsi="Cambria"/>
+        </w:rPr>
+        <w:t xml:space="preserve">&amp; </w:t>
+      </w:r>
+      <w:r>
+        <w:rPr>
+          <w:rFonts w:eastAsia="EB Garamond" w:cs="EB Garamond" w:ascii="Cambria" w:hAnsi="Cambria"/>
+        </w:rPr>
+        <w:t>Linux s</w:t>
+      </w:r>
+      <w:r>
+        <w:rPr>
+          <w:rFonts w:eastAsia="EB Garamond" w:cs="EB Garamond" w:ascii="Cambria" w:hAnsi="Cambria"/>
+        </w:rPr>
+        <w:t>ystems</w:t>
+      </w:r>
+      <w:r>
+        <w:rPr>
+          <w:rFonts w:eastAsia="EB Garamond" w:cs="EB Garamond" w:ascii="Cambria" w:hAnsi="Cambria"/>
+        </w:rPr>
+        <w:t xml:space="preserve"> (</w:t>
+      </w:r>
+      <w:r>
+        <w:rPr>
+          <w:rFonts w:eastAsia="EB Garamond" w:cs="EB Garamond" w:ascii="Cambria" w:hAnsi="Cambria"/>
+        </w:rPr>
+        <w:t xml:space="preserve">Dealergain </w:t>
+      </w:r>
+      <w:r>
+        <w:rPr>
+          <w:rFonts w:eastAsia="EB Garamond" w:cs="EB Garamond" w:ascii="Cambria" w:hAnsi="Cambria"/>
+        </w:rPr>
+        <w:t>lost funding in Dec. 2000)</w:t>
+      </w:r>
+    </w:p>
+    <w:p>
+      <w:pPr>
+        <w:pStyle w:val="Heading2"/>
+        <w:spacing w:lineRule="auto" w:line="240"/>
+        <w:rPr>
+          <w:rFonts w:ascii="Cambria" w:hAnsi="Cambria"/>
+        </w:rPr>
+      </w:pPr>
+      <w:bookmarkStart w:id="4" w:name="_am83c22omce6"/>
+      <w:bookmarkEnd w:id="4"/>
+      <w:r>
+        <w:rPr>
+          <w:rFonts w:eastAsia="EB Garamond" w:cs="EB Garamond" w:ascii="Cambria" w:hAnsi="Cambria"/>
+        </w:rPr>
+        <w:t>Expo.net</w:t>
+      </w:r>
+    </w:p>
+    <w:p>
+      <w:pPr>
+        <w:pStyle w:val="Heading3"/>
+        <w:spacing w:lineRule="auto" w:line="240"/>
+        <w:rPr>
+          <w:rFonts w:ascii="Cambria" w:hAnsi="Cambria"/>
+        </w:rPr>
+      </w:pPr>
+      <w:r>
+        <w:rPr>
+          <w:rFonts w:eastAsia="EB Garamond" w:cs="EB Garamond" w:ascii="Cambria" w:hAnsi="Cambria"/>
+        </w:rPr>
+        <w:t>Unix Systems Administrator/Web Developer</w:t>
+      </w:r>
+    </w:p>
+    <w:p>
+      <w:pPr>
+        <w:pStyle w:val="Heading4"/>
+        <w:spacing w:lineRule="auto" w:line="240"/>
+        <w:rPr>
+          <w:rFonts w:ascii="Cambria" w:hAnsi="Cambria"/>
+        </w:rPr>
+      </w:pPr>
+      <w:r>
+        <w:rPr>
+          <w:rFonts w:ascii="Cambria" w:hAnsi="Cambria"/>
+        </w:rPr>
+        <w:t>April 1999 to August 2000</w:t>
+      </w:r>
+    </w:p>
+    <w:p>
+      <w:pPr>
+        <w:pStyle w:val="LOnormal"/>
+        <w:numPr>
+          <w:ilvl w:val="0"/>
+          <w:numId w:val="5"/>
+        </w:numPr>
+        <w:spacing w:lineRule="auto" w:line="240"/>
+        <w:rPr/>
+      </w:pPr>
+      <w:r>
+        <w:rPr>
+          <w:rFonts w:eastAsia="EB Garamond" w:cs="EB Garamond" w:ascii="Cambria" w:hAnsi="Cambria"/>
+        </w:rPr>
+        <w:t xml:space="preserve">Created custom web solutions </w:t>
+      </w:r>
+      <w:r>
+        <w:rPr>
+          <w:rFonts w:eastAsia="EB Garamond" w:cs="EB Garamond" w:ascii="Cambria" w:hAnsi="Cambria"/>
+        </w:rPr>
+        <w:t>one-on-one with clients</w:t>
+      </w:r>
+    </w:p>
+    <w:p>
+      <w:pPr>
+        <w:pStyle w:val="LOnormal"/>
+        <w:numPr>
+          <w:ilvl w:val="0"/>
+          <w:numId w:val="5"/>
+        </w:numPr>
+        <w:spacing w:lineRule="auto" w:line="240"/>
+        <w:rPr/>
+      </w:pPr>
+      <w:r>
+        <w:rPr>
+          <w:rFonts w:eastAsia="EB Garamond" w:cs="EB Garamond" w:ascii="Cambria" w:hAnsi="Cambria"/>
+        </w:rPr>
+        <w:t>Supported Apache HTTPD and Perl on FreeBSD and Linux web servers</w:t>
+      </w:r>
+    </w:p>
+    <w:p>
+      <w:pPr>
+        <w:pStyle w:val="LOnormal"/>
+        <w:numPr>
+          <w:ilvl w:val="0"/>
+          <w:numId w:val="5"/>
+        </w:numPr>
+        <w:spacing w:lineRule="auto" w:line="240"/>
+        <w:rPr>
+          <w:rFonts w:ascii="Cambria" w:hAnsi="Cambria"/>
+        </w:rPr>
+      </w:pPr>
+      <w:r>
+        <w:rPr>
+          <w:rFonts w:eastAsia="EB Garamond" w:cs="EB Garamond" w:ascii="Cambria" w:hAnsi="Cambria"/>
+          <w:color w:val="auto"/>
+          <w:kern w:val="0"/>
+          <w:sz w:val="22"/>
+          <w:szCs w:val="22"/>
+          <w:lang w:val="en" w:eastAsia="zh-CN" w:bidi="hi-IN"/>
+        </w:rPr>
+        <w:t>Served as Windows SME</w:t>
+      </w:r>
+    </w:p>
+    <w:p>
+      <w:pPr>
+        <w:pStyle w:val="Heading2"/>
+        <w:spacing w:lineRule="auto" w:line="240"/>
+        <w:rPr>
+          <w:rFonts w:ascii="Cambria" w:hAnsi="Cambria"/>
+        </w:rPr>
+      </w:pPr>
+      <w:bookmarkStart w:id="5" w:name="_qxaav034qe96"/>
+      <w:bookmarkEnd w:id="5"/>
+      <w:r>
+        <w:rPr>
+          <w:rFonts w:eastAsia="EB Garamond" w:cs="EB Garamond" w:ascii="Cambria" w:hAnsi="Cambria"/>
+        </w:rPr>
+        <w:t>Sportime International</w:t>
+      </w:r>
+    </w:p>
+    <w:p>
+      <w:pPr>
+        <w:pStyle w:val="Heading3"/>
+        <w:spacing w:lineRule="auto" w:line="240"/>
+        <w:rPr>
+          <w:rFonts w:ascii="Cambria" w:hAnsi="Cambria"/>
+        </w:rPr>
+      </w:pPr>
+      <w:r>
+        <w:rPr>
+          <w:rFonts w:eastAsia="EB Garamond" w:cs="EB Garamond" w:ascii="Cambria" w:hAnsi="Cambria"/>
+        </w:rPr>
+        <w:t>Systems Analyst/Graphic Designer</w:t>
+      </w:r>
+    </w:p>
+    <w:p>
+      <w:pPr>
+        <w:pStyle w:val="Heading4"/>
+        <w:spacing w:lineRule="auto" w:line="240"/>
+        <w:rPr>
+          <w:rFonts w:ascii="Cambria" w:hAnsi="Cambria"/>
+        </w:rPr>
+      </w:pPr>
+      <w:r>
+        <w:rPr>
+          <w:rFonts w:ascii="Cambria" w:hAnsi="Cambria"/>
+        </w:rPr>
+        <w:t>July 1994 to March 1999</w:t>
+      </w:r>
+    </w:p>
+    <w:p>
+      <w:pPr>
+        <w:pStyle w:val="LOnormal"/>
+        <w:numPr>
+          <w:ilvl w:val="0"/>
+          <w:numId w:val="6"/>
+        </w:numPr>
+        <w:spacing w:lineRule="auto" w:line="240"/>
+        <w:rPr/>
+      </w:pPr>
+      <w:r>
+        <w:rPr>
+          <w:rFonts w:eastAsia="EB Garamond" w:cs="EB Garamond" w:ascii="Cambria" w:hAnsi="Cambria"/>
+        </w:rPr>
+        <w:t>Created first web sites for all Sportime catalogs</w:t>
+      </w:r>
+    </w:p>
+    <w:p>
+      <w:pPr>
+        <w:pStyle w:val="LOnormal"/>
+        <w:numPr>
+          <w:ilvl w:val="0"/>
+          <w:numId w:val="6"/>
+        </w:numPr>
+        <w:spacing w:lineRule="auto" w:line="240"/>
+        <w:rPr/>
+      </w:pPr>
+      <w:r>
+        <w:rPr>
+          <w:rFonts w:eastAsia="EB Garamond" w:cs="EB Garamond" w:ascii="Cambria" w:hAnsi="Cambria"/>
+        </w:rPr>
+        <w:t>Created e-commerce site with Apache HTTPD, PHP &amp; PostgreSQL</w:t>
+      </w:r>
+    </w:p>
+    <w:p>
+      <w:pPr>
+        <w:pStyle w:val="LOnormal"/>
+        <w:numPr>
+          <w:ilvl w:val="0"/>
+          <w:numId w:val="6"/>
+        </w:numPr>
+        <w:spacing w:lineRule="auto" w:line="240"/>
+        <w:rPr/>
+      </w:pPr>
+      <w:r>
+        <w:rPr>
+          <w:rFonts w:eastAsia="EB Garamond" w:cs="EB Garamond" w:ascii="Cambria" w:hAnsi="Cambria"/>
+        </w:rPr>
+        <w:t>Supported AS/400 and Novell Netware servers</w:t>
+      </w:r>
+    </w:p>
+    <w:p>
+      <w:pPr>
+        <w:pStyle w:val="LOnormal"/>
+        <w:numPr>
+          <w:ilvl w:val="0"/>
+          <w:numId w:val="6"/>
+        </w:numPr>
+        <w:spacing w:lineRule="auto" w:line="240"/>
+        <w:rPr>
+          <w:rFonts w:ascii="Cambria" w:hAnsi="Cambria"/>
+        </w:rPr>
+      </w:pPr>
+      <w:r>
+        <w:rPr>
+          <w:rFonts w:eastAsia="EB Garamond" w:cs="EB Garamond" w:ascii="Cambria" w:hAnsi="Cambria"/>
+        </w:rPr>
+        <w:t xml:space="preserve">Realized annual cost savings of $90k </w:t>
+      </w:r>
+      <w:r>
+        <w:rPr>
+          <w:rFonts w:eastAsia="EB Garamond" w:cs="EB Garamond" w:ascii="Cambria" w:hAnsi="Cambria"/>
+          <w:color w:val="auto"/>
+          <w:kern w:val="0"/>
+          <w:sz w:val="22"/>
+          <w:szCs w:val="22"/>
+          <w:lang w:val="en" w:eastAsia="zh-CN" w:bidi="hi-IN"/>
+        </w:rPr>
+        <w:t>via the</w:t>
+      </w:r>
+      <w:r>
+        <w:rPr>
+          <w:rFonts w:eastAsia="EB Garamond" w:cs="EB Garamond" w:ascii="Cambria" w:hAnsi="Cambria"/>
+        </w:rPr>
+        <w:t xml:space="preserve"> pre-press coordinator position </w:t>
+      </w:r>
+      <w:r>
+        <w:rPr>
+          <w:rFonts w:eastAsia="EB Garamond" w:cs="EB Garamond" w:ascii="Cambria" w:hAnsi="Cambria"/>
+          <w:color w:val="auto"/>
+          <w:kern w:val="0"/>
+          <w:sz w:val="22"/>
+          <w:szCs w:val="22"/>
+          <w:lang w:val="en" w:eastAsia="zh-CN" w:bidi="hi-IN"/>
+        </w:rPr>
+        <w:t>I created</w:t>
+      </w:r>
+    </w:p>
+    <w:p>
+      <w:pPr>
+        <w:pStyle w:val="Heading2"/>
+        <w:spacing w:lineRule="auto" w:line="240"/>
+        <w:rPr>
+          <w:rFonts w:ascii="Cambria" w:hAnsi="Cambria"/>
+        </w:rPr>
+      </w:pPr>
+      <w:bookmarkStart w:id="6" w:name="_1i8t4cstofc2"/>
+      <w:bookmarkEnd w:id="6"/>
+      <w:r>
+        <w:rPr>
+          <w:rFonts w:eastAsia="EB Garamond" w:cs="EB Garamond" w:ascii="Cambria" w:hAnsi="Cambria"/>
+        </w:rPr>
+        <w:t>Fulton County Daily Report</w:t>
+      </w:r>
+    </w:p>
+    <w:p>
+      <w:pPr>
+        <w:pStyle w:val="Heading3"/>
+        <w:spacing w:lineRule="auto" w:line="240"/>
+        <w:rPr>
+          <w:rFonts w:ascii="Cambria" w:hAnsi="Cambria"/>
+        </w:rPr>
+      </w:pPr>
+      <w:r>
+        <w:rPr>
+          <w:rFonts w:eastAsia="EB Garamond" w:cs="EB Garamond" w:ascii="Cambria" w:hAnsi="Cambria"/>
+        </w:rPr>
+        <w:t>Art Director/Macintosh Systems Manager</w:t>
+      </w:r>
+    </w:p>
+    <w:p>
+      <w:pPr>
+        <w:pStyle w:val="Heading4"/>
+        <w:spacing w:lineRule="auto" w:line="240"/>
+        <w:rPr>
+          <w:rFonts w:ascii="Cambria" w:hAnsi="Cambria"/>
+        </w:rPr>
+      </w:pPr>
+      <w:r>
+        <w:rPr>
+          <w:rFonts w:ascii="Cambria" w:hAnsi="Cambria"/>
+        </w:rPr>
+        <w:t>September 1990 to June 1994</w:t>
+      </w:r>
+    </w:p>
+    <w:p>
+      <w:pPr>
+        <w:pStyle w:val="LOnormal"/>
+        <w:numPr>
+          <w:ilvl w:val="0"/>
+          <w:numId w:val="7"/>
+        </w:numPr>
+        <w:spacing w:lineRule="auto" w:line="240"/>
+        <w:rPr/>
+      </w:pPr>
+      <w:r>
+        <w:rPr>
+          <w:rFonts w:eastAsia="EB Garamond" w:cs="EB Garamond" w:ascii="Cambria" w:hAnsi="Cambria"/>
+          <w:color w:val="auto"/>
+          <w:kern w:val="0"/>
+          <w:sz w:val="22"/>
+          <w:szCs w:val="22"/>
+          <w:lang w:val="en" w:eastAsia="zh-CN" w:bidi="hi-IN"/>
+        </w:rPr>
+        <w:t>Managed Art Department’s daily newspaper</w:t>
+      </w:r>
+      <w:r>
+        <w:rPr>
+          <w:rFonts w:eastAsia="EB Garamond" w:cs="EB Garamond" w:ascii="Cambria" w:hAnsi="Cambria"/>
+        </w:rPr>
+        <w:t xml:space="preserve"> production and special projects</w:t>
+      </w:r>
+    </w:p>
+    <w:p>
+      <w:pPr>
+        <w:pStyle w:val="LOnormal"/>
+        <w:numPr>
+          <w:ilvl w:val="0"/>
+          <w:numId w:val="7"/>
+        </w:numPr>
+        <w:spacing w:lineRule="auto" w:line="240"/>
+        <w:rPr/>
+      </w:pPr>
+      <w:r>
+        <w:rPr>
+          <w:rFonts w:eastAsia="EB Garamond" w:cs="EB Garamond" w:ascii="Cambria" w:hAnsi="Cambria"/>
+          <w:color w:val="auto"/>
+          <w:kern w:val="0"/>
+          <w:sz w:val="22"/>
+          <w:szCs w:val="22"/>
+          <w:lang w:val="en" w:eastAsia="zh-CN" w:bidi="hi-IN"/>
+        </w:rPr>
+        <w:t>A</w:t>
+      </w:r>
+      <w:r>
+        <w:rPr>
+          <w:rFonts w:eastAsia="EB Garamond" w:cs="EB Garamond" w:ascii="Cambria" w:hAnsi="Cambria"/>
+        </w:rPr>
+        <w:t xml:space="preserve">rt directed photo shoots </w:t>
+      </w:r>
+      <w:r>
+        <w:rPr>
+          <w:rFonts w:eastAsia="EB Garamond" w:cs="EB Garamond" w:ascii="Cambria" w:hAnsi="Cambria"/>
+        </w:rPr>
+        <w:t xml:space="preserve">and designs </w:t>
+      </w:r>
+      <w:r>
+        <w:rPr>
+          <w:rFonts w:eastAsia="EB Garamond" w:cs="EB Garamond" w:ascii="Cambria" w:hAnsi="Cambria"/>
+        </w:rPr>
+        <w:t>for special projects</w:t>
+      </w:r>
+    </w:p>
+    <w:p>
+      <w:pPr>
+        <w:pStyle w:val="LOnormal"/>
+        <w:numPr>
+          <w:ilvl w:val="0"/>
+          <w:numId w:val="7"/>
+        </w:numPr>
+        <w:spacing w:lineRule="auto" w:line="240"/>
+        <w:rPr>
+          <w:rFonts w:ascii="Cambria" w:hAnsi="Cambria"/>
+        </w:rPr>
+      </w:pPr>
+      <w:r>
+        <w:rPr>
+          <w:rFonts w:eastAsia="EB Garamond" w:cs="EB Garamond" w:ascii="Cambria" w:hAnsi="Cambria"/>
+          <w:color w:val="auto"/>
+          <w:kern w:val="0"/>
+          <w:sz w:val="22"/>
+          <w:szCs w:val="22"/>
+          <w:lang w:val="en" w:eastAsia="zh-CN" w:bidi="hi-IN"/>
+        </w:rPr>
+        <w:t>Created</w:t>
+      </w:r>
+      <w:r>
+        <w:rPr>
+          <w:rFonts w:eastAsia="EB Garamond" w:cs="EB Garamond" w:ascii="Cambria" w:hAnsi="Cambria"/>
+        </w:rPr>
+        <w:t xml:space="preserve"> Mac-based publishing system with QuarkXPress, Adobe Photoshop &amp; Illustrator</w:t>
+      </w:r>
+    </w:p>
+    <w:p>
+      <w:pPr>
+        <w:pStyle w:val="Heading1"/>
+        <w:spacing w:lineRule="auto" w:line="240"/>
+        <w:rPr>
+          <w:rFonts w:ascii="Cambria" w:hAnsi="Cambria"/>
+        </w:rPr>
+      </w:pPr>
+      <w:bookmarkStart w:id="7" w:name="_cdodn56hy1cy"/>
+      <w:bookmarkEnd w:id="7"/>
+      <w:r>
+        <w:rPr>
+          <w:rFonts w:eastAsia="EB Garamond" w:cs="EB Garamond" w:ascii="Cambria" w:hAnsi="Cambria"/>
+        </w:rPr>
+        <w:t>Education</w:t>
+      </w:r>
+    </w:p>
+    <w:p>
+      <w:pPr>
+        <w:pStyle w:val="LOnormal"/>
+        <w:spacing w:lineRule="auto" w:line="240"/>
+        <w:rPr>
+          <w:rFonts w:ascii="Cambria" w:hAnsi="Cambria"/>
+        </w:rPr>
+      </w:pPr>
+      <w:r>
+        <w:rPr>
+          <w:rFonts w:eastAsia="EB Garamond" w:cs="EB Garamond" w:ascii="Cambria" w:hAnsi="Cambria"/>
+        </w:rPr>
+        <w:t>Embry-Riddle Aeronautical University</w:t>
+      </w:r>
+    </w:p>
+    <w:p>
+      <w:pPr>
+        <w:pStyle w:val="LOnormal"/>
+        <w:spacing w:lineRule="auto" w:line="240"/>
+        <w:rPr>
+          <w:rFonts w:ascii="Cambria" w:hAnsi="Cambria"/>
+        </w:rPr>
+      </w:pPr>
+      <w:r>
+        <w:rPr>
+          <w:rFonts w:eastAsia="EB Garamond" w:cs="EB Garamond" w:ascii="Cambria" w:hAnsi="Cambria"/>
+        </w:rPr>
+        <w:t>Bachelor of Science in Technical Management, Logistics Concentration</w:t>
+      </w:r>
+    </w:p>
+    <w:p>
+      <w:pPr>
+        <w:pStyle w:val="LOnormal"/>
+        <w:spacing w:lineRule="auto" w:line="240"/>
+        <w:rPr>
+          <w:rFonts w:ascii="Cambria" w:hAnsi="Cambria"/>
+        </w:rPr>
+      </w:pPr>
+      <w:r>
+        <w:rPr>
+          <w:rFonts w:eastAsia="EB Garamond" w:cs="EB Garamond" w:ascii="Cambria" w:hAnsi="Cambria"/>
+        </w:rPr>
+        <w:t>Graduated Summa Cum Laude (3.963)</w:t>
+      </w:r>
+    </w:p>
+    <w:p>
+      <w:pPr>
+        <w:pStyle w:val="Heading1"/>
+        <w:spacing w:lineRule="auto" w:line="240"/>
+        <w:rPr>
+          <w:rFonts w:ascii="Cambria" w:hAnsi="Cambria"/>
+        </w:rPr>
+      </w:pPr>
+      <w:bookmarkStart w:id="8" w:name="_jyo17dvpqecb"/>
+      <w:bookmarkEnd w:id="8"/>
+      <w:r>
+        <w:rPr>
+          <w:rFonts w:eastAsia="EB Garamond" w:cs="EB Garamond" w:ascii="Cambria" w:hAnsi="Cambria"/>
+        </w:rPr>
+        <w:t>Certifications</w:t>
+      </w:r>
+    </w:p>
+    <w:p>
+      <w:pPr>
+        <w:pStyle w:val="LOnormal"/>
+        <w:spacing w:lineRule="auto" w:line="240"/>
+        <w:rPr>
+          <w:rFonts w:ascii="Cambria" w:hAnsi="Cambria"/>
+        </w:rPr>
+      </w:pPr>
+      <w:r>
+        <w:rPr>
+          <w:rFonts w:eastAsia="EB Garamond" w:cs="EB Garamond" w:ascii="Cambria" w:hAnsi="Cambria"/>
+        </w:rPr>
+        <w:t>AWS Certified Cloud Practitioner</w:t>
+      </w:r>
+    </w:p>
+    <w:p>
+      <w:pPr>
+        <w:pStyle w:val="LOnormal"/>
+        <w:spacing w:lineRule="auto" w:line="240"/>
+        <w:rPr>
+          <w:rFonts w:ascii="Cambria" w:hAnsi="Cambria"/>
+        </w:rPr>
+      </w:pPr>
+      <w:r>
+        <w:rPr>
+          <w:rFonts w:eastAsia="EB Garamond" w:cs="EB Garamond" w:ascii="Cambria" w:hAnsi="Cambria"/>
+        </w:rPr>
+        <w:t>GCP Associate Cloud Engineer</w:t>
       </w:r>
     </w:p>
     <w:sectPr>
       <w:type w:val="nextPage"/>
       <w:pgSz w:w="12240" w:h="15840"/>
-      <w:pgMar w:left="1440" w:right="1440" w:header="0" w:top="1440" w:footer="0" w:bottom="1440" w:gutter="0"/>
+      <w:pgMar w:left="1152" w:right="1080" w:header="0" w:top="1080" w:footer="0" w:bottom="720" w:gutter="0"/>
       <w:pgNumType w:start="1" w:fmt="decimal"/>
       <w:formProt w:val="false"/>
       <w:textDirection w:val="lrTb"/>
@@ -3011,6 +3873,417 @@
     </w:lvl>
   </w:abstractNum>
   <w:abstractNum w:abstractNumId="10">
+    <w:lvl w:ilvl="0">
+      <w:start w:val="1"/>
+      <w:numFmt w:val="bullet"/>
+      <w:lvlText w:val=""/>
+      <w:lvlJc w:val="left"/>
+      <w:pPr>
+        <w:tabs>
+          <w:tab w:val="num" w:pos="720"/>
+        </w:tabs>
+        <w:ind w:left="720" w:hanging="360"/>
+      </w:pPr>
+      <w:rPr>
+        <w:rFonts w:ascii="Symbol" w:hAnsi="Symbol" w:cs="Symbol" w:hint="default"/>
+      </w:rPr>
+    </w:lvl>
+    <w:lvl w:ilvl="1">
+      <w:start w:val="1"/>
+      <w:numFmt w:val="bullet"/>
+      <w:lvlText w:val="◦"/>
+      <w:lvlJc w:val="left"/>
+      <w:pPr>
+        <w:tabs>
+          <w:tab w:val="num" w:pos="1080"/>
+        </w:tabs>
+        <w:ind w:left="1080" w:hanging="360"/>
+      </w:pPr>
+      <w:rPr>
+        <w:rFonts w:ascii="OpenSymbol" w:hAnsi="OpenSymbol" w:cs="OpenSymbol" w:hint="default"/>
+      </w:rPr>
+    </w:lvl>
+    <w:lvl w:ilvl="2">
+      <w:start w:val="1"/>
+      <w:numFmt w:val="bullet"/>
+      <w:lvlText w:val="▪"/>
+      <w:lvlJc w:val="left"/>
+      <w:pPr>
+        <w:tabs>
+          <w:tab w:val="num" w:pos="1440"/>
+        </w:tabs>
+        <w:ind w:left="1440" w:hanging="360"/>
+      </w:pPr>
+      <w:rPr>
+        <w:rFonts w:ascii="OpenSymbol" w:hAnsi="OpenSymbol" w:cs="OpenSymbol" w:hint="default"/>
+      </w:rPr>
+    </w:lvl>
+    <w:lvl w:ilvl="3">
+      <w:start w:val="1"/>
+      <w:numFmt w:val="bullet"/>
+      <w:lvlText w:val=""/>
+      <w:lvlJc w:val="left"/>
+      <w:pPr>
+        <w:tabs>
+          <w:tab w:val="num" w:pos="1800"/>
+        </w:tabs>
+        <w:ind w:left="1800" w:hanging="360"/>
+      </w:pPr>
+      <w:rPr>
+        <w:rFonts w:ascii="Symbol" w:hAnsi="Symbol" w:cs="Symbol" w:hint="default"/>
+      </w:rPr>
+    </w:lvl>
+    <w:lvl w:ilvl="4">
+      <w:start w:val="1"/>
+      <w:numFmt w:val="bullet"/>
+      <w:lvlText w:val="◦"/>
+      <w:lvlJc w:val="left"/>
+      <w:pPr>
+        <w:tabs>
+          <w:tab w:val="num" w:pos="2160"/>
+        </w:tabs>
+        <w:ind w:left="2160" w:hanging="360"/>
+      </w:pPr>
+      <w:rPr>
+        <w:rFonts w:ascii="OpenSymbol" w:hAnsi="OpenSymbol" w:cs="OpenSymbol" w:hint="default"/>
+      </w:rPr>
+    </w:lvl>
+    <w:lvl w:ilvl="5">
+      <w:start w:val="1"/>
+      <w:numFmt w:val="bullet"/>
+      <w:lvlText w:val="▪"/>
+      <w:lvlJc w:val="left"/>
+      <w:pPr>
+        <w:tabs>
+          <w:tab w:val="num" w:pos="2520"/>
+        </w:tabs>
+        <w:ind w:left="2520" w:hanging="360"/>
+      </w:pPr>
+      <w:rPr>
+        <w:rFonts w:ascii="OpenSymbol" w:hAnsi="OpenSymbol" w:cs="OpenSymbol" w:hint="default"/>
+      </w:rPr>
+    </w:lvl>
+    <w:lvl w:ilvl="6">
+      <w:start w:val="1"/>
+      <w:numFmt w:val="bullet"/>
+      <w:lvlText w:val=""/>
+      <w:lvlJc w:val="left"/>
+      <w:pPr>
+        <w:tabs>
+          <w:tab w:val="num" w:pos="2880"/>
+        </w:tabs>
+        <w:ind w:left="2880" w:hanging="360"/>
+      </w:pPr>
+      <w:rPr>
+        <w:rFonts w:ascii="Symbol" w:hAnsi="Symbol" w:cs="Symbol" w:hint="default"/>
+      </w:rPr>
+    </w:lvl>
+    <w:lvl w:ilvl="7">
+      <w:start w:val="1"/>
+      <w:numFmt w:val="bullet"/>
+      <w:lvlText w:val="◦"/>
+      <w:lvlJc w:val="left"/>
+      <w:pPr>
+        <w:tabs>
+          <w:tab w:val="num" w:pos="3240"/>
+        </w:tabs>
+        <w:ind w:left="3240" w:hanging="360"/>
+      </w:pPr>
+      <w:rPr>
+        <w:rFonts w:ascii="OpenSymbol" w:hAnsi="OpenSymbol" w:cs="OpenSymbol" w:hint="default"/>
+      </w:rPr>
+    </w:lvl>
+    <w:lvl w:ilvl="8">
+      <w:start w:val="1"/>
+      <w:numFmt w:val="bullet"/>
+      <w:lvlText w:val="▪"/>
+      <w:lvlJc w:val="left"/>
+      <w:pPr>
+        <w:tabs>
+          <w:tab w:val="num" w:pos="3600"/>
+        </w:tabs>
+        <w:ind w:left="3600" w:hanging="360"/>
+      </w:pPr>
+      <w:rPr>
+        <w:rFonts w:ascii="OpenSymbol" w:hAnsi="OpenSymbol" w:cs="OpenSymbol" w:hint="default"/>
+      </w:rPr>
+    </w:lvl>
+  </w:abstractNum>
+  <w:abstractNum w:abstractNumId="11">
+    <w:lvl w:ilvl="0">
+      <w:start w:val="1"/>
+      <w:numFmt w:val="bullet"/>
+      <w:lvlText w:val=""/>
+      <w:lvlJc w:val="left"/>
+      <w:pPr>
+        <w:tabs>
+          <w:tab w:val="num" w:pos="720"/>
+        </w:tabs>
+        <w:ind w:left="720" w:hanging="360"/>
+      </w:pPr>
+      <w:rPr>
+        <w:rFonts w:ascii="Symbol" w:hAnsi="Symbol" w:cs="Symbol" w:hint="default"/>
+      </w:rPr>
+    </w:lvl>
+    <w:lvl w:ilvl="1">
+      <w:start w:val="1"/>
+      <w:numFmt w:val="bullet"/>
+      <w:lvlText w:val="◦"/>
+      <w:lvlJc w:val="left"/>
+      <w:pPr>
+        <w:tabs>
+          <w:tab w:val="num" w:pos="1080"/>
+        </w:tabs>
+        <w:ind w:left="1080" w:hanging="360"/>
+      </w:pPr>
+      <w:rPr>
+        <w:rFonts w:ascii="OpenSymbol" w:hAnsi="OpenSymbol" w:cs="OpenSymbol" w:hint="default"/>
+      </w:rPr>
+    </w:lvl>
+    <w:lvl w:ilvl="2">
+      <w:start w:val="1"/>
+      <w:numFmt w:val="bullet"/>
+      <w:lvlText w:val="▪"/>
+      <w:lvlJc w:val="left"/>
+      <w:pPr>
+        <w:tabs>
+          <w:tab w:val="num" w:pos="1440"/>
+        </w:tabs>
+        <w:ind w:left="1440" w:hanging="360"/>
+      </w:pPr>
+      <w:rPr>
+        <w:rFonts w:ascii="OpenSymbol" w:hAnsi="OpenSymbol" w:cs="OpenSymbol" w:hint="default"/>
+      </w:rPr>
+    </w:lvl>
+    <w:lvl w:ilvl="3">
+      <w:start w:val="1"/>
+      <w:numFmt w:val="bullet"/>
+      <w:lvlText w:val=""/>
+      <w:lvlJc w:val="left"/>
+      <w:pPr>
+        <w:tabs>
+          <w:tab w:val="num" w:pos="1800"/>
+        </w:tabs>
+        <w:ind w:left="1800" w:hanging="360"/>
+      </w:pPr>
+      <w:rPr>
+        <w:rFonts w:ascii="Symbol" w:hAnsi="Symbol" w:cs="Symbol" w:hint="default"/>
+      </w:rPr>
+    </w:lvl>
+    <w:lvl w:ilvl="4">
+      <w:start w:val="1"/>
+      <w:numFmt w:val="bullet"/>
+      <w:lvlText w:val="◦"/>
+      <w:lvlJc w:val="left"/>
+      <w:pPr>
+        <w:tabs>
+          <w:tab w:val="num" w:pos="2160"/>
+        </w:tabs>
+        <w:ind w:left="2160" w:hanging="360"/>
+      </w:pPr>
+      <w:rPr>
+        <w:rFonts w:ascii="OpenSymbol" w:hAnsi="OpenSymbol" w:cs="OpenSymbol" w:hint="default"/>
+      </w:rPr>
+    </w:lvl>
+    <w:lvl w:ilvl="5">
+      <w:start w:val="1"/>
+      <w:numFmt w:val="bullet"/>
+      <w:lvlText w:val="▪"/>
+      <w:lvlJc w:val="left"/>
+      <w:pPr>
+        <w:tabs>
+          <w:tab w:val="num" w:pos="2520"/>
+        </w:tabs>
+        <w:ind w:left="2520" w:hanging="360"/>
+      </w:pPr>
+      <w:rPr>
+        <w:rFonts w:ascii="OpenSymbol" w:hAnsi="OpenSymbol" w:cs="OpenSymbol" w:hint="default"/>
+      </w:rPr>
+    </w:lvl>
+    <w:lvl w:ilvl="6">
+      <w:start w:val="1"/>
+      <w:numFmt w:val="bullet"/>
+      <w:lvlText w:val=""/>
+      <w:lvlJc w:val="left"/>
+      <w:pPr>
+        <w:tabs>
+          <w:tab w:val="num" w:pos="2880"/>
+        </w:tabs>
+        <w:ind w:left="2880" w:hanging="360"/>
+      </w:pPr>
+      <w:rPr>
+        <w:rFonts w:ascii="Symbol" w:hAnsi="Symbol" w:cs="Symbol" w:hint="default"/>
+      </w:rPr>
+    </w:lvl>
+    <w:lvl w:ilvl="7">
+      <w:start w:val="1"/>
+      <w:numFmt w:val="bullet"/>
+      <w:lvlText w:val="◦"/>
+      <w:lvlJc w:val="left"/>
+      <w:pPr>
+        <w:tabs>
+          <w:tab w:val="num" w:pos="3240"/>
+        </w:tabs>
+        <w:ind w:left="3240" w:hanging="360"/>
+      </w:pPr>
+      <w:rPr>
+        <w:rFonts w:ascii="OpenSymbol" w:hAnsi="OpenSymbol" w:cs="OpenSymbol" w:hint="default"/>
+      </w:rPr>
+    </w:lvl>
+    <w:lvl w:ilvl="8">
+      <w:start w:val="1"/>
+      <w:numFmt w:val="bullet"/>
+      <w:lvlText w:val="▪"/>
+      <w:lvlJc w:val="left"/>
+      <w:pPr>
+        <w:tabs>
+          <w:tab w:val="num" w:pos="3600"/>
+        </w:tabs>
+        <w:ind w:left="3600" w:hanging="360"/>
+      </w:pPr>
+      <w:rPr>
+        <w:rFonts w:ascii="OpenSymbol" w:hAnsi="OpenSymbol" w:cs="OpenSymbol" w:hint="default"/>
+      </w:rPr>
+    </w:lvl>
+  </w:abstractNum>
+  <w:abstractNum w:abstractNumId="12">
+    <w:lvl w:ilvl="0">
+      <w:start w:val="1"/>
+      <w:numFmt w:val="bullet"/>
+      <w:lvlText w:val=""/>
+      <w:lvlJc w:val="left"/>
+      <w:pPr>
+        <w:tabs>
+          <w:tab w:val="num" w:pos="720"/>
+        </w:tabs>
+        <w:ind w:left="720" w:hanging="360"/>
+      </w:pPr>
+      <w:rPr>
+        <w:rFonts w:ascii="Symbol" w:hAnsi="Symbol" w:cs="Symbol" w:hint="default"/>
+      </w:rPr>
+    </w:lvl>
+    <w:lvl w:ilvl="1">
+      <w:start w:val="1"/>
+      <w:numFmt w:val="bullet"/>
+      <w:lvlText w:val="◦"/>
+      <w:lvlJc w:val="left"/>
+      <w:pPr>
+        <w:tabs>
+          <w:tab w:val="num" w:pos="1080"/>
+        </w:tabs>
+        <w:ind w:left="1080" w:hanging="360"/>
+      </w:pPr>
+      <w:rPr>
+        <w:rFonts w:ascii="OpenSymbol" w:hAnsi="OpenSymbol" w:cs="OpenSymbol" w:hint="default"/>
+      </w:rPr>
+    </w:lvl>
+    <w:lvl w:ilvl="2">
+      <w:start w:val="1"/>
+      <w:numFmt w:val="bullet"/>
+      <w:lvlText w:val="▪"/>
+      <w:lvlJc w:val="left"/>
+      <w:pPr>
+        <w:tabs>
+          <w:tab w:val="num" w:pos="1440"/>
+        </w:tabs>
+        <w:ind w:left="1440" w:hanging="360"/>
+      </w:pPr>
+      <w:rPr>
+        <w:rFonts w:ascii="OpenSymbol" w:hAnsi="OpenSymbol" w:cs="OpenSymbol" w:hint="default"/>
+      </w:rPr>
+    </w:lvl>
+    <w:lvl w:ilvl="3">
+      <w:start w:val="1"/>
+      <w:numFmt w:val="bullet"/>
+      <w:lvlText w:val=""/>
+      <w:lvlJc w:val="left"/>
+      <w:pPr>
+        <w:tabs>
+          <w:tab w:val="num" w:pos="1800"/>
+        </w:tabs>
+        <w:ind w:left="1800" w:hanging="360"/>
+      </w:pPr>
+      <w:rPr>
+        <w:rFonts w:ascii="Symbol" w:hAnsi="Symbol" w:cs="Symbol" w:hint="default"/>
+      </w:rPr>
+    </w:lvl>
+    <w:lvl w:ilvl="4">
+      <w:start w:val="1"/>
+      <w:numFmt w:val="bullet"/>
+      <w:lvlText w:val="◦"/>
+      <w:lvlJc w:val="left"/>
+      <w:pPr>
+        <w:tabs>
+          <w:tab w:val="num" w:pos="2160"/>
+        </w:tabs>
+        <w:ind w:left="2160" w:hanging="360"/>
+      </w:pPr>
+      <w:rPr>
+        <w:rFonts w:ascii="OpenSymbol" w:hAnsi="OpenSymbol" w:cs="OpenSymbol" w:hint="default"/>
+      </w:rPr>
+    </w:lvl>
+    <w:lvl w:ilvl="5">
+      <w:start w:val="1"/>
+      <w:numFmt w:val="bullet"/>
+      <w:lvlText w:val="▪"/>
+      <w:lvlJc w:val="left"/>
+      <w:pPr>
+        <w:tabs>
+          <w:tab w:val="num" w:pos="2520"/>
+        </w:tabs>
+        <w:ind w:left="2520" w:hanging="360"/>
+      </w:pPr>
+      <w:rPr>
+        <w:rFonts w:ascii="OpenSymbol" w:hAnsi="OpenSymbol" w:cs="OpenSymbol" w:hint="default"/>
+      </w:rPr>
+    </w:lvl>
+    <w:lvl w:ilvl="6">
+      <w:start w:val="1"/>
+      <w:numFmt w:val="bullet"/>
+      <w:lvlText w:val=""/>
+      <w:lvlJc w:val="left"/>
+      <w:pPr>
+        <w:tabs>
+          <w:tab w:val="num" w:pos="2880"/>
+        </w:tabs>
+        <w:ind w:left="2880" w:hanging="360"/>
+      </w:pPr>
+      <w:rPr>
+        <w:rFonts w:ascii="Symbol" w:hAnsi="Symbol" w:cs="Symbol" w:hint="default"/>
+      </w:rPr>
+    </w:lvl>
+    <w:lvl w:ilvl="7">
+      <w:start w:val="1"/>
+      <w:numFmt w:val="bullet"/>
+      <w:lvlText w:val="◦"/>
+      <w:lvlJc w:val="left"/>
+      <w:pPr>
+        <w:tabs>
+          <w:tab w:val="num" w:pos="3240"/>
+        </w:tabs>
+        <w:ind w:left="3240" w:hanging="360"/>
+      </w:pPr>
+      <w:rPr>
+        <w:rFonts w:ascii="OpenSymbol" w:hAnsi="OpenSymbol" w:cs="OpenSymbol" w:hint="default"/>
+      </w:rPr>
+    </w:lvl>
+    <w:lvl w:ilvl="8">
+      <w:start w:val="1"/>
+      <w:numFmt w:val="bullet"/>
+      <w:lvlText w:val="▪"/>
+      <w:lvlJc w:val="left"/>
+      <w:pPr>
+        <w:tabs>
+          <w:tab w:val="num" w:pos="3600"/>
+        </w:tabs>
+        <w:ind w:left="3600" w:hanging="360"/>
+      </w:pPr>
+      <w:rPr>
+        <w:rFonts w:ascii="OpenSymbol" w:hAnsi="OpenSymbol" w:cs="OpenSymbol" w:hint="default"/>
+      </w:rPr>
+    </w:lvl>
+  </w:abstractNum>
+  <w:abstractNum w:abstractNumId="13">
     <w:lvl w:ilvl="0">
       <w:start w:val="1"/>
       <w:numFmt w:val="none"/>
@@ -3158,6 +4431,15 @@
   </w:num>
   <w:num w:numId="10">
     <w:abstractNumId w:val="10"/>
+  </w:num>
+  <w:num w:numId="11">
+    <w:abstractNumId w:val="11"/>
+  </w:num>
+  <w:num w:numId="12">
+    <w:abstractNumId w:val="12"/>
+  </w:num>
+  <w:num w:numId="13">
+    <w:abstractNumId w:val="13"/>
   </w:num>
 </w:numbering>
 </file>

</xml_diff>